<commit_message>
subo documento con punto 3 comenzado
</commit_message>
<xml_diff>
--- a/Documentacion/Informe de la aplicación.docx
+++ b/Documentacion/Informe de la aplicación.docx
@@ -7,6 +7,7 @@
         <w:rPr>
           <w:rFonts w:ascii="Arial Narrow" w:hAnsi="Arial Narrow"/>
           <w:color w:val="000000" w:themeColor="text1"/>
+          <w:lang w:val="es-ES_tradnl"/>
         </w:rPr>
       </w:pPr>
     </w:p>
@@ -15,6 +16,7 @@
         <w:rPr>
           <w:rFonts w:ascii="Arial Narrow" w:hAnsi="Arial Narrow"/>
           <w:color w:val="000000" w:themeColor="text1"/>
+          <w:lang w:val="es-ES_tradnl"/>
         </w:rPr>
       </w:pPr>
     </w:p>
@@ -25,6 +27,7 @@
           <w:color w:val="000000" w:themeColor="text1"/>
           <w:sz w:val="22"/>
           <w:szCs w:val="22"/>
+          <w:lang w:val="es-ES_tradnl"/>
         </w:rPr>
         <w:id w:val="867105394"/>
         <w:docPartObj>
@@ -46,17 +49,17 @@
             <w:rPr>
               <w:rFonts w:ascii="Arial Narrow" w:hAnsi="Arial Narrow"/>
               <w:color w:val="000000" w:themeColor="text1"/>
+              <w:lang w:val="es-ES_tradnl"/>
             </w:rPr>
           </w:pPr>
-          <w:proofErr w:type="spellStart"/>
           <w:r>
             <w:rPr>
               <w:rFonts w:ascii="Arial Narrow" w:hAnsi="Arial Narrow"/>
               <w:color w:val="000000" w:themeColor="text1"/>
+              <w:lang w:val="es-ES_tradnl"/>
             </w:rPr>
             <w:t>Contenido</w:t>
           </w:r>
-          <w:proofErr w:type="spellEnd"/>
         </w:p>
         <w:p>
           <w:pPr>
@@ -69,12 +72,14 @@
               <w:rFonts w:ascii="Arial Narrow" w:hAnsi="Arial Narrow"/>
               <w:noProof/>
               <w:color w:val="000000" w:themeColor="text1"/>
+              <w:lang w:val="es-ES_tradnl"/>
             </w:rPr>
           </w:pPr>
           <w:r>
             <w:rPr>
               <w:rFonts w:ascii="Arial Narrow" w:hAnsi="Arial Narrow"/>
               <w:color w:val="000000" w:themeColor="text1"/>
+              <w:lang w:val="es-ES_tradnl"/>
             </w:rPr>
             <w:fldChar w:fldCharType="begin"/>
           </w:r>
@@ -82,6 +87,7 @@
             <w:rPr>
               <w:rFonts w:ascii="Arial Narrow" w:hAnsi="Arial Narrow"/>
               <w:color w:val="000000" w:themeColor="text1"/>
+              <w:lang w:val="es-ES_tradnl"/>
             </w:rPr>
             <w:instrText xml:space="preserve"> TOC \o "1-3" \h \z \u </w:instrText>
           </w:r>
@@ -89,6 +95,7 @@
             <w:rPr>
               <w:rFonts w:ascii="Arial Narrow" w:hAnsi="Arial Narrow"/>
               <w:color w:val="000000" w:themeColor="text1"/>
+              <w:lang w:val="es-ES_tradnl"/>
             </w:rPr>
             <w:fldChar w:fldCharType="separate"/>
           </w:r>
@@ -99,6 +106,7 @@
                 <w:rFonts w:ascii="Arial Narrow" w:hAnsi="Arial Narrow"/>
                 <w:noProof/>
                 <w:color w:val="000000" w:themeColor="text1"/>
+                <w:lang w:val="es-ES_tradnl"/>
               </w:rPr>
               <w:t>1.</w:t>
             </w:r>
@@ -107,6 +115,7 @@
                 <w:rFonts w:ascii="Arial Narrow" w:hAnsi="Arial Narrow"/>
                 <w:noProof/>
                 <w:color w:val="000000" w:themeColor="text1"/>
+                <w:lang w:val="es-ES_tradnl"/>
               </w:rPr>
               <w:tab/>
             </w:r>
@@ -116,6 +125,7 @@
                 <w:rFonts w:ascii="Arial Narrow" w:hAnsi="Arial Narrow"/>
                 <w:noProof/>
                 <w:color w:val="000000" w:themeColor="text1"/>
+                <w:lang w:val="es-ES_tradnl"/>
               </w:rPr>
               <w:t>RESUMEN EJECUTIVO</w:t>
             </w:r>
@@ -125,6 +135,7 @@
                 <w:noProof/>
                 <w:webHidden/>
                 <w:color w:val="000000" w:themeColor="text1"/>
+                <w:lang w:val="es-ES_tradnl"/>
               </w:rPr>
               <w:tab/>
             </w:r>
@@ -134,6 +145,7 @@
                 <w:noProof/>
                 <w:webHidden/>
                 <w:color w:val="000000" w:themeColor="text1"/>
+                <w:lang w:val="es-ES_tradnl"/>
               </w:rPr>
               <w:fldChar w:fldCharType="begin"/>
             </w:r>
@@ -143,6 +155,7 @@
                 <w:noProof/>
                 <w:webHidden/>
                 <w:color w:val="000000" w:themeColor="text1"/>
+                <w:lang w:val="es-ES_tradnl"/>
               </w:rPr>
               <w:instrText xml:space="preserve"> PAGEREF _Toc511122306 \h </w:instrText>
             </w:r>
@@ -152,14 +165,16 @@
                 <w:noProof/>
                 <w:webHidden/>
                 <w:color w:val="000000" w:themeColor="text1"/>
-              </w:rPr>
-            </w:r>
-            <w:r>
-              <w:rPr>
-                <w:rFonts w:ascii="Arial Narrow" w:hAnsi="Arial Narrow"/>
-                <w:noProof/>
-                <w:webHidden/>
-                <w:color w:val="000000" w:themeColor="text1"/>
+                <w:lang w:val="es-ES_tradnl"/>
+              </w:rPr>
+            </w:r>
+            <w:r>
+              <w:rPr>
+                <w:rFonts w:ascii="Arial Narrow" w:hAnsi="Arial Narrow"/>
+                <w:noProof/>
+                <w:webHidden/>
+                <w:color w:val="000000" w:themeColor="text1"/>
+                <w:lang w:val="es-ES_tradnl"/>
               </w:rPr>
               <w:fldChar w:fldCharType="separate"/>
             </w:r>
@@ -169,6 +184,7 @@
                 <w:noProof/>
                 <w:webHidden/>
                 <w:color w:val="000000" w:themeColor="text1"/>
+                <w:lang w:val="es-ES_tradnl"/>
               </w:rPr>
               <w:t>1</w:t>
             </w:r>
@@ -178,6 +194,7 @@
                 <w:noProof/>
                 <w:webHidden/>
                 <w:color w:val="000000" w:themeColor="text1"/>
+                <w:lang w:val="es-ES_tradnl"/>
               </w:rPr>
               <w:fldChar w:fldCharType="end"/>
             </w:r>
@@ -194,6 +211,7 @@
               <w:rFonts w:ascii="Arial Narrow" w:hAnsi="Arial Narrow"/>
               <w:noProof/>
               <w:color w:val="000000" w:themeColor="text1"/>
+              <w:lang w:val="es-ES_tradnl"/>
             </w:rPr>
           </w:pPr>
           <w:hyperlink w:anchor="_Toc511122307" w:history="1">
@@ -203,6 +221,7 @@
                 <w:rFonts w:ascii="Arial Narrow" w:hAnsi="Arial Narrow"/>
                 <w:noProof/>
                 <w:color w:val="000000" w:themeColor="text1"/>
+                <w:lang w:val="es-ES_tradnl"/>
               </w:rPr>
               <w:t>2.</w:t>
             </w:r>
@@ -211,6 +230,7 @@
                 <w:rFonts w:ascii="Arial Narrow" w:hAnsi="Arial Narrow"/>
                 <w:noProof/>
                 <w:color w:val="000000" w:themeColor="text1"/>
+                <w:lang w:val="es-ES_tradnl"/>
               </w:rPr>
               <w:tab/>
             </w:r>
@@ -220,6 +240,7 @@
                 <w:rFonts w:ascii="Arial Narrow" w:hAnsi="Arial Narrow"/>
                 <w:noProof/>
                 <w:color w:val="000000" w:themeColor="text1"/>
+                <w:lang w:val="es-ES_tradnl"/>
               </w:rPr>
               <w:t>DESCRIPCIÓN DEL PROBLEMA</w:t>
             </w:r>
@@ -229,6 +250,7 @@
                 <w:noProof/>
                 <w:webHidden/>
                 <w:color w:val="000000" w:themeColor="text1"/>
+                <w:lang w:val="es-ES_tradnl"/>
               </w:rPr>
               <w:tab/>
             </w:r>
@@ -238,6 +260,7 @@
                 <w:noProof/>
                 <w:webHidden/>
                 <w:color w:val="000000" w:themeColor="text1"/>
+                <w:lang w:val="es-ES_tradnl"/>
               </w:rPr>
               <w:fldChar w:fldCharType="begin"/>
             </w:r>
@@ -247,6 +270,7 @@
                 <w:noProof/>
                 <w:webHidden/>
                 <w:color w:val="000000" w:themeColor="text1"/>
+                <w:lang w:val="es-ES_tradnl"/>
               </w:rPr>
               <w:instrText xml:space="preserve"> PAGEREF _Toc511122307 \h </w:instrText>
             </w:r>
@@ -256,14 +280,16 @@
                 <w:noProof/>
                 <w:webHidden/>
                 <w:color w:val="000000" w:themeColor="text1"/>
-              </w:rPr>
-            </w:r>
-            <w:r>
-              <w:rPr>
-                <w:rFonts w:ascii="Arial Narrow" w:hAnsi="Arial Narrow"/>
-                <w:noProof/>
-                <w:webHidden/>
-                <w:color w:val="000000" w:themeColor="text1"/>
+                <w:lang w:val="es-ES_tradnl"/>
+              </w:rPr>
+            </w:r>
+            <w:r>
+              <w:rPr>
+                <w:rFonts w:ascii="Arial Narrow" w:hAnsi="Arial Narrow"/>
+                <w:noProof/>
+                <w:webHidden/>
+                <w:color w:val="000000" w:themeColor="text1"/>
+                <w:lang w:val="es-ES_tradnl"/>
               </w:rPr>
               <w:fldChar w:fldCharType="separate"/>
             </w:r>
@@ -273,6 +299,7 @@
                 <w:noProof/>
                 <w:webHidden/>
                 <w:color w:val="000000" w:themeColor="text1"/>
+                <w:lang w:val="es-ES_tradnl"/>
               </w:rPr>
               <w:t>1</w:t>
             </w:r>
@@ -282,6 +309,7 @@
                 <w:noProof/>
                 <w:webHidden/>
                 <w:color w:val="000000" w:themeColor="text1"/>
+                <w:lang w:val="es-ES_tradnl"/>
               </w:rPr>
               <w:fldChar w:fldCharType="end"/>
             </w:r>
@@ -298,6 +326,7 @@
               <w:rFonts w:ascii="Arial Narrow" w:hAnsi="Arial Narrow"/>
               <w:noProof/>
               <w:color w:val="000000" w:themeColor="text1"/>
+              <w:lang w:val="es-ES_tradnl"/>
             </w:rPr>
           </w:pPr>
           <w:hyperlink w:anchor="_Toc511122308" w:history="1">
@@ -307,6 +336,7 @@
                 <w:rFonts w:ascii="Arial Narrow" w:hAnsi="Arial Narrow"/>
                 <w:noProof/>
                 <w:color w:val="000000" w:themeColor="text1"/>
+                <w:lang w:val="es-ES_tradnl"/>
               </w:rPr>
               <w:t>3.</w:t>
             </w:r>
@@ -315,6 +345,7 @@
                 <w:rFonts w:ascii="Arial Narrow" w:hAnsi="Arial Narrow"/>
                 <w:noProof/>
                 <w:color w:val="000000" w:themeColor="text1"/>
+                <w:lang w:val="es-ES_tradnl"/>
               </w:rPr>
               <w:tab/>
             </w:r>
@@ -324,6 +355,7 @@
                 <w:rFonts w:ascii="Arial Narrow" w:hAnsi="Arial Narrow"/>
                 <w:noProof/>
                 <w:color w:val="000000" w:themeColor="text1"/>
+                <w:lang w:val="es-ES_tradnl"/>
               </w:rPr>
               <w:t>REQUERIMIENTOS</w:t>
             </w:r>
@@ -333,6 +365,7 @@
                 <w:noProof/>
                 <w:webHidden/>
                 <w:color w:val="000000" w:themeColor="text1"/>
+                <w:lang w:val="es-ES_tradnl"/>
               </w:rPr>
               <w:tab/>
             </w:r>
@@ -342,6 +375,7 @@
                 <w:noProof/>
                 <w:webHidden/>
                 <w:color w:val="000000" w:themeColor="text1"/>
+                <w:lang w:val="es-ES_tradnl"/>
               </w:rPr>
               <w:fldChar w:fldCharType="begin"/>
             </w:r>
@@ -351,6 +385,7 @@
                 <w:noProof/>
                 <w:webHidden/>
                 <w:color w:val="000000" w:themeColor="text1"/>
+                <w:lang w:val="es-ES_tradnl"/>
               </w:rPr>
               <w:instrText xml:space="preserve"> PAGEREF _Toc511122308 \h </w:instrText>
             </w:r>
@@ -360,14 +395,16 @@
                 <w:noProof/>
                 <w:webHidden/>
                 <w:color w:val="000000" w:themeColor="text1"/>
-              </w:rPr>
-            </w:r>
-            <w:r>
-              <w:rPr>
-                <w:rFonts w:ascii="Arial Narrow" w:hAnsi="Arial Narrow"/>
-                <w:noProof/>
-                <w:webHidden/>
-                <w:color w:val="000000" w:themeColor="text1"/>
+                <w:lang w:val="es-ES_tradnl"/>
+              </w:rPr>
+            </w:r>
+            <w:r>
+              <w:rPr>
+                <w:rFonts w:ascii="Arial Narrow" w:hAnsi="Arial Narrow"/>
+                <w:noProof/>
+                <w:webHidden/>
+                <w:color w:val="000000" w:themeColor="text1"/>
+                <w:lang w:val="es-ES_tradnl"/>
               </w:rPr>
               <w:fldChar w:fldCharType="separate"/>
             </w:r>
@@ -377,6 +414,7 @@
                 <w:noProof/>
                 <w:webHidden/>
                 <w:color w:val="000000" w:themeColor="text1"/>
+                <w:lang w:val="es-ES_tradnl"/>
               </w:rPr>
               <w:t>1</w:t>
             </w:r>
@@ -386,6 +424,7 @@
                 <w:noProof/>
                 <w:webHidden/>
                 <w:color w:val="000000" w:themeColor="text1"/>
+                <w:lang w:val="es-ES_tradnl"/>
               </w:rPr>
               <w:fldChar w:fldCharType="end"/>
             </w:r>
@@ -402,6 +441,7 @@
               <w:rFonts w:ascii="Arial Narrow" w:hAnsi="Arial Narrow"/>
               <w:noProof/>
               <w:color w:val="000000" w:themeColor="text1"/>
+              <w:lang w:val="es-ES_tradnl"/>
             </w:rPr>
           </w:pPr>
           <w:hyperlink w:anchor="_Toc511122309" w:history="1">
@@ -411,6 +451,7 @@
                 <w:rFonts w:ascii="Arial Narrow" w:hAnsi="Arial Narrow"/>
                 <w:noProof/>
                 <w:color w:val="000000" w:themeColor="text1"/>
+                <w:lang w:val="es-ES_tradnl"/>
               </w:rPr>
               <w:t>4.</w:t>
             </w:r>
@@ -419,6 +460,7 @@
                 <w:rFonts w:ascii="Arial Narrow" w:hAnsi="Arial Narrow"/>
                 <w:noProof/>
                 <w:color w:val="000000" w:themeColor="text1"/>
+                <w:lang w:val="es-ES_tradnl"/>
               </w:rPr>
               <w:tab/>
             </w:r>
@@ -428,6 +470,7 @@
                 <w:rFonts w:ascii="Arial Narrow" w:hAnsi="Arial Narrow"/>
                 <w:noProof/>
                 <w:color w:val="000000" w:themeColor="text1"/>
+                <w:lang w:val="es-ES_tradnl"/>
               </w:rPr>
               <w:t>ESQUEMA FUNCIONAL</w:t>
             </w:r>
@@ -437,6 +480,7 @@
                 <w:noProof/>
                 <w:webHidden/>
                 <w:color w:val="000000" w:themeColor="text1"/>
+                <w:lang w:val="es-ES_tradnl"/>
               </w:rPr>
               <w:tab/>
             </w:r>
@@ -446,6 +490,7 @@
                 <w:noProof/>
                 <w:webHidden/>
                 <w:color w:val="000000" w:themeColor="text1"/>
+                <w:lang w:val="es-ES_tradnl"/>
               </w:rPr>
               <w:fldChar w:fldCharType="begin"/>
             </w:r>
@@ -455,6 +500,7 @@
                 <w:noProof/>
                 <w:webHidden/>
                 <w:color w:val="000000" w:themeColor="text1"/>
+                <w:lang w:val="es-ES_tradnl"/>
               </w:rPr>
               <w:instrText xml:space="preserve"> PAGEREF _Toc511122309 \h </w:instrText>
             </w:r>
@@ -464,14 +510,16 @@
                 <w:noProof/>
                 <w:webHidden/>
                 <w:color w:val="000000" w:themeColor="text1"/>
-              </w:rPr>
-            </w:r>
-            <w:r>
-              <w:rPr>
-                <w:rFonts w:ascii="Arial Narrow" w:hAnsi="Arial Narrow"/>
-                <w:noProof/>
-                <w:webHidden/>
-                <w:color w:val="000000" w:themeColor="text1"/>
+                <w:lang w:val="es-ES_tradnl"/>
+              </w:rPr>
+            </w:r>
+            <w:r>
+              <w:rPr>
+                <w:rFonts w:ascii="Arial Narrow" w:hAnsi="Arial Narrow"/>
+                <w:noProof/>
+                <w:webHidden/>
+                <w:color w:val="000000" w:themeColor="text1"/>
+                <w:lang w:val="es-ES_tradnl"/>
               </w:rPr>
               <w:fldChar w:fldCharType="separate"/>
             </w:r>
@@ -481,6 +529,7 @@
                 <w:noProof/>
                 <w:webHidden/>
                 <w:color w:val="000000" w:themeColor="text1"/>
+                <w:lang w:val="es-ES_tradnl"/>
               </w:rPr>
               <w:t>1</w:t>
             </w:r>
@@ -490,6 +539,7 @@
                 <w:noProof/>
                 <w:webHidden/>
                 <w:color w:val="000000" w:themeColor="text1"/>
+                <w:lang w:val="es-ES_tradnl"/>
               </w:rPr>
               <w:fldChar w:fldCharType="end"/>
             </w:r>
@@ -506,6 +556,7 @@
               <w:rFonts w:ascii="Arial Narrow" w:hAnsi="Arial Narrow"/>
               <w:noProof/>
               <w:color w:val="000000" w:themeColor="text1"/>
+              <w:lang w:val="es-ES_tradnl"/>
             </w:rPr>
           </w:pPr>
           <w:hyperlink w:anchor="_Toc511122310" w:history="1">
@@ -524,6 +575,7 @@
                 <w:rFonts w:ascii="Arial Narrow" w:hAnsi="Arial Narrow"/>
                 <w:noProof/>
                 <w:color w:val="000000" w:themeColor="text1"/>
+                <w:lang w:val="es-ES_tradnl"/>
               </w:rPr>
               <w:tab/>
             </w:r>
@@ -543,6 +595,7 @@
                 <w:noProof/>
                 <w:webHidden/>
                 <w:color w:val="000000" w:themeColor="text1"/>
+                <w:lang w:val="es-ES_tradnl"/>
               </w:rPr>
               <w:tab/>
             </w:r>
@@ -552,6 +605,7 @@
                 <w:noProof/>
                 <w:webHidden/>
                 <w:color w:val="000000" w:themeColor="text1"/>
+                <w:lang w:val="es-ES_tradnl"/>
               </w:rPr>
               <w:fldChar w:fldCharType="begin"/>
             </w:r>
@@ -561,6 +615,7 @@
                 <w:noProof/>
                 <w:webHidden/>
                 <w:color w:val="000000" w:themeColor="text1"/>
+                <w:lang w:val="es-ES_tradnl"/>
               </w:rPr>
               <w:instrText xml:space="preserve"> PAGEREF _Toc511122310 \h </w:instrText>
             </w:r>
@@ -570,14 +625,16 @@
                 <w:noProof/>
                 <w:webHidden/>
                 <w:color w:val="000000" w:themeColor="text1"/>
-              </w:rPr>
-            </w:r>
-            <w:r>
-              <w:rPr>
-                <w:rFonts w:ascii="Arial Narrow" w:hAnsi="Arial Narrow"/>
-                <w:noProof/>
-                <w:webHidden/>
-                <w:color w:val="000000" w:themeColor="text1"/>
+                <w:lang w:val="es-ES_tradnl"/>
+              </w:rPr>
+            </w:r>
+            <w:r>
+              <w:rPr>
+                <w:rFonts w:ascii="Arial Narrow" w:hAnsi="Arial Narrow"/>
+                <w:noProof/>
+                <w:webHidden/>
+                <w:color w:val="000000" w:themeColor="text1"/>
+                <w:lang w:val="es-ES_tradnl"/>
               </w:rPr>
               <w:fldChar w:fldCharType="separate"/>
             </w:r>
@@ -587,6 +644,7 @@
                 <w:noProof/>
                 <w:webHidden/>
                 <w:color w:val="000000" w:themeColor="text1"/>
+                <w:lang w:val="es-ES_tradnl"/>
               </w:rPr>
               <w:t>1</w:t>
             </w:r>
@@ -596,6 +654,7 @@
                 <w:noProof/>
                 <w:webHidden/>
                 <w:color w:val="000000" w:themeColor="text1"/>
+                <w:lang w:val="es-ES_tradnl"/>
               </w:rPr>
               <w:fldChar w:fldCharType="end"/>
             </w:r>
@@ -612,6 +671,7 @@
               <w:rFonts w:ascii="Arial Narrow" w:hAnsi="Arial Narrow"/>
               <w:noProof/>
               <w:color w:val="000000" w:themeColor="text1"/>
+              <w:lang w:val="es-ES_tradnl"/>
             </w:rPr>
           </w:pPr>
           <w:hyperlink w:anchor="_Toc511122311" w:history="1">
@@ -630,6 +690,7 @@
                 <w:rFonts w:ascii="Arial Narrow" w:hAnsi="Arial Narrow"/>
                 <w:noProof/>
                 <w:color w:val="000000" w:themeColor="text1"/>
+                <w:lang w:val="es-ES_tradnl"/>
               </w:rPr>
               <w:tab/>
             </w:r>
@@ -649,6 +710,7 @@
                 <w:noProof/>
                 <w:webHidden/>
                 <w:color w:val="000000" w:themeColor="text1"/>
+                <w:lang w:val="es-ES_tradnl"/>
               </w:rPr>
               <w:tab/>
             </w:r>
@@ -658,6 +720,7 @@
                 <w:noProof/>
                 <w:webHidden/>
                 <w:color w:val="000000" w:themeColor="text1"/>
+                <w:lang w:val="es-ES_tradnl"/>
               </w:rPr>
               <w:fldChar w:fldCharType="begin"/>
             </w:r>
@@ -667,6 +730,7 @@
                 <w:noProof/>
                 <w:webHidden/>
                 <w:color w:val="000000" w:themeColor="text1"/>
+                <w:lang w:val="es-ES_tradnl"/>
               </w:rPr>
               <w:instrText xml:space="preserve"> PAGEREF _Toc511122311 \h </w:instrText>
             </w:r>
@@ -676,14 +740,16 @@
                 <w:noProof/>
                 <w:webHidden/>
                 <w:color w:val="000000" w:themeColor="text1"/>
-              </w:rPr>
-            </w:r>
-            <w:r>
-              <w:rPr>
-                <w:rFonts w:ascii="Arial Narrow" w:hAnsi="Arial Narrow"/>
-                <w:noProof/>
-                <w:webHidden/>
-                <w:color w:val="000000" w:themeColor="text1"/>
+                <w:lang w:val="es-ES_tradnl"/>
+              </w:rPr>
+            </w:r>
+            <w:r>
+              <w:rPr>
+                <w:rFonts w:ascii="Arial Narrow" w:hAnsi="Arial Narrow"/>
+                <w:noProof/>
+                <w:webHidden/>
+                <w:color w:val="000000" w:themeColor="text1"/>
+                <w:lang w:val="es-ES_tradnl"/>
               </w:rPr>
               <w:fldChar w:fldCharType="separate"/>
             </w:r>
@@ -693,6 +759,7 @@
                 <w:noProof/>
                 <w:webHidden/>
                 <w:color w:val="000000" w:themeColor="text1"/>
+                <w:lang w:val="es-ES_tradnl"/>
               </w:rPr>
               <w:t>1</w:t>
             </w:r>
@@ -702,6 +769,7 @@
                 <w:noProof/>
                 <w:webHidden/>
                 <w:color w:val="000000" w:themeColor="text1"/>
+                <w:lang w:val="es-ES_tradnl"/>
               </w:rPr>
               <w:fldChar w:fldCharType="end"/>
             </w:r>
@@ -718,6 +786,7 @@
               <w:rFonts w:ascii="Arial Narrow" w:hAnsi="Arial Narrow"/>
               <w:noProof/>
               <w:color w:val="000000" w:themeColor="text1"/>
+              <w:lang w:val="es-ES_tradnl"/>
             </w:rPr>
           </w:pPr>
           <w:hyperlink w:anchor="_Toc511122312" w:history="1">
@@ -736,6 +805,7 @@
                 <w:rFonts w:ascii="Arial Narrow" w:hAnsi="Arial Narrow"/>
                 <w:noProof/>
                 <w:color w:val="000000" w:themeColor="text1"/>
+                <w:lang w:val="es-ES_tradnl"/>
               </w:rPr>
               <w:tab/>
             </w:r>
@@ -755,6 +825,7 @@
                 <w:noProof/>
                 <w:webHidden/>
                 <w:color w:val="000000" w:themeColor="text1"/>
+                <w:lang w:val="es-ES_tradnl"/>
               </w:rPr>
               <w:tab/>
             </w:r>
@@ -764,6 +835,7 @@
                 <w:noProof/>
                 <w:webHidden/>
                 <w:color w:val="000000" w:themeColor="text1"/>
+                <w:lang w:val="es-ES_tradnl"/>
               </w:rPr>
               <w:fldChar w:fldCharType="begin"/>
             </w:r>
@@ -773,6 +845,7 @@
                 <w:noProof/>
                 <w:webHidden/>
                 <w:color w:val="000000" w:themeColor="text1"/>
+                <w:lang w:val="es-ES_tradnl"/>
               </w:rPr>
               <w:instrText xml:space="preserve"> PAGEREF _Toc511122312 \h </w:instrText>
             </w:r>
@@ -782,14 +855,16 @@
                 <w:noProof/>
                 <w:webHidden/>
                 <w:color w:val="000000" w:themeColor="text1"/>
-              </w:rPr>
-            </w:r>
-            <w:r>
-              <w:rPr>
-                <w:rFonts w:ascii="Arial Narrow" w:hAnsi="Arial Narrow"/>
-                <w:noProof/>
-                <w:webHidden/>
-                <w:color w:val="000000" w:themeColor="text1"/>
+                <w:lang w:val="es-ES_tradnl"/>
+              </w:rPr>
+            </w:r>
+            <w:r>
+              <w:rPr>
+                <w:rFonts w:ascii="Arial Narrow" w:hAnsi="Arial Narrow"/>
+                <w:noProof/>
+                <w:webHidden/>
+                <w:color w:val="000000" w:themeColor="text1"/>
+                <w:lang w:val="es-ES_tradnl"/>
               </w:rPr>
               <w:fldChar w:fldCharType="separate"/>
             </w:r>
@@ -799,6 +874,7 @@
                 <w:noProof/>
                 <w:webHidden/>
                 <w:color w:val="000000" w:themeColor="text1"/>
+                <w:lang w:val="es-ES_tradnl"/>
               </w:rPr>
               <w:t>1</w:t>
             </w:r>
@@ -808,6 +884,7 @@
                 <w:noProof/>
                 <w:webHidden/>
                 <w:color w:val="000000" w:themeColor="text1"/>
+                <w:lang w:val="es-ES_tradnl"/>
               </w:rPr>
               <w:fldChar w:fldCharType="end"/>
             </w:r>
@@ -824,6 +901,7 @@
               <w:rFonts w:ascii="Arial Narrow" w:hAnsi="Arial Narrow"/>
               <w:noProof/>
               <w:color w:val="000000" w:themeColor="text1"/>
+              <w:lang w:val="es-ES_tradnl"/>
             </w:rPr>
           </w:pPr>
           <w:hyperlink w:anchor="_Toc511122313" w:history="1">
@@ -842,6 +920,7 @@
                 <w:rFonts w:ascii="Arial Narrow" w:hAnsi="Arial Narrow"/>
                 <w:noProof/>
                 <w:color w:val="000000" w:themeColor="text1"/>
+                <w:lang w:val="es-ES_tradnl"/>
               </w:rPr>
               <w:tab/>
             </w:r>
@@ -861,6 +940,7 @@
                 <w:noProof/>
                 <w:webHidden/>
                 <w:color w:val="000000" w:themeColor="text1"/>
+                <w:lang w:val="es-ES_tradnl"/>
               </w:rPr>
               <w:tab/>
             </w:r>
@@ -870,6 +950,7 @@
                 <w:noProof/>
                 <w:webHidden/>
                 <w:color w:val="000000" w:themeColor="text1"/>
+                <w:lang w:val="es-ES_tradnl"/>
               </w:rPr>
               <w:fldChar w:fldCharType="begin"/>
             </w:r>
@@ -879,6 +960,7 @@
                 <w:noProof/>
                 <w:webHidden/>
                 <w:color w:val="000000" w:themeColor="text1"/>
+                <w:lang w:val="es-ES_tradnl"/>
               </w:rPr>
               <w:instrText xml:space="preserve"> PAGEREF _Toc511122313 \h </w:instrText>
             </w:r>
@@ -888,14 +970,16 @@
                 <w:noProof/>
                 <w:webHidden/>
                 <w:color w:val="000000" w:themeColor="text1"/>
-              </w:rPr>
-            </w:r>
-            <w:r>
-              <w:rPr>
-                <w:rFonts w:ascii="Arial Narrow" w:hAnsi="Arial Narrow"/>
-                <w:noProof/>
-                <w:webHidden/>
-                <w:color w:val="000000" w:themeColor="text1"/>
+                <w:lang w:val="es-ES_tradnl"/>
+              </w:rPr>
+            </w:r>
+            <w:r>
+              <w:rPr>
+                <w:rFonts w:ascii="Arial Narrow" w:hAnsi="Arial Narrow"/>
+                <w:noProof/>
+                <w:webHidden/>
+                <w:color w:val="000000" w:themeColor="text1"/>
+                <w:lang w:val="es-ES_tradnl"/>
               </w:rPr>
               <w:fldChar w:fldCharType="separate"/>
             </w:r>
@@ -905,6 +989,7 @@
                 <w:noProof/>
                 <w:webHidden/>
                 <w:color w:val="000000" w:themeColor="text1"/>
+                <w:lang w:val="es-ES_tradnl"/>
               </w:rPr>
               <w:t>1</w:t>
             </w:r>
@@ -914,6 +999,7 @@
                 <w:noProof/>
                 <w:webHidden/>
                 <w:color w:val="000000" w:themeColor="text1"/>
+                <w:lang w:val="es-ES_tradnl"/>
               </w:rPr>
               <w:fldChar w:fldCharType="end"/>
             </w:r>
@@ -924,6 +1010,7 @@
             <w:rPr>
               <w:rFonts w:ascii="Arial Narrow" w:hAnsi="Arial Narrow"/>
               <w:color w:val="000000" w:themeColor="text1"/>
+              <w:lang w:val="es-ES_tradnl"/>
             </w:rPr>
           </w:pPr>
           <w:r>
@@ -933,6 +1020,7 @@
               <w:bCs/>
               <w:noProof/>
               <w:color w:val="000000" w:themeColor="text1"/>
+              <w:lang w:val="es-ES_tradnl"/>
             </w:rPr>
             <w:fldChar w:fldCharType="end"/>
           </w:r>
@@ -944,6 +1032,7 @@
         <w:rPr>
           <w:rFonts w:ascii="Arial Narrow" w:hAnsi="Arial Narrow"/>
           <w:color w:val="000000" w:themeColor="text1"/>
+          <w:lang w:val="es-ES_tradnl"/>
         </w:rPr>
       </w:pPr>
     </w:p>
@@ -952,6 +1041,7 @@
         <w:rPr>
           <w:rFonts w:ascii="Arial Narrow" w:hAnsi="Arial Narrow"/>
           <w:color w:val="000000" w:themeColor="text1"/>
+          <w:lang w:val="es-ES_tradnl"/>
         </w:rPr>
       </w:pPr>
     </w:p>
@@ -959,9 +1049,15 @@
       <w:pPr>
         <w:pStyle w:val="Heading1"/>
         <w:spacing w:after="240"/>
+        <w:rPr>
+          <w:lang w:val="es-ES_tradnl"/>
+        </w:rPr>
       </w:pPr>
       <w:bookmarkStart w:id="0" w:name="_Toc511122306"/>
       <w:r>
+        <w:rPr>
+          <w:lang w:val="es-ES_tradnl"/>
+        </w:rPr>
         <w:t>RESUMEN EJECUTIVO</w:t>
       </w:r>
       <w:bookmarkEnd w:id="0"/>
@@ -970,9 +1066,15 @@
       <w:pPr>
         <w:pStyle w:val="Heading1"/>
         <w:spacing w:after="240"/>
+        <w:rPr>
+          <w:lang w:val="es-ES_tradnl"/>
+        </w:rPr>
       </w:pPr>
       <w:bookmarkStart w:id="1" w:name="_Toc511122307"/>
       <w:r>
+        <w:rPr>
+          <w:lang w:val="es-ES_tradnl"/>
+        </w:rPr>
         <w:t>DESCRIPCIÓN DEL PROBLEMA</w:t>
       </w:r>
       <w:bookmarkEnd w:id="1"/>
@@ -995,16 +1097,7 @@
           <w:szCs w:val="24"/>
           <w:lang w:val="es-ES_tradnl"/>
         </w:rPr>
-        <w:t>Para que los alumnos d</w:t>
-      </w:r>
-      <w:r>
-        <w:rPr>
-          <w:rFonts w:ascii="Arial Narrow" w:hAnsi="Arial Narrow"/>
-          <w:sz w:val="24"/>
-          <w:szCs w:val="24"/>
-          <w:lang w:val="es-ES_tradnl"/>
-        </w:rPr>
-        <w:t>e las universidades públicas cuenten con una educación asequible y de calidad, es esencial que estas ofrezcan una aplicación web para dinamizar y descentralizar la impartición de esta educación. Por este motivo, se va a desarrollar una aplicación web que permita tanto a alumnos como profesores acceder de manera remota desde sus propios dispositivos a todo lo necesario para dar clases, compartir material, y comunicar resultados y actividades.</w:t>
+        <w:t>Para que los alumnos de las universidades públicas cuenten con una educación asequible y de calidad, es esencial que estas ofrezcan una aplicación web para dinamizar y descentralizar la impartición de esta educación. Por este motivo, se va a desarrollar una aplicación web que permita tanto a alumnos como profesores acceder de manera remota desde sus propios dispositivos a todo lo necesario para dar clases, compartir material, y comunicar resultados y actividades.</w:t>
       </w:r>
     </w:p>
     <w:p>
@@ -1184,9 +1277,15 @@
       <w:pPr>
         <w:pStyle w:val="Heading1"/>
         <w:spacing w:after="240"/>
+        <w:rPr>
+          <w:lang w:val="es-ES_tradnl"/>
+        </w:rPr>
       </w:pPr>
       <w:bookmarkStart w:id="2" w:name="_Toc511122308"/>
       <w:r>
+        <w:rPr>
+          <w:lang w:val="es-ES_tradnl"/>
+        </w:rPr>
         <w:lastRenderedPageBreak/>
         <w:t>REQUERIMIENTOS</w:t>
       </w:r>
@@ -1195,23 +1294,1356 @@
     <w:p>
       <w:pPr>
         <w:pStyle w:val="Heading2"/>
+        <w:spacing w:after="240"/>
+        <w:rPr>
+          <w:lang w:val="es-ES_tradnl"/>
+        </w:rPr>
       </w:pPr>
       <w:r>
-        <w:t>REQUISITO</w:t>
+        <w:rPr>
+          <w:lang w:val="es-ES_tradnl"/>
+        </w:rPr>
+        <w:t>REQUISITOS FUNCIONALES</w:t>
       </w:r>
+    </w:p>
+    <w:tbl>
+      <w:tblPr>
+        <w:tblStyle w:val="TableGrid"/>
+        <w:tblW w:w="0" w:type="auto"/>
+        <w:tblLook w:val="04A0" w:firstRow="1" w:lastRow="0" w:firstColumn="1" w:lastColumn="0" w:noHBand="0" w:noVBand="1"/>
+      </w:tblPr>
+      <w:tblGrid>
+        <w:gridCol w:w="895"/>
+        <w:gridCol w:w="1890"/>
+        <w:gridCol w:w="6565"/>
+      </w:tblGrid>
+      <w:tr>
+        <w:tc>
+          <w:tcPr>
+            <w:tcW w:w="895" w:type="dxa"/>
+            <w:shd w:val="clear" w:color="auto" w:fill="D9D9D9" w:themeFill="background1" w:themeFillShade="D9"/>
+            <w:vAlign w:val="center"/>
+          </w:tcPr>
+          <w:p>
+            <w:pPr>
+              <w:jc w:val="center"/>
+              <w:rPr>
+                <w:rFonts w:ascii="Arial Narrow" w:hAnsi="Arial Narrow"/>
+                <w:b/>
+                <w:sz w:val="24"/>
+                <w:szCs w:val="24"/>
+                <w:lang w:val="es-ES_tradnl"/>
+              </w:rPr>
+            </w:pPr>
+            <w:r>
+              <w:rPr>
+                <w:rFonts w:ascii="Arial Narrow" w:hAnsi="Arial Narrow"/>
+                <w:b/>
+                <w:sz w:val="24"/>
+                <w:szCs w:val="24"/>
+                <w:lang w:val="es-ES_tradnl"/>
+              </w:rPr>
+              <w:t>Código</w:t>
+            </w:r>
+          </w:p>
+        </w:tc>
+        <w:tc>
+          <w:tcPr>
+            <w:tcW w:w="1890" w:type="dxa"/>
+            <w:shd w:val="clear" w:color="auto" w:fill="D9D9D9" w:themeFill="background1" w:themeFillShade="D9"/>
+            <w:vAlign w:val="center"/>
+          </w:tcPr>
+          <w:p>
+            <w:pPr>
+              <w:jc w:val="center"/>
+              <w:rPr>
+                <w:rFonts w:ascii="Arial Narrow" w:hAnsi="Arial Narrow"/>
+                <w:b/>
+                <w:sz w:val="24"/>
+                <w:szCs w:val="24"/>
+                <w:lang w:val="es-ES_tradnl"/>
+              </w:rPr>
+            </w:pPr>
+            <w:r>
+              <w:rPr>
+                <w:rFonts w:ascii="Arial Narrow" w:hAnsi="Arial Narrow"/>
+                <w:b/>
+                <w:sz w:val="24"/>
+                <w:szCs w:val="24"/>
+                <w:lang w:val="es-ES_tradnl"/>
+              </w:rPr>
+              <w:t>Requisito</w:t>
+            </w:r>
+          </w:p>
+        </w:tc>
+        <w:tc>
+          <w:tcPr>
+            <w:tcW w:w="6565" w:type="dxa"/>
+            <w:shd w:val="clear" w:color="auto" w:fill="D9D9D9" w:themeFill="background1" w:themeFillShade="D9"/>
+            <w:vAlign w:val="center"/>
+          </w:tcPr>
+          <w:p>
+            <w:pPr>
+              <w:jc w:val="center"/>
+              <w:rPr>
+                <w:rFonts w:ascii="Arial Narrow" w:hAnsi="Arial Narrow"/>
+                <w:b/>
+                <w:sz w:val="24"/>
+                <w:szCs w:val="24"/>
+                <w:lang w:val="es-ES_tradnl"/>
+              </w:rPr>
+            </w:pPr>
+            <w:r>
+              <w:rPr>
+                <w:rFonts w:ascii="Arial Narrow" w:hAnsi="Arial Narrow"/>
+                <w:b/>
+                <w:sz w:val="24"/>
+                <w:szCs w:val="24"/>
+                <w:lang w:val="es-ES_tradnl"/>
+              </w:rPr>
+              <w:t>Descripción</w:t>
+            </w:r>
+          </w:p>
+        </w:tc>
+      </w:tr>
+      <w:tr>
+        <w:tc>
+          <w:tcPr>
+            <w:tcW w:w="895" w:type="dxa"/>
+            <w:shd w:val="clear" w:color="auto" w:fill="F2F2F2" w:themeFill="background1" w:themeFillShade="F2"/>
+            <w:vAlign w:val="center"/>
+          </w:tcPr>
+          <w:p>
+            <w:pPr>
+              <w:jc w:val="center"/>
+              <w:rPr>
+                <w:rFonts w:ascii="Arial Narrow" w:hAnsi="Arial Narrow"/>
+                <w:b/>
+                <w:color w:val="000000" w:themeColor="text1"/>
+                <w:sz w:val="24"/>
+                <w:szCs w:val="24"/>
+                <w:lang w:val="es-ES_tradnl"/>
+              </w:rPr>
+            </w:pPr>
+            <w:r>
+              <w:rPr>
+                <w:rFonts w:ascii="Arial Narrow" w:hAnsi="Arial Narrow"/>
+                <w:b/>
+                <w:color w:val="000000" w:themeColor="text1"/>
+                <w:sz w:val="24"/>
+                <w:szCs w:val="24"/>
+                <w:lang w:val="es-ES_tradnl"/>
+              </w:rPr>
+              <w:t>RF</w:t>
+            </w:r>
+            <w:r>
+              <w:rPr>
+                <w:rFonts w:ascii="Arial Narrow" w:hAnsi="Arial Narrow"/>
+                <w:b/>
+                <w:color w:val="000000" w:themeColor="text1"/>
+                <w:sz w:val="24"/>
+                <w:szCs w:val="24"/>
+                <w:lang w:val="es-ES_tradnl"/>
+              </w:rPr>
+              <w:t>01</w:t>
+            </w:r>
+          </w:p>
+        </w:tc>
+        <w:tc>
+          <w:tcPr>
+            <w:tcW w:w="1890" w:type="dxa"/>
+            <w:shd w:val="clear" w:color="auto" w:fill="FFFFFF" w:themeFill="background1"/>
+            <w:vAlign w:val="center"/>
+          </w:tcPr>
+          <w:p>
+            <w:pPr>
+              <w:jc w:val="center"/>
+              <w:rPr>
+                <w:rFonts w:ascii="Arial Narrow" w:hAnsi="Arial Narrow"/>
+                <w:sz w:val="24"/>
+                <w:szCs w:val="24"/>
+                <w:lang w:val="es-ES_tradnl"/>
+              </w:rPr>
+            </w:pPr>
+            <w:proofErr w:type="spellStart"/>
+            <w:r>
+              <w:rPr>
+                <w:rFonts w:ascii="Arial Narrow" w:hAnsi="Arial Narrow"/>
+                <w:sz w:val="24"/>
+                <w:szCs w:val="24"/>
+                <w:lang w:val="es-ES_tradnl"/>
+              </w:rPr>
+              <w:t>Login</w:t>
+            </w:r>
+            <w:proofErr w:type="spellEnd"/>
+          </w:p>
+        </w:tc>
+        <w:tc>
+          <w:tcPr>
+            <w:tcW w:w="6565" w:type="dxa"/>
+            <w:shd w:val="clear" w:color="auto" w:fill="FFFFFF" w:themeFill="background1"/>
+          </w:tcPr>
+          <w:p>
+            <w:pPr>
+              <w:rPr>
+                <w:rFonts w:ascii="Arial Narrow" w:hAnsi="Arial Narrow"/>
+                <w:sz w:val="24"/>
+                <w:szCs w:val="24"/>
+                <w:lang w:val="es-ES_tradnl"/>
+              </w:rPr>
+            </w:pPr>
+            <w:r>
+              <w:rPr>
+                <w:rFonts w:ascii="Arial Narrow" w:hAnsi="Arial Narrow"/>
+                <w:sz w:val="24"/>
+                <w:szCs w:val="24"/>
+                <w:lang w:val="es-ES_tradnl"/>
+              </w:rPr>
+              <w:t xml:space="preserve">Los alumnos y profesores deben poder </w:t>
+            </w:r>
+            <w:proofErr w:type="spellStart"/>
+            <w:r>
+              <w:rPr>
+                <w:rFonts w:ascii="Arial Narrow" w:hAnsi="Arial Narrow"/>
+                <w:sz w:val="24"/>
+                <w:szCs w:val="24"/>
+                <w:lang w:val="es-ES_tradnl"/>
+              </w:rPr>
+              <w:t>loguearse</w:t>
+            </w:r>
+            <w:proofErr w:type="spellEnd"/>
+            <w:r>
+              <w:rPr>
+                <w:rFonts w:ascii="Arial Narrow" w:hAnsi="Arial Narrow"/>
+                <w:sz w:val="24"/>
+                <w:szCs w:val="24"/>
+                <w:lang w:val="es-ES_tradnl"/>
+              </w:rPr>
+              <w:t xml:space="preserve"> y acceder a funcionalidades personalizadas según las asignaturas en las que están matriculados</w:t>
+            </w:r>
+          </w:p>
+        </w:tc>
+      </w:tr>
+      <w:tr>
+        <w:tc>
+          <w:tcPr>
+            <w:tcW w:w="895" w:type="dxa"/>
+            <w:shd w:val="clear" w:color="auto" w:fill="F2F2F2" w:themeFill="background1" w:themeFillShade="F2"/>
+            <w:vAlign w:val="center"/>
+          </w:tcPr>
+          <w:p>
+            <w:pPr>
+              <w:jc w:val="center"/>
+              <w:rPr>
+                <w:rFonts w:ascii="Arial Narrow" w:hAnsi="Arial Narrow"/>
+                <w:b/>
+                <w:color w:val="000000" w:themeColor="text1"/>
+                <w:sz w:val="24"/>
+                <w:szCs w:val="24"/>
+                <w:lang w:val="es-ES_tradnl"/>
+              </w:rPr>
+            </w:pPr>
+            <w:r>
+              <w:rPr>
+                <w:rFonts w:ascii="Arial Narrow" w:hAnsi="Arial Narrow"/>
+                <w:b/>
+                <w:color w:val="000000" w:themeColor="text1"/>
+                <w:sz w:val="24"/>
+                <w:szCs w:val="24"/>
+                <w:lang w:val="es-ES_tradnl"/>
+              </w:rPr>
+              <w:t>RF</w:t>
+            </w:r>
+            <w:r>
+              <w:rPr>
+                <w:rFonts w:ascii="Arial Narrow" w:hAnsi="Arial Narrow"/>
+                <w:b/>
+                <w:color w:val="000000" w:themeColor="text1"/>
+                <w:sz w:val="24"/>
+                <w:szCs w:val="24"/>
+                <w:lang w:val="es-ES_tradnl"/>
+              </w:rPr>
+              <w:t>02</w:t>
+            </w:r>
+          </w:p>
+        </w:tc>
+        <w:tc>
+          <w:tcPr>
+            <w:tcW w:w="1890" w:type="dxa"/>
+            <w:shd w:val="clear" w:color="auto" w:fill="FFFFFF" w:themeFill="background1"/>
+            <w:vAlign w:val="center"/>
+          </w:tcPr>
+          <w:p>
+            <w:pPr>
+              <w:jc w:val="center"/>
+              <w:rPr>
+                <w:rFonts w:ascii="Arial Narrow" w:hAnsi="Arial Narrow"/>
+                <w:sz w:val="24"/>
+                <w:szCs w:val="24"/>
+                <w:lang w:val="es-ES_tradnl"/>
+              </w:rPr>
+            </w:pPr>
+            <w:r>
+              <w:rPr>
+                <w:rFonts w:ascii="Arial Narrow" w:hAnsi="Arial Narrow"/>
+                <w:sz w:val="24"/>
+                <w:szCs w:val="24"/>
+                <w:lang w:val="es-ES_tradnl"/>
+              </w:rPr>
+              <w:t>Gestión de alumnos</w:t>
+            </w:r>
+          </w:p>
+        </w:tc>
+        <w:tc>
+          <w:tcPr>
+            <w:tcW w:w="6565" w:type="dxa"/>
+            <w:shd w:val="clear" w:color="auto" w:fill="FFFFFF" w:themeFill="background1"/>
+          </w:tcPr>
+          <w:p>
+            <w:pPr>
+              <w:rPr>
+                <w:rFonts w:ascii="Arial Narrow" w:hAnsi="Arial Narrow"/>
+                <w:sz w:val="24"/>
+                <w:szCs w:val="24"/>
+                <w:lang w:val="es-ES_tradnl"/>
+              </w:rPr>
+            </w:pPr>
+            <w:r>
+              <w:rPr>
+                <w:rFonts w:ascii="Arial Narrow" w:hAnsi="Arial Narrow"/>
+                <w:sz w:val="24"/>
+                <w:szCs w:val="24"/>
+                <w:lang w:val="es-ES_tradnl"/>
+              </w:rPr>
+              <w:t xml:space="preserve">El sistema permite </w:t>
+            </w:r>
+            <w:r>
+              <w:rPr>
+                <w:rFonts w:ascii="Arial Narrow" w:hAnsi="Arial Narrow"/>
+                <w:sz w:val="24"/>
+                <w:szCs w:val="24"/>
+                <w:lang w:val="es-ES_tradnl"/>
+              </w:rPr>
+              <w:t>gestionar los alumnos de la universidad. El administrador podrá darlos de alta y los alumnos podrán cambiar su información personal</w:t>
+            </w:r>
+          </w:p>
+        </w:tc>
+      </w:tr>
+      <w:tr>
+        <w:tc>
+          <w:tcPr>
+            <w:tcW w:w="895" w:type="dxa"/>
+            <w:shd w:val="clear" w:color="auto" w:fill="F2F2F2" w:themeFill="background1" w:themeFillShade="F2"/>
+            <w:vAlign w:val="center"/>
+          </w:tcPr>
+          <w:p>
+            <w:pPr>
+              <w:jc w:val="center"/>
+              <w:rPr>
+                <w:rFonts w:ascii="Arial Narrow" w:hAnsi="Arial Narrow"/>
+                <w:b/>
+                <w:color w:val="000000" w:themeColor="text1"/>
+                <w:sz w:val="24"/>
+                <w:szCs w:val="24"/>
+                <w:lang w:val="es-ES_tradnl"/>
+              </w:rPr>
+            </w:pPr>
+            <w:r>
+              <w:rPr>
+                <w:rFonts w:ascii="Arial Narrow" w:hAnsi="Arial Narrow"/>
+                <w:b/>
+                <w:color w:val="000000" w:themeColor="text1"/>
+                <w:sz w:val="24"/>
+                <w:szCs w:val="24"/>
+                <w:lang w:val="es-ES_tradnl"/>
+              </w:rPr>
+              <w:t>RF</w:t>
+            </w:r>
+            <w:r>
+              <w:rPr>
+                <w:rFonts w:ascii="Arial Narrow" w:hAnsi="Arial Narrow"/>
+                <w:b/>
+                <w:color w:val="000000" w:themeColor="text1"/>
+                <w:sz w:val="24"/>
+                <w:szCs w:val="24"/>
+                <w:lang w:val="es-ES_tradnl"/>
+              </w:rPr>
+              <w:t>03</w:t>
+            </w:r>
+          </w:p>
+        </w:tc>
+        <w:tc>
+          <w:tcPr>
+            <w:tcW w:w="1890" w:type="dxa"/>
+            <w:vAlign w:val="center"/>
+          </w:tcPr>
+          <w:p>
+            <w:pPr>
+              <w:jc w:val="center"/>
+              <w:rPr>
+                <w:rFonts w:ascii="Arial Narrow" w:hAnsi="Arial Narrow"/>
+                <w:sz w:val="24"/>
+                <w:szCs w:val="24"/>
+                <w:lang w:val="es-ES_tradnl"/>
+              </w:rPr>
+            </w:pPr>
+            <w:r>
+              <w:rPr>
+                <w:rFonts w:ascii="Arial Narrow" w:hAnsi="Arial Narrow"/>
+                <w:sz w:val="24"/>
+                <w:szCs w:val="24"/>
+                <w:lang w:val="es-ES_tradnl"/>
+              </w:rPr>
+              <w:t>Gestión de profesores</w:t>
+            </w:r>
+          </w:p>
+        </w:tc>
+        <w:tc>
+          <w:tcPr>
+            <w:tcW w:w="6565" w:type="dxa"/>
+          </w:tcPr>
+          <w:p>
+            <w:pPr>
+              <w:rPr>
+                <w:rFonts w:ascii="Arial Narrow" w:hAnsi="Arial Narrow"/>
+                <w:sz w:val="24"/>
+                <w:szCs w:val="24"/>
+                <w:lang w:val="es-ES_tradnl"/>
+              </w:rPr>
+            </w:pPr>
+            <w:r>
+              <w:rPr>
+                <w:rFonts w:ascii="Arial Narrow" w:hAnsi="Arial Narrow"/>
+                <w:sz w:val="24"/>
+                <w:szCs w:val="24"/>
+                <w:lang w:val="es-ES_tradnl"/>
+              </w:rPr>
+              <w:t xml:space="preserve">El sistema permite gestionar los </w:t>
+            </w:r>
+            <w:r>
+              <w:rPr>
+                <w:rFonts w:ascii="Arial Narrow" w:hAnsi="Arial Narrow"/>
+                <w:sz w:val="24"/>
+                <w:szCs w:val="24"/>
+                <w:lang w:val="es-ES_tradnl"/>
+              </w:rPr>
+              <w:t>profesores</w:t>
+            </w:r>
+            <w:r>
+              <w:rPr>
+                <w:rFonts w:ascii="Arial Narrow" w:hAnsi="Arial Narrow"/>
+                <w:sz w:val="24"/>
+                <w:szCs w:val="24"/>
+                <w:lang w:val="es-ES_tradnl"/>
+              </w:rPr>
+              <w:t xml:space="preserve"> de la universidad. El administrador podrá darlos de alta y los profesores podrán cambiar su información personal</w:t>
+            </w:r>
+          </w:p>
+        </w:tc>
+      </w:tr>
+      <w:tr>
+        <w:tc>
+          <w:tcPr>
+            <w:tcW w:w="895" w:type="dxa"/>
+            <w:shd w:val="clear" w:color="auto" w:fill="F2F2F2" w:themeFill="background1" w:themeFillShade="F2"/>
+            <w:vAlign w:val="center"/>
+          </w:tcPr>
+          <w:p>
+            <w:pPr>
+              <w:jc w:val="center"/>
+              <w:rPr>
+                <w:rFonts w:ascii="Arial Narrow" w:hAnsi="Arial Narrow"/>
+                <w:b/>
+                <w:color w:val="000000" w:themeColor="text1"/>
+                <w:sz w:val="24"/>
+                <w:szCs w:val="24"/>
+                <w:lang w:val="es-ES_tradnl"/>
+              </w:rPr>
+            </w:pPr>
+            <w:r>
+              <w:rPr>
+                <w:rFonts w:ascii="Arial Narrow" w:hAnsi="Arial Narrow"/>
+                <w:b/>
+                <w:color w:val="000000" w:themeColor="text1"/>
+                <w:sz w:val="24"/>
+                <w:szCs w:val="24"/>
+                <w:lang w:val="es-ES_tradnl"/>
+              </w:rPr>
+              <w:t>RF</w:t>
+            </w:r>
+            <w:r>
+              <w:rPr>
+                <w:rFonts w:ascii="Arial Narrow" w:hAnsi="Arial Narrow"/>
+                <w:b/>
+                <w:color w:val="000000" w:themeColor="text1"/>
+                <w:sz w:val="24"/>
+                <w:szCs w:val="24"/>
+                <w:lang w:val="es-ES_tradnl"/>
+              </w:rPr>
+              <w:t>04</w:t>
+            </w:r>
+          </w:p>
+        </w:tc>
+        <w:tc>
+          <w:tcPr>
+            <w:tcW w:w="1890" w:type="dxa"/>
+            <w:vAlign w:val="center"/>
+          </w:tcPr>
+          <w:p>
+            <w:pPr>
+              <w:jc w:val="center"/>
+              <w:rPr>
+                <w:rFonts w:ascii="Arial Narrow" w:hAnsi="Arial Narrow"/>
+                <w:sz w:val="24"/>
+                <w:szCs w:val="24"/>
+                <w:lang w:val="es-ES_tradnl"/>
+              </w:rPr>
+            </w:pPr>
+            <w:r>
+              <w:rPr>
+                <w:rFonts w:ascii="Arial Narrow" w:hAnsi="Arial Narrow"/>
+                <w:sz w:val="24"/>
+                <w:szCs w:val="24"/>
+                <w:lang w:val="es-ES_tradnl"/>
+              </w:rPr>
+              <w:t>Gestión de aulas</w:t>
+            </w:r>
+          </w:p>
+        </w:tc>
+        <w:tc>
+          <w:tcPr>
+            <w:tcW w:w="6565" w:type="dxa"/>
+          </w:tcPr>
+          <w:p>
+            <w:pPr>
+              <w:rPr>
+                <w:rFonts w:ascii="Arial Narrow" w:hAnsi="Arial Narrow"/>
+                <w:sz w:val="24"/>
+                <w:szCs w:val="24"/>
+                <w:lang w:val="es-ES_tradnl"/>
+              </w:rPr>
+            </w:pPr>
+            <w:r>
+              <w:rPr>
+                <w:rFonts w:ascii="Arial Narrow" w:hAnsi="Arial Narrow"/>
+                <w:sz w:val="24"/>
+                <w:szCs w:val="24"/>
+                <w:lang w:val="es-ES_tradnl"/>
+              </w:rPr>
+              <w:t>El administrador podrá gestionar las aulas disponibles para clases y otras actividades. Los profesores podrán reservar aulas y el sistema deberá comprobar que las reservas no se solapen</w:t>
+            </w:r>
+          </w:p>
+        </w:tc>
+      </w:tr>
+      <w:tr>
+        <w:tc>
+          <w:tcPr>
+            <w:tcW w:w="895" w:type="dxa"/>
+            <w:shd w:val="clear" w:color="auto" w:fill="F2F2F2" w:themeFill="background1" w:themeFillShade="F2"/>
+            <w:vAlign w:val="center"/>
+          </w:tcPr>
+          <w:p>
+            <w:pPr>
+              <w:jc w:val="center"/>
+              <w:rPr>
+                <w:rFonts w:ascii="Arial Narrow" w:hAnsi="Arial Narrow"/>
+                <w:b/>
+                <w:color w:val="000000" w:themeColor="text1"/>
+                <w:sz w:val="24"/>
+                <w:szCs w:val="24"/>
+                <w:lang w:val="es-ES_tradnl"/>
+              </w:rPr>
+            </w:pPr>
+            <w:r>
+              <w:rPr>
+                <w:rFonts w:ascii="Arial Narrow" w:hAnsi="Arial Narrow"/>
+                <w:b/>
+                <w:color w:val="000000" w:themeColor="text1"/>
+                <w:sz w:val="24"/>
+                <w:szCs w:val="24"/>
+                <w:lang w:val="es-ES_tradnl"/>
+              </w:rPr>
+              <w:t>RF</w:t>
+            </w:r>
+            <w:r>
+              <w:rPr>
+                <w:rFonts w:ascii="Arial Narrow" w:hAnsi="Arial Narrow"/>
+                <w:b/>
+                <w:color w:val="000000" w:themeColor="text1"/>
+                <w:sz w:val="24"/>
+                <w:szCs w:val="24"/>
+                <w:lang w:val="es-ES_tradnl"/>
+              </w:rPr>
+              <w:t>05</w:t>
+            </w:r>
+          </w:p>
+        </w:tc>
+        <w:tc>
+          <w:tcPr>
+            <w:tcW w:w="1890" w:type="dxa"/>
+            <w:vAlign w:val="center"/>
+          </w:tcPr>
+          <w:p>
+            <w:pPr>
+              <w:jc w:val="center"/>
+              <w:rPr>
+                <w:rFonts w:ascii="Arial Narrow" w:hAnsi="Arial Narrow"/>
+                <w:sz w:val="24"/>
+                <w:szCs w:val="24"/>
+                <w:lang w:val="es-ES_tradnl"/>
+              </w:rPr>
+            </w:pPr>
+            <w:r>
+              <w:rPr>
+                <w:rFonts w:ascii="Arial Narrow" w:hAnsi="Arial Narrow"/>
+                <w:sz w:val="24"/>
+                <w:szCs w:val="24"/>
+                <w:lang w:val="es-ES_tradnl"/>
+              </w:rPr>
+              <w:t>Gestión de asignaturas</w:t>
+            </w:r>
+          </w:p>
+        </w:tc>
+        <w:tc>
+          <w:tcPr>
+            <w:tcW w:w="6565" w:type="dxa"/>
+          </w:tcPr>
+          <w:p>
+            <w:pPr>
+              <w:rPr>
+                <w:rFonts w:ascii="Arial Narrow" w:hAnsi="Arial Narrow"/>
+                <w:sz w:val="24"/>
+                <w:szCs w:val="24"/>
+                <w:lang w:val="es-ES_tradnl"/>
+              </w:rPr>
+            </w:pPr>
+            <w:r>
+              <w:rPr>
+                <w:rFonts w:ascii="Arial Narrow" w:hAnsi="Arial Narrow"/>
+                <w:sz w:val="24"/>
+                <w:szCs w:val="24"/>
+                <w:lang w:val="es-ES_tradnl"/>
+              </w:rPr>
+              <w:t xml:space="preserve">El administrador podrá gestionar las </w:t>
+            </w:r>
+            <w:r>
+              <w:rPr>
+                <w:rFonts w:ascii="Arial Narrow" w:hAnsi="Arial Narrow"/>
+                <w:sz w:val="24"/>
+                <w:szCs w:val="24"/>
+                <w:lang w:val="es-ES_tradnl"/>
+              </w:rPr>
+              <w:t>asignaturas según la oferta de la universidad y gestionar los alumnos matriculados</w:t>
+            </w:r>
+          </w:p>
+        </w:tc>
+      </w:tr>
+      <w:tr>
+        <w:tc>
+          <w:tcPr>
+            <w:tcW w:w="895" w:type="dxa"/>
+            <w:shd w:val="clear" w:color="auto" w:fill="F2F2F2" w:themeFill="background1" w:themeFillShade="F2"/>
+            <w:vAlign w:val="center"/>
+          </w:tcPr>
+          <w:p>
+            <w:pPr>
+              <w:jc w:val="center"/>
+              <w:rPr>
+                <w:rFonts w:ascii="Arial Narrow" w:hAnsi="Arial Narrow"/>
+                <w:b/>
+                <w:color w:val="000000" w:themeColor="text1"/>
+                <w:sz w:val="24"/>
+                <w:szCs w:val="24"/>
+                <w:lang w:val="es-ES_tradnl"/>
+              </w:rPr>
+            </w:pPr>
+            <w:r>
+              <w:rPr>
+                <w:rFonts w:ascii="Arial Narrow" w:hAnsi="Arial Narrow"/>
+                <w:b/>
+                <w:color w:val="000000" w:themeColor="text1"/>
+                <w:sz w:val="24"/>
+                <w:szCs w:val="24"/>
+                <w:lang w:val="es-ES_tradnl"/>
+              </w:rPr>
+              <w:t>RF</w:t>
+            </w:r>
+            <w:r>
+              <w:rPr>
+                <w:rFonts w:ascii="Arial Narrow" w:hAnsi="Arial Narrow"/>
+                <w:b/>
+                <w:color w:val="000000" w:themeColor="text1"/>
+                <w:sz w:val="24"/>
+                <w:szCs w:val="24"/>
+                <w:lang w:val="es-ES_tradnl"/>
+              </w:rPr>
+              <w:t>06</w:t>
+            </w:r>
+          </w:p>
+        </w:tc>
+        <w:tc>
+          <w:tcPr>
+            <w:tcW w:w="1890" w:type="dxa"/>
+            <w:vAlign w:val="center"/>
+          </w:tcPr>
+          <w:p>
+            <w:pPr>
+              <w:jc w:val="center"/>
+              <w:rPr>
+                <w:rFonts w:ascii="Arial Narrow" w:hAnsi="Arial Narrow"/>
+                <w:sz w:val="24"/>
+                <w:szCs w:val="24"/>
+                <w:lang w:val="es-ES_tradnl"/>
+              </w:rPr>
+            </w:pPr>
+            <w:r>
+              <w:rPr>
+                <w:rFonts w:ascii="Arial Narrow" w:hAnsi="Arial Narrow"/>
+                <w:sz w:val="24"/>
+                <w:szCs w:val="24"/>
+                <w:lang w:val="es-ES_tradnl"/>
+              </w:rPr>
+              <w:t>Gestión de actividades</w:t>
+            </w:r>
+          </w:p>
+        </w:tc>
+        <w:tc>
+          <w:tcPr>
+            <w:tcW w:w="6565" w:type="dxa"/>
+          </w:tcPr>
+          <w:p>
+            <w:pPr>
+              <w:rPr>
+                <w:rFonts w:ascii="Arial Narrow" w:hAnsi="Arial Narrow"/>
+                <w:sz w:val="24"/>
+                <w:szCs w:val="24"/>
+                <w:lang w:val="es-ES_tradnl"/>
+              </w:rPr>
+            </w:pPr>
+            <w:r>
+              <w:rPr>
+                <w:rFonts w:ascii="Arial Narrow" w:hAnsi="Arial Narrow"/>
+                <w:sz w:val="24"/>
+                <w:szCs w:val="24"/>
+                <w:lang w:val="es-ES_tradnl"/>
+              </w:rPr>
+              <w:t>Los profesores podrán ofrecer actividades y los alumnos subir sus trabajos. Los profesores podrán calificar las actividades y los alumnos consultar sus calificaciones</w:t>
+            </w:r>
+          </w:p>
+        </w:tc>
+      </w:tr>
+      <w:tr>
+        <w:tc>
+          <w:tcPr>
+            <w:tcW w:w="895" w:type="dxa"/>
+            <w:shd w:val="clear" w:color="auto" w:fill="F2F2F2" w:themeFill="background1" w:themeFillShade="F2"/>
+            <w:vAlign w:val="center"/>
+          </w:tcPr>
+          <w:p>
+            <w:pPr>
+              <w:jc w:val="center"/>
+              <w:rPr>
+                <w:rFonts w:ascii="Arial Narrow" w:hAnsi="Arial Narrow"/>
+                <w:b/>
+                <w:color w:val="000000" w:themeColor="text1"/>
+                <w:sz w:val="24"/>
+                <w:szCs w:val="24"/>
+                <w:lang w:val="es-ES_tradnl"/>
+              </w:rPr>
+            </w:pPr>
+            <w:r>
+              <w:rPr>
+                <w:rFonts w:ascii="Arial Narrow" w:hAnsi="Arial Narrow"/>
+                <w:b/>
+                <w:color w:val="000000" w:themeColor="text1"/>
+                <w:sz w:val="24"/>
+                <w:szCs w:val="24"/>
+                <w:lang w:val="es-ES_tradnl"/>
+              </w:rPr>
+              <w:t>RF</w:t>
+            </w:r>
+            <w:r>
+              <w:rPr>
+                <w:rFonts w:ascii="Arial Narrow" w:hAnsi="Arial Narrow"/>
+                <w:b/>
+                <w:color w:val="000000" w:themeColor="text1"/>
+                <w:sz w:val="24"/>
+                <w:szCs w:val="24"/>
+                <w:lang w:val="es-ES_tradnl"/>
+              </w:rPr>
+              <w:t>07</w:t>
+            </w:r>
+          </w:p>
+        </w:tc>
+        <w:tc>
+          <w:tcPr>
+            <w:tcW w:w="1890" w:type="dxa"/>
+            <w:vAlign w:val="center"/>
+          </w:tcPr>
+          <w:p>
+            <w:pPr>
+              <w:jc w:val="center"/>
+              <w:rPr>
+                <w:rFonts w:ascii="Arial Narrow" w:hAnsi="Arial Narrow"/>
+                <w:sz w:val="24"/>
+                <w:szCs w:val="24"/>
+                <w:lang w:val="es-ES_tradnl"/>
+              </w:rPr>
+            </w:pPr>
+            <w:r>
+              <w:rPr>
+                <w:rFonts w:ascii="Arial Narrow" w:hAnsi="Arial Narrow"/>
+                <w:sz w:val="24"/>
+                <w:szCs w:val="24"/>
+                <w:lang w:val="es-ES_tradnl"/>
+              </w:rPr>
+              <w:t>Gestión de material</w:t>
+            </w:r>
+          </w:p>
+        </w:tc>
+        <w:tc>
+          <w:tcPr>
+            <w:tcW w:w="6565" w:type="dxa"/>
+          </w:tcPr>
+          <w:p>
+            <w:pPr>
+              <w:rPr>
+                <w:rFonts w:ascii="Arial Narrow" w:hAnsi="Arial Narrow"/>
+                <w:sz w:val="24"/>
+                <w:szCs w:val="24"/>
+                <w:lang w:val="es-ES_tradnl"/>
+              </w:rPr>
+            </w:pPr>
+            <w:r>
+              <w:rPr>
+                <w:rFonts w:ascii="Arial Narrow" w:hAnsi="Arial Narrow"/>
+                <w:sz w:val="24"/>
+                <w:szCs w:val="24"/>
+                <w:lang w:val="es-ES_tradnl"/>
+              </w:rPr>
+              <w:t>Los profesores podrán subir material para los alumnos de sus asignaturas, y estos descargarlo</w:t>
+            </w:r>
+          </w:p>
+        </w:tc>
+      </w:tr>
+      <w:tr>
+        <w:tc>
+          <w:tcPr>
+            <w:tcW w:w="895" w:type="dxa"/>
+            <w:shd w:val="clear" w:color="auto" w:fill="F2F2F2" w:themeFill="background1" w:themeFillShade="F2"/>
+            <w:vAlign w:val="center"/>
+          </w:tcPr>
+          <w:p>
+            <w:pPr>
+              <w:jc w:val="center"/>
+              <w:rPr>
+                <w:rFonts w:ascii="Arial Narrow" w:hAnsi="Arial Narrow"/>
+                <w:b/>
+                <w:color w:val="000000" w:themeColor="text1"/>
+                <w:sz w:val="24"/>
+                <w:szCs w:val="24"/>
+                <w:lang w:val="es-ES_tradnl"/>
+              </w:rPr>
+            </w:pPr>
+            <w:r>
+              <w:rPr>
+                <w:rFonts w:ascii="Arial Narrow" w:hAnsi="Arial Narrow"/>
+                <w:b/>
+                <w:color w:val="000000" w:themeColor="text1"/>
+                <w:sz w:val="24"/>
+                <w:szCs w:val="24"/>
+                <w:lang w:val="es-ES_tradnl"/>
+              </w:rPr>
+              <w:t>RF</w:t>
+            </w:r>
+            <w:r>
+              <w:rPr>
+                <w:rFonts w:ascii="Arial Narrow" w:hAnsi="Arial Narrow"/>
+                <w:b/>
+                <w:color w:val="000000" w:themeColor="text1"/>
+                <w:sz w:val="24"/>
+                <w:szCs w:val="24"/>
+                <w:lang w:val="es-ES_tradnl"/>
+              </w:rPr>
+              <w:t>08</w:t>
+            </w:r>
+          </w:p>
+        </w:tc>
+        <w:tc>
+          <w:tcPr>
+            <w:tcW w:w="1890" w:type="dxa"/>
+            <w:vAlign w:val="center"/>
+          </w:tcPr>
+          <w:p>
+            <w:pPr>
+              <w:jc w:val="center"/>
+              <w:rPr>
+                <w:rFonts w:ascii="Arial Narrow" w:hAnsi="Arial Narrow"/>
+                <w:sz w:val="24"/>
+                <w:szCs w:val="24"/>
+                <w:lang w:val="es-ES_tradnl"/>
+              </w:rPr>
+            </w:pPr>
+            <w:r>
+              <w:rPr>
+                <w:rFonts w:ascii="Arial Narrow" w:hAnsi="Arial Narrow"/>
+                <w:sz w:val="24"/>
+                <w:szCs w:val="24"/>
+                <w:lang w:val="es-ES_tradnl"/>
+              </w:rPr>
+              <w:t>Envío de mensajes</w:t>
+            </w:r>
+          </w:p>
+        </w:tc>
+        <w:tc>
+          <w:tcPr>
+            <w:tcW w:w="6565" w:type="dxa"/>
+          </w:tcPr>
+          <w:p>
+            <w:pPr>
+              <w:rPr>
+                <w:rFonts w:ascii="Arial Narrow" w:hAnsi="Arial Narrow"/>
+                <w:sz w:val="24"/>
+                <w:szCs w:val="24"/>
+                <w:lang w:val="es-ES_tradnl"/>
+              </w:rPr>
+            </w:pPr>
+            <w:r>
+              <w:rPr>
+                <w:rFonts w:ascii="Arial Narrow" w:hAnsi="Arial Narrow"/>
+                <w:sz w:val="24"/>
+                <w:szCs w:val="24"/>
+                <w:lang w:val="es-ES_tradnl"/>
+              </w:rPr>
+              <w:t>Los usuarios y profesores podrán enviar mensajes a otros miembros de la comunidad</w:t>
+            </w:r>
+          </w:p>
+        </w:tc>
+      </w:tr>
+    </w:tbl>
+    <w:p>
+      <w:pPr>
+        <w:rPr>
+          <w:rFonts w:ascii="Arial Narrow" w:hAnsi="Arial Narrow"/>
+          <w:lang w:val="es-ES_tradnl"/>
+        </w:rPr>
+      </w:pPr>
+    </w:p>
+    <w:p>
+      <w:pPr>
+        <w:pStyle w:val="Heading2"/>
+        <w:spacing w:after="240"/>
+        <w:rPr>
+          <w:lang w:val="es-ES_tradnl"/>
+        </w:rPr>
+      </w:pPr>
+      <w:r>
+        <w:rPr>
+          <w:lang w:val="es-ES_tradnl"/>
+        </w:rPr>
+        <w:t>REQUISITOS NO FUNCIONALES</w:t>
+      </w:r>
+    </w:p>
+    <w:tbl>
+      <w:tblPr>
+        <w:tblStyle w:val="TableGrid"/>
+        <w:tblW w:w="0" w:type="auto"/>
+        <w:tblLook w:val="04A0" w:firstRow="1" w:lastRow="0" w:firstColumn="1" w:lastColumn="0" w:noHBand="0" w:noVBand="1"/>
+      </w:tblPr>
+      <w:tblGrid>
+        <w:gridCol w:w="895"/>
+        <w:gridCol w:w="1890"/>
+        <w:gridCol w:w="6565"/>
+      </w:tblGrid>
+      <w:tr>
+        <w:tc>
+          <w:tcPr>
+            <w:tcW w:w="895" w:type="dxa"/>
+            <w:shd w:val="clear" w:color="auto" w:fill="D9D9D9" w:themeFill="background1" w:themeFillShade="D9"/>
+            <w:vAlign w:val="center"/>
+          </w:tcPr>
+          <w:p>
+            <w:pPr>
+              <w:jc w:val="center"/>
+              <w:rPr>
+                <w:rFonts w:ascii="Arial Narrow" w:hAnsi="Arial Narrow"/>
+                <w:b/>
+                <w:sz w:val="24"/>
+                <w:szCs w:val="24"/>
+                <w:lang w:val="es-ES_tradnl"/>
+              </w:rPr>
+            </w:pPr>
+            <w:r>
+              <w:rPr>
+                <w:rFonts w:ascii="Arial Narrow" w:hAnsi="Arial Narrow"/>
+                <w:b/>
+                <w:sz w:val="24"/>
+                <w:szCs w:val="24"/>
+                <w:lang w:val="es-ES_tradnl"/>
+              </w:rPr>
+              <w:t>Código</w:t>
+            </w:r>
+          </w:p>
+        </w:tc>
+        <w:tc>
+          <w:tcPr>
+            <w:tcW w:w="1890" w:type="dxa"/>
+            <w:shd w:val="clear" w:color="auto" w:fill="D9D9D9" w:themeFill="background1" w:themeFillShade="D9"/>
+            <w:vAlign w:val="center"/>
+          </w:tcPr>
+          <w:p>
+            <w:pPr>
+              <w:jc w:val="center"/>
+              <w:rPr>
+                <w:rFonts w:ascii="Arial Narrow" w:hAnsi="Arial Narrow"/>
+                <w:b/>
+                <w:sz w:val="24"/>
+                <w:szCs w:val="24"/>
+                <w:lang w:val="es-ES_tradnl"/>
+              </w:rPr>
+            </w:pPr>
+            <w:r>
+              <w:rPr>
+                <w:rFonts w:ascii="Arial Narrow" w:hAnsi="Arial Narrow"/>
+                <w:b/>
+                <w:sz w:val="24"/>
+                <w:szCs w:val="24"/>
+                <w:lang w:val="es-ES_tradnl"/>
+              </w:rPr>
+              <w:t>Requisito</w:t>
+            </w:r>
+          </w:p>
+        </w:tc>
+        <w:tc>
+          <w:tcPr>
+            <w:tcW w:w="6565" w:type="dxa"/>
+            <w:shd w:val="clear" w:color="auto" w:fill="D9D9D9" w:themeFill="background1" w:themeFillShade="D9"/>
+            <w:vAlign w:val="center"/>
+          </w:tcPr>
+          <w:p>
+            <w:pPr>
+              <w:jc w:val="center"/>
+              <w:rPr>
+                <w:rFonts w:ascii="Arial Narrow" w:hAnsi="Arial Narrow"/>
+                <w:b/>
+                <w:sz w:val="24"/>
+                <w:szCs w:val="24"/>
+                <w:lang w:val="es-ES_tradnl"/>
+              </w:rPr>
+            </w:pPr>
+            <w:r>
+              <w:rPr>
+                <w:rFonts w:ascii="Arial Narrow" w:hAnsi="Arial Narrow"/>
+                <w:b/>
+                <w:sz w:val="24"/>
+                <w:szCs w:val="24"/>
+                <w:lang w:val="es-ES_tradnl"/>
+              </w:rPr>
+              <w:t>Descripción</w:t>
+            </w:r>
+          </w:p>
+        </w:tc>
+      </w:tr>
+      <w:tr>
+        <w:tc>
+          <w:tcPr>
+            <w:tcW w:w="895" w:type="dxa"/>
+            <w:shd w:val="clear" w:color="auto" w:fill="F2F2F2" w:themeFill="background1" w:themeFillShade="F2"/>
+            <w:vAlign w:val="center"/>
+          </w:tcPr>
+          <w:p>
+            <w:pPr>
+              <w:jc w:val="center"/>
+              <w:rPr>
+                <w:rFonts w:ascii="Arial Narrow" w:hAnsi="Arial Narrow"/>
+                <w:b/>
+                <w:color w:val="000000" w:themeColor="text1"/>
+                <w:sz w:val="24"/>
+                <w:szCs w:val="24"/>
+                <w:lang w:val="es-ES_tradnl"/>
+              </w:rPr>
+            </w:pPr>
+            <w:r>
+              <w:rPr>
+                <w:rFonts w:ascii="Arial Narrow" w:hAnsi="Arial Narrow"/>
+                <w:b/>
+                <w:color w:val="000000" w:themeColor="text1"/>
+                <w:sz w:val="24"/>
+                <w:szCs w:val="24"/>
+                <w:lang w:val="es-ES_tradnl"/>
+              </w:rPr>
+              <w:t>RNF01</w:t>
+            </w:r>
+          </w:p>
+        </w:tc>
+        <w:tc>
+          <w:tcPr>
+            <w:tcW w:w="1890" w:type="dxa"/>
+            <w:shd w:val="clear" w:color="auto" w:fill="FFFFFF" w:themeFill="background1"/>
+            <w:vAlign w:val="center"/>
+          </w:tcPr>
+          <w:p>
+            <w:pPr>
+              <w:jc w:val="center"/>
+              <w:rPr>
+                <w:rFonts w:ascii="Arial Narrow" w:hAnsi="Arial Narrow"/>
+                <w:sz w:val="24"/>
+                <w:szCs w:val="24"/>
+                <w:lang w:val="es-ES_tradnl"/>
+              </w:rPr>
+            </w:pPr>
+            <w:r>
+              <w:rPr>
+                <w:rFonts w:ascii="Arial Narrow" w:hAnsi="Arial Narrow"/>
+                <w:sz w:val="24"/>
+                <w:szCs w:val="24"/>
+                <w:lang w:val="es-ES_tradnl"/>
+              </w:rPr>
+              <w:t xml:space="preserve">Diseño </w:t>
+            </w:r>
+            <w:proofErr w:type="spellStart"/>
+            <w:r>
+              <w:rPr>
+                <w:rFonts w:ascii="Arial Narrow" w:hAnsi="Arial Narrow"/>
+                <w:i/>
+                <w:sz w:val="24"/>
+                <w:szCs w:val="24"/>
+                <w:u w:val="single"/>
+                <w:lang w:val="es-ES_tradnl"/>
+              </w:rPr>
+              <w:t>Responsive</w:t>
+            </w:r>
+            <w:proofErr w:type="spellEnd"/>
+          </w:p>
+        </w:tc>
+        <w:tc>
+          <w:tcPr>
+            <w:tcW w:w="6565" w:type="dxa"/>
+            <w:shd w:val="clear" w:color="auto" w:fill="FFFFFF" w:themeFill="background1"/>
+          </w:tcPr>
+          <w:p>
+            <w:pPr>
+              <w:rPr>
+                <w:rFonts w:ascii="Arial Narrow" w:hAnsi="Arial Narrow"/>
+                <w:sz w:val="24"/>
+                <w:szCs w:val="24"/>
+                <w:lang w:val="es-ES_tradnl"/>
+              </w:rPr>
+            </w:pPr>
+            <w:r>
+              <w:rPr>
+                <w:rFonts w:ascii="Arial Narrow" w:hAnsi="Arial Narrow"/>
+                <w:sz w:val="24"/>
+                <w:szCs w:val="24"/>
+                <w:lang w:val="es-ES_tradnl"/>
+              </w:rPr>
+              <w:t>La aplicación debe adaptarse a distintos tamaños de pantalla y dispositivo. Se dará prioridad a los dispositivos con relación de aspecto 16:9 y 9:16, es decir, monitores de ordenador tradicional y dispositivos móviles en vertical.</w:t>
+            </w:r>
+          </w:p>
+        </w:tc>
+      </w:tr>
+      <w:tr>
+        <w:tc>
+          <w:tcPr>
+            <w:tcW w:w="895" w:type="dxa"/>
+            <w:shd w:val="clear" w:color="auto" w:fill="F2F2F2" w:themeFill="background1" w:themeFillShade="F2"/>
+            <w:vAlign w:val="center"/>
+          </w:tcPr>
+          <w:p>
+            <w:pPr>
+              <w:jc w:val="center"/>
+              <w:rPr>
+                <w:rFonts w:ascii="Arial Narrow" w:hAnsi="Arial Narrow"/>
+                <w:b/>
+                <w:color w:val="000000" w:themeColor="text1"/>
+                <w:sz w:val="24"/>
+                <w:szCs w:val="24"/>
+                <w:lang w:val="es-ES_tradnl"/>
+              </w:rPr>
+            </w:pPr>
+            <w:r>
+              <w:rPr>
+                <w:rFonts w:ascii="Arial Narrow" w:hAnsi="Arial Narrow"/>
+                <w:b/>
+                <w:color w:val="000000" w:themeColor="text1"/>
+                <w:sz w:val="24"/>
+                <w:szCs w:val="24"/>
+                <w:lang w:val="es-ES_tradnl"/>
+              </w:rPr>
+              <w:t>RNF02</w:t>
+            </w:r>
+          </w:p>
+        </w:tc>
+        <w:tc>
+          <w:tcPr>
+            <w:tcW w:w="1890" w:type="dxa"/>
+            <w:shd w:val="clear" w:color="auto" w:fill="FFFFFF" w:themeFill="background1"/>
+            <w:vAlign w:val="center"/>
+          </w:tcPr>
+          <w:p>
+            <w:pPr>
+              <w:jc w:val="center"/>
+              <w:rPr>
+                <w:rFonts w:ascii="Arial Narrow" w:hAnsi="Arial Narrow"/>
+                <w:sz w:val="24"/>
+                <w:szCs w:val="24"/>
+                <w:lang w:val="es-ES_tradnl"/>
+              </w:rPr>
+            </w:pPr>
+            <w:r>
+              <w:rPr>
+                <w:rFonts w:ascii="Arial Narrow" w:hAnsi="Arial Narrow"/>
+                <w:sz w:val="24"/>
+                <w:szCs w:val="24"/>
+                <w:lang w:val="es-ES_tradnl"/>
+              </w:rPr>
+              <w:t>Seguridad</w:t>
+            </w:r>
+          </w:p>
+        </w:tc>
+        <w:tc>
+          <w:tcPr>
+            <w:tcW w:w="6565" w:type="dxa"/>
+            <w:shd w:val="clear" w:color="auto" w:fill="FFFFFF" w:themeFill="background1"/>
+          </w:tcPr>
+          <w:p>
+            <w:pPr>
+              <w:pStyle w:val="ListParagraph"/>
+              <w:numPr>
+                <w:ilvl w:val="0"/>
+                <w:numId w:val="2"/>
+              </w:numPr>
+              <w:rPr>
+                <w:rFonts w:ascii="Arial Narrow" w:hAnsi="Arial Narrow"/>
+                <w:sz w:val="24"/>
+                <w:szCs w:val="24"/>
+                <w:lang w:val="es-ES_tradnl"/>
+              </w:rPr>
+            </w:pPr>
+            <w:r>
+              <w:rPr>
+                <w:rFonts w:ascii="Arial Narrow" w:hAnsi="Arial Narrow"/>
+                <w:sz w:val="24"/>
+                <w:szCs w:val="24"/>
+                <w:lang w:val="es-ES_tradnl"/>
+              </w:rPr>
+              <w:t xml:space="preserve">El sistema debe estar protegido frente a ataques de inyección SQL. </w:t>
+            </w:r>
+          </w:p>
+          <w:p>
+            <w:pPr>
+              <w:pStyle w:val="ListParagraph"/>
+              <w:numPr>
+                <w:ilvl w:val="0"/>
+                <w:numId w:val="2"/>
+              </w:numPr>
+              <w:rPr>
+                <w:rFonts w:ascii="Arial Narrow" w:hAnsi="Arial Narrow"/>
+                <w:sz w:val="24"/>
+                <w:szCs w:val="24"/>
+                <w:lang w:val="es-ES_tradnl"/>
+              </w:rPr>
+            </w:pPr>
+            <w:r>
+              <w:rPr>
+                <w:rFonts w:ascii="Arial Narrow" w:hAnsi="Arial Narrow"/>
+                <w:sz w:val="24"/>
+                <w:szCs w:val="24"/>
+                <w:lang w:val="es-ES_tradnl"/>
+              </w:rPr>
+              <w:t>Los usuarios no deben poder acceder a funcionalidades que no les corresponde</w:t>
+            </w:r>
+            <w:r>
+              <w:rPr>
+                <w:rFonts w:ascii="Arial Narrow" w:hAnsi="Arial Narrow"/>
+                <w:sz w:val="24"/>
+                <w:szCs w:val="24"/>
+                <w:lang w:val="es-ES_tradnl"/>
+              </w:rPr>
+              <w:t>n</w:t>
+            </w:r>
+          </w:p>
+          <w:p>
+            <w:pPr>
+              <w:pStyle w:val="ListParagraph"/>
+              <w:numPr>
+                <w:ilvl w:val="0"/>
+                <w:numId w:val="2"/>
+              </w:numPr>
+              <w:rPr>
+                <w:rFonts w:ascii="Arial Narrow" w:hAnsi="Arial Narrow"/>
+                <w:sz w:val="24"/>
+                <w:szCs w:val="24"/>
+                <w:lang w:val="es-ES_tradnl"/>
+              </w:rPr>
+            </w:pPr>
+            <w:r>
+              <w:rPr>
+                <w:rFonts w:ascii="Arial Narrow" w:hAnsi="Arial Narrow"/>
+                <w:sz w:val="24"/>
+                <w:szCs w:val="24"/>
+                <w:lang w:val="es-ES_tradnl"/>
+              </w:rPr>
+              <w:t>La información sensible debe estar protegida</w:t>
+            </w:r>
+          </w:p>
+          <w:p>
+            <w:pPr>
+              <w:pStyle w:val="ListParagraph"/>
+              <w:numPr>
+                <w:ilvl w:val="0"/>
+                <w:numId w:val="2"/>
+              </w:numPr>
+              <w:rPr>
+                <w:rFonts w:ascii="Arial Narrow" w:hAnsi="Arial Narrow"/>
+                <w:sz w:val="24"/>
+                <w:szCs w:val="24"/>
+                <w:lang w:val="es-ES_tradnl"/>
+              </w:rPr>
+            </w:pPr>
+            <w:r>
+              <w:rPr>
+                <w:rFonts w:ascii="Arial Narrow" w:hAnsi="Arial Narrow"/>
+                <w:sz w:val="24"/>
+                <w:szCs w:val="24"/>
+                <w:lang w:val="es-ES_tradnl"/>
+              </w:rPr>
+              <w:t>Algunos elementos, como alumnos y mensajes, no se podrán borrar, solo ocultar</w:t>
+            </w:r>
+          </w:p>
+        </w:tc>
+      </w:tr>
+    </w:tbl>
+    <w:p>
+      <w:pPr>
+        <w:rPr>
+          <w:lang w:val="es-ES_tradnl"/>
+        </w:rPr>
+      </w:pPr>
       <w:bookmarkStart w:id="3" w:name="_GoBack"/>
       <w:bookmarkEnd w:id="3"/>
-      <w:r>
-        <w:t>S FUNCIONALES</w:t>
-      </w:r>
     </w:p>
     <w:p>
       <w:pPr>
+        <w:rPr>
+          <w:lang w:val="es-ES_tradnl"/>
+        </w:rPr>
+      </w:pPr>
+    </w:p>
+    <w:p>
+      <w:pPr>
         <w:pStyle w:val="Heading1"/>
         <w:spacing w:after="240"/>
+        <w:rPr>
+          <w:lang w:val="es-ES_tradnl"/>
+        </w:rPr>
       </w:pPr>
       <w:bookmarkStart w:id="4" w:name="_Toc511122309"/>
       <w:r>
+        <w:rPr>
+          <w:lang w:val="es-ES_tradnl"/>
+        </w:rPr>
+        <w:lastRenderedPageBreak/>
         <w:t>ESQUEMA FUNCIONAL</w:t>
       </w:r>
       <w:bookmarkEnd w:id="4"/>
@@ -1311,6 +2743,119 @@
 <file path=word/numbering.xml><?xml version="1.0" encoding="utf-8"?>
 <w:numbering xmlns:wpc="http://schemas.microsoft.com/office/word/2010/wordprocessingCanvas" xmlns:cx="http://schemas.microsoft.com/office/drawing/2014/chartex" xmlns:cx1="http://schemas.microsoft.com/office/drawing/2015/9/8/chartex" xmlns:cx2="http://schemas.microsoft.com/office/drawing/2015/10/21/chartex" xmlns:cx3="http://schemas.microsoft.com/office/drawing/2016/5/9/chartex" xmlns:cx4="http://schemas.microsoft.com/office/drawing/2016/5/10/chartex" xmlns:cx5="http://schemas.microsoft.com/office/drawing/2016/5/11/chartex" xmlns:cx6="http://schemas.microsoft.com/office/drawing/2016/5/12/chartex" xmlns:cx7="http://schemas.microsoft.com/office/drawing/2016/5/13/chartex" xmlns:cx8="http://schemas.microsoft.com/office/drawing/2016/5/14/chartex" xmlns:mc="http://schemas.openxmlformats.org/markup-compatibility/2006" xmlns:aink="http://schemas.microsoft.com/office/drawing/2016/ink" xmlns:am3d="http://schemas.microsoft.com/office/drawing/2017/model3d" xmlns:o="urn:schemas-microsoft-com:office:office" xmlns:r="http://schemas.openxmlformats.org/officeDocument/2006/relationships" xmlns:m="http://schemas.openxmlformats.org/officeDocument/2006/math" xmlns:v="urn:schemas-microsoft-com:vml" xmlns:wp14="http://schemas.microsoft.com/office/word/2010/wordprocessingDrawing" xmlns:wp="http://schemas.openxmlformats.org/drawingml/2006/wordprocessingDrawing" xmlns:w10="urn:schemas-microsoft-com:office:word" xmlns:w="http://schemas.openxmlformats.org/wordprocessingml/2006/main" xmlns:w14="http://schemas.microsoft.com/office/word/2010/wordml" xmlns:w15="http://schemas.microsoft.com/office/word/2012/wordml" xmlns:w16cid="http://schemas.microsoft.com/office/word/2016/wordml/cid" xmlns:w16se="http://schemas.microsoft.com/office/word/2015/wordml/symex" xmlns:wpg="http://schemas.microsoft.com/office/word/2010/wordprocessingGroup" xmlns:wpi="http://schemas.microsoft.com/office/word/2010/wordprocessingInk" xmlns:wne="http://schemas.microsoft.com/office/word/2006/wordml" xmlns:wps="http://schemas.microsoft.com/office/word/2010/wordprocessingShape" mc:Ignorable="w14 w15 w16se w16cid wp14">
   <w:abstractNum w:abstractNumId="0" w15:restartNumberingAfterBreak="0">
+    <w:nsid w:val="17375823"/>
+    <w:multiLevelType w:val="hybridMultilevel"/>
+    <w:tmpl w:val="0CBE4830"/>
+    <w:lvl w:ilvl="0" w:tplc="04090001">
+      <w:start w:val="1"/>
+      <w:numFmt w:val="bullet"/>
+      <w:lvlText w:val=""/>
+      <w:lvlJc w:val="left"/>
+      <w:pPr>
+        <w:ind w:left="720" w:hanging="360"/>
+      </w:pPr>
+      <w:rPr>
+        <w:rFonts w:ascii="Symbol" w:hAnsi="Symbol" w:hint="default"/>
+      </w:rPr>
+    </w:lvl>
+    <w:lvl w:ilvl="1" w:tplc="04090003" w:tentative="1">
+      <w:start w:val="1"/>
+      <w:numFmt w:val="bullet"/>
+      <w:lvlText w:val="o"/>
+      <w:lvlJc w:val="left"/>
+      <w:pPr>
+        <w:ind w:left="1440" w:hanging="360"/>
+      </w:pPr>
+      <w:rPr>
+        <w:rFonts w:ascii="Courier New" w:hAnsi="Courier New" w:cs="Courier New" w:hint="default"/>
+      </w:rPr>
+    </w:lvl>
+    <w:lvl w:ilvl="2" w:tplc="04090005" w:tentative="1">
+      <w:start w:val="1"/>
+      <w:numFmt w:val="bullet"/>
+      <w:lvlText w:val=""/>
+      <w:lvlJc w:val="left"/>
+      <w:pPr>
+        <w:ind w:left="2160" w:hanging="360"/>
+      </w:pPr>
+      <w:rPr>
+        <w:rFonts w:ascii="Wingdings" w:hAnsi="Wingdings" w:hint="default"/>
+      </w:rPr>
+    </w:lvl>
+    <w:lvl w:ilvl="3" w:tplc="04090001" w:tentative="1">
+      <w:start w:val="1"/>
+      <w:numFmt w:val="bullet"/>
+      <w:lvlText w:val=""/>
+      <w:lvlJc w:val="left"/>
+      <w:pPr>
+        <w:ind w:left="2880" w:hanging="360"/>
+      </w:pPr>
+      <w:rPr>
+        <w:rFonts w:ascii="Symbol" w:hAnsi="Symbol" w:hint="default"/>
+      </w:rPr>
+    </w:lvl>
+    <w:lvl w:ilvl="4" w:tplc="04090003" w:tentative="1">
+      <w:start w:val="1"/>
+      <w:numFmt w:val="bullet"/>
+      <w:lvlText w:val="o"/>
+      <w:lvlJc w:val="left"/>
+      <w:pPr>
+        <w:ind w:left="3600" w:hanging="360"/>
+      </w:pPr>
+      <w:rPr>
+        <w:rFonts w:ascii="Courier New" w:hAnsi="Courier New" w:cs="Courier New" w:hint="default"/>
+      </w:rPr>
+    </w:lvl>
+    <w:lvl w:ilvl="5" w:tplc="04090005" w:tentative="1">
+      <w:start w:val="1"/>
+      <w:numFmt w:val="bullet"/>
+      <w:lvlText w:val=""/>
+      <w:lvlJc w:val="left"/>
+      <w:pPr>
+        <w:ind w:left="4320" w:hanging="360"/>
+      </w:pPr>
+      <w:rPr>
+        <w:rFonts w:ascii="Wingdings" w:hAnsi="Wingdings" w:hint="default"/>
+      </w:rPr>
+    </w:lvl>
+    <w:lvl w:ilvl="6" w:tplc="04090001" w:tentative="1">
+      <w:start w:val="1"/>
+      <w:numFmt w:val="bullet"/>
+      <w:lvlText w:val=""/>
+      <w:lvlJc w:val="left"/>
+      <w:pPr>
+        <w:ind w:left="5040" w:hanging="360"/>
+      </w:pPr>
+      <w:rPr>
+        <w:rFonts w:ascii="Symbol" w:hAnsi="Symbol" w:hint="default"/>
+      </w:rPr>
+    </w:lvl>
+    <w:lvl w:ilvl="7" w:tplc="04090003" w:tentative="1">
+      <w:start w:val="1"/>
+      <w:numFmt w:val="bullet"/>
+      <w:lvlText w:val="o"/>
+      <w:lvlJc w:val="left"/>
+      <w:pPr>
+        <w:ind w:left="5760" w:hanging="360"/>
+      </w:pPr>
+      <w:rPr>
+        <w:rFonts w:ascii="Courier New" w:hAnsi="Courier New" w:cs="Courier New" w:hint="default"/>
+      </w:rPr>
+    </w:lvl>
+    <w:lvl w:ilvl="8" w:tplc="04090005" w:tentative="1">
+      <w:start w:val="1"/>
+      <w:numFmt w:val="bullet"/>
+      <w:lvlText w:val=""/>
+      <w:lvlJc w:val="left"/>
+      <w:pPr>
+        <w:ind w:left="6480" w:hanging="360"/>
+      </w:pPr>
+      <w:rPr>
+        <w:rFonts w:ascii="Wingdings" w:hAnsi="Wingdings" w:hint="default"/>
+      </w:rPr>
+    </w:lvl>
+  </w:abstractNum>
+  <w:abstractNum w:abstractNumId="1" w15:restartNumberingAfterBreak="0">
     <w:nsid w:val="29EF65DF"/>
     <w:multiLevelType w:val="multilevel"/>
     <w:tmpl w:val="009242F6"/>
@@ -1434,6 +2979,9 @@
     </w:lvl>
   </w:abstractNum>
   <w:num w:numId="1">
+    <w:abstractNumId w:val="1"/>
+  </w:num>
+  <w:num w:numId="2">
     <w:abstractNumId w:val="0"/>
   </w:num>
 </w:numbering>
@@ -1993,6 +3541,22 @@
       <w:szCs w:val="28"/>
     </w:rPr>
   </w:style>
+  <w:style w:type="table" w:styleId="TableGrid">
+    <w:name w:val="Table Grid"/>
+    <w:basedOn w:val="TableNormal"/>
+    <w:uiPriority w:val="39"/>
+    <w:rsid w:val="00604F98"/>
+    <w:tblPr>
+      <w:tblBorders>
+        <w:top w:val="single" w:sz="4" w:space="0" w:color="auto"/>
+        <w:left w:val="single" w:sz="4" w:space="0" w:color="auto"/>
+        <w:bottom w:val="single" w:sz="4" w:space="0" w:color="auto"/>
+        <w:right w:val="single" w:sz="4" w:space="0" w:color="auto"/>
+        <w:insideH w:val="single" w:sz="4" w:space="0" w:color="auto"/>
+        <w:insideV w:val="single" w:sz="4" w:space="0" w:color="auto"/>
+      </w:tblBorders>
+    </w:tblPr>
+  </w:style>
 </w:styles>
 </file>
 
@@ -2296,7 +3860,7 @@
 </file>
 
 <file path=customXml/itemProps1.xml><?xml version="1.0" encoding="utf-8"?>
-<ds:datastoreItem xmlns:ds="http://schemas.openxmlformats.org/officeDocument/2006/customXml" ds:itemID="{07FD3BC7-3D3D-42B9-9A34-4BEB9036518C}">
+<ds:datastoreItem xmlns:ds="http://schemas.openxmlformats.org/officeDocument/2006/customXml" ds:itemID="{2088AFD4-9499-4242-A96B-46509FD76F5B}">
   <ds:schemaRefs>
     <ds:schemaRef ds:uri="http://schemas.openxmlformats.org/officeDocument/2006/bibliography"/>
   </ds:schemaRefs>

</xml_diff>

<commit_message>
Added things to Informa de la Aplicacion and Entidad-Relacion WIP
</commit_message>
<xml_diff>
--- a/Documentacion/Informe de la aplicación.docx
+++ b/Documentacion/Informe de la aplicación.docx
@@ -1177,26 +1177,73 @@
       <w:r>
         <w:rPr>
           <w:rFonts w:ascii="Arial Narrow" w:hAnsi="Arial Narrow"/>
+          <w:strike/>
           <w:color w:val="FF0000"/>
           <w:sz w:val="24"/>
           <w:szCs w:val="24"/>
           <w:lang w:val="es-ES_tradnl"/>
         </w:rPr>
-        <w:t xml:space="preserve">NO COMO EL BACKBOARD QUE ES UNA PUTAMIERDA </w:t>
+        <w:t>NO COMO EL B</w:t>
       </w:r>
       <w:r>
         <w:rPr>
           <w:rFonts w:ascii="Arial Narrow" w:hAnsi="Arial Narrow"/>
+          <w:strike/>
           <w:color w:val="FF0000"/>
           <w:sz w:val="24"/>
           <w:szCs w:val="24"/>
           <w:lang w:val="es-ES_tradnl"/>
         </w:rPr>
+        <w:t>L</w:t>
+      </w:r>
+      <w:r>
+        <w:rPr>
+          <w:rFonts w:ascii="Arial Narrow" w:hAnsi="Arial Narrow"/>
+          <w:strike/>
+          <w:color w:val="FF0000"/>
+          <w:sz w:val="24"/>
+          <w:szCs w:val="24"/>
+          <w:lang w:val="es-ES_tradnl"/>
+        </w:rPr>
+        <w:t>ACKBOARD QUE ES UNA PUTA</w:t>
+      </w:r>
+      <w:r>
+        <w:rPr>
+          <w:rFonts w:ascii="Arial Narrow" w:hAnsi="Arial Narrow"/>
+          <w:strike/>
+          <w:color w:val="FF0000"/>
+          <w:sz w:val="24"/>
+          <w:szCs w:val="24"/>
+          <w:lang w:val="es-ES_tradnl"/>
+        </w:rPr>
+        <w:t xml:space="preserve"> </w:t>
+      </w:r>
+      <w:r>
+        <w:rPr>
+          <w:rFonts w:ascii="Arial Narrow" w:hAnsi="Arial Narrow"/>
+          <w:strike/>
+          <w:color w:val="FF0000"/>
+          <w:sz w:val="24"/>
+          <w:szCs w:val="24"/>
+          <w:lang w:val="es-ES_tradnl"/>
+        </w:rPr>
+        <w:t xml:space="preserve">MIERDA </w:t>
+      </w:r>
+      <w:r>
+        <w:rPr>
+          <w:rFonts w:ascii="Arial Narrow" w:hAnsi="Arial Narrow"/>
+          <w:strike/>
+          <w:color w:val="FF0000"/>
+          <w:sz w:val="24"/>
+          <w:szCs w:val="24"/>
+          <w:lang w:val="es-ES_tradnl"/>
+        </w:rPr>
         <w:t xml:space="preserve">QUE EN 2018 TODAVÍA </w:t>
       </w:r>
       <w:r>
         <w:rPr>
           <w:rFonts w:ascii="Arial Narrow" w:hAnsi="Arial Narrow"/>
+          <w:strike/>
           <w:color w:val="FF0000"/>
           <w:sz w:val="24"/>
           <w:szCs w:val="24"/>
@@ -1207,6 +1254,7 @@
       <w:r>
         <w:rPr>
           <w:rFonts w:ascii="Arial Narrow" w:hAnsi="Arial Narrow"/>
+          <w:strike/>
           <w:sz w:val="24"/>
           <w:szCs w:val="24"/>
           <w:lang w:val="es-ES_tradnl"/>
@@ -1501,17 +1549,15 @@
               </w:rPr>
               <w:t xml:space="preserve">Los alumnos y profesores deben poder </w:t>
             </w:r>
-            <w:proofErr w:type="spellStart"/>
-            <w:r>
-              <w:rPr>
-                <w:rFonts w:ascii="Arial Narrow" w:hAnsi="Arial Narrow"/>
-                <w:sz w:val="24"/>
-                <w:szCs w:val="24"/>
-                <w:lang w:val="es-ES_tradnl"/>
-              </w:rPr>
-              <w:t>loguearse</w:t>
-            </w:r>
-            <w:proofErr w:type="spellEnd"/>
+            <w:r>
+              <w:rPr>
+                <w:rFonts w:ascii="Arial Narrow" w:hAnsi="Arial Narrow"/>
+                <w:sz w:val="24"/>
+                <w:szCs w:val="24"/>
+                <w:lang w:val="es-ES_tradnl"/>
+              </w:rPr>
+              <w:t>iniciar sesión</w:t>
+            </w:r>
             <w:r>
               <w:rPr>
                 <w:rFonts w:ascii="Arial Narrow" w:hAnsi="Arial Narrow"/>
@@ -1718,25 +1764,7 @@
                 <w:szCs w:val="24"/>
                 <w:lang w:val="es-ES_tradnl"/>
               </w:rPr>
-              <w:t xml:space="preserve">El sistema permite gestionar los </w:t>
-            </w:r>
-            <w:r>
-              <w:rPr>
-                <w:rFonts w:ascii="Arial Narrow" w:hAnsi="Arial Narrow"/>
-                <w:sz w:val="24"/>
-                <w:szCs w:val="24"/>
-                <w:lang w:val="es-ES_tradnl"/>
-              </w:rPr>
-              <w:t>profesores</w:t>
-            </w:r>
-            <w:r>
-              <w:rPr>
-                <w:rFonts w:ascii="Arial Narrow" w:hAnsi="Arial Narrow"/>
-                <w:sz w:val="24"/>
-                <w:szCs w:val="24"/>
-                <w:lang w:val="es-ES_tradnl"/>
-              </w:rPr>
-              <w:t xml:space="preserve"> de la universidad. El administrador podrá darlos de alta y los profesores podrán cambiar su información personal</w:t>
+              <w:t>El sistema permite gestionar los profesores de la universidad. El administrador podrá darlos de alta y los profesores podrán cambiar su información personal</w:t>
             </w:r>
           </w:p>
         </w:tc>
@@ -1830,8 +1858,73 @@
                 <w:szCs w:val="24"/>
                 <w:lang w:val="es-ES_tradnl"/>
               </w:rPr>
-              <w:t>El administrador podrá gestionar las aulas disponibles para clases y otras actividades. Los profesores podrán reservar aulas y el sistema deberá comprobar que las reservas no se solapen</w:t>
-            </w:r>
+              <w:t>El administrador podrá gestionar las aulas disponibles para clases y otras actividades</w:t>
+            </w:r>
+            <w:r>
+              <w:rPr>
+                <w:rFonts w:ascii="Arial Narrow" w:hAnsi="Arial Narrow"/>
+                <w:sz w:val="24"/>
+                <w:szCs w:val="24"/>
+                <w:lang w:val="es-ES_tradnl"/>
+              </w:rPr>
+              <w:t>, además asignar</w:t>
+            </w:r>
+            <w:r>
+              <w:rPr>
+                <w:rFonts w:ascii="Arial Narrow" w:hAnsi="Arial Narrow"/>
+                <w:sz w:val="24"/>
+                <w:szCs w:val="24"/>
+                <w:lang w:val="es-ES_tradnl"/>
+              </w:rPr>
+              <w:t>á</w:t>
+            </w:r>
+            <w:r>
+              <w:rPr>
+                <w:rFonts w:ascii="Arial Narrow" w:hAnsi="Arial Narrow"/>
+                <w:sz w:val="24"/>
+                <w:szCs w:val="24"/>
+                <w:lang w:val="es-ES_tradnl"/>
+              </w:rPr>
+              <w:t xml:space="preserve"> aulas a las </w:t>
+            </w:r>
+            <w:r>
+              <w:rPr>
+                <w:rFonts w:ascii="Arial Narrow" w:hAnsi="Arial Narrow"/>
+                <w:sz w:val="24"/>
+                <w:szCs w:val="24"/>
+                <w:lang w:val="es-ES_tradnl"/>
+              </w:rPr>
+              <w:t>asignaturas</w:t>
+            </w:r>
+            <w:r>
+              <w:rPr>
+                <w:rFonts w:ascii="Arial Narrow" w:hAnsi="Arial Narrow"/>
+                <w:sz w:val="24"/>
+                <w:szCs w:val="24"/>
+                <w:lang w:val="es-ES_tradnl"/>
+              </w:rPr>
+              <w:t>.</w:t>
+            </w:r>
+            <w:r>
+              <w:rPr>
+                <w:rFonts w:ascii="Arial Narrow" w:hAnsi="Arial Narrow"/>
+                <w:sz w:val="24"/>
+                <w:szCs w:val="24"/>
+                <w:lang w:val="es-ES_tradnl"/>
+              </w:rPr>
+              <w:t xml:space="preserve"> También los profesores podrán solicitar un traslado de aula para las asignaturas que impartan</w:t>
+            </w:r>
+            <w:r>
+              <w:rPr>
+                <w:rFonts w:ascii="Arial Narrow" w:hAnsi="Arial Narrow"/>
+                <w:sz w:val="24"/>
+                <w:szCs w:val="24"/>
+                <w:lang w:val="es-ES_tradnl"/>
+              </w:rPr>
+              <w:t>.</w:t>
+            </w:r>
+            <w:bookmarkStart w:id="3" w:name="_GoBack"/>
+            <w:bookmarkEnd w:id="3"/>
           </w:p>
         </w:tc>
       </w:tr>
@@ -1924,16 +2017,7 @@
                 <w:szCs w:val="24"/>
                 <w:lang w:val="es-ES_tradnl"/>
               </w:rPr>
-              <w:t xml:space="preserve">El administrador podrá gestionar las </w:t>
-            </w:r>
-            <w:r>
-              <w:rPr>
-                <w:rFonts w:ascii="Arial Narrow" w:hAnsi="Arial Narrow"/>
-                <w:sz w:val="24"/>
-                <w:szCs w:val="24"/>
-                <w:lang w:val="es-ES_tradnl"/>
-              </w:rPr>
-              <w:t>asignaturas según la oferta de la universidad y gestionar los alumnos matriculados</w:t>
+              <w:t>El administrador podrá gestionar las asignaturas según la oferta de la universidad y gestionar los alumnos matriculados</w:t>
             </w:r>
           </w:p>
         </w:tc>
@@ -2205,7 +2289,6 @@
                 <w:rFonts w:ascii="Arial Narrow" w:hAnsi="Arial Narrow"/>
                 <w:sz w:val="24"/>
                 <w:szCs w:val="24"/>
-                <w:lang w:val="es-ES_tradnl"/>
               </w:rPr>
             </w:pPr>
             <w:r>
@@ -2216,6 +2299,454 @@
                 <w:lang w:val="es-ES_tradnl"/>
               </w:rPr>
               <w:t>Los usuarios y profesores podrán enviar mensajes a otros miembros de la comunidad</w:t>
+            </w:r>
+          </w:p>
+        </w:tc>
+      </w:tr>
+      <w:tr>
+        <w:tc>
+          <w:tcPr>
+            <w:tcW w:w="895" w:type="dxa"/>
+            <w:shd w:val="clear" w:color="auto" w:fill="F2F2F2" w:themeFill="background1" w:themeFillShade="F2"/>
+            <w:vAlign w:val="center"/>
+          </w:tcPr>
+          <w:p>
+            <w:pPr>
+              <w:jc w:val="center"/>
+              <w:rPr>
+                <w:rFonts w:ascii="Arial Narrow" w:hAnsi="Arial Narrow"/>
+                <w:b/>
+                <w:strike/>
+                <w:color w:val="000000" w:themeColor="text1"/>
+                <w:sz w:val="24"/>
+                <w:szCs w:val="24"/>
+                <w:lang w:val="es-ES_tradnl"/>
+              </w:rPr>
+            </w:pPr>
+            <w:r>
+              <w:rPr>
+                <w:rFonts w:ascii="Arial Narrow" w:hAnsi="Arial Narrow"/>
+                <w:b/>
+                <w:strike/>
+                <w:color w:val="000000" w:themeColor="text1"/>
+                <w:sz w:val="24"/>
+                <w:szCs w:val="24"/>
+                <w:lang w:val="es-ES_tradnl"/>
+              </w:rPr>
+              <w:t>RF09</w:t>
+            </w:r>
+          </w:p>
+        </w:tc>
+        <w:tc>
+          <w:tcPr>
+            <w:tcW w:w="1890" w:type="dxa"/>
+            <w:vAlign w:val="center"/>
+          </w:tcPr>
+          <w:p>
+            <w:pPr>
+              <w:jc w:val="center"/>
+              <w:rPr>
+                <w:rFonts w:ascii="Arial Narrow" w:hAnsi="Arial Narrow"/>
+                <w:strike/>
+                <w:sz w:val="24"/>
+                <w:szCs w:val="24"/>
+                <w:lang w:val="es-ES_tradnl"/>
+              </w:rPr>
+            </w:pPr>
+            <w:r>
+              <w:rPr>
+                <w:rFonts w:ascii="Arial Narrow" w:hAnsi="Arial Narrow"/>
+                <w:strike/>
+                <w:sz w:val="24"/>
+                <w:szCs w:val="24"/>
+                <w:lang w:val="es-ES_tradnl"/>
+              </w:rPr>
+              <w:t>Gestión de grados</w:t>
+            </w:r>
+          </w:p>
+        </w:tc>
+        <w:tc>
+          <w:tcPr>
+            <w:tcW w:w="6565" w:type="dxa"/>
+          </w:tcPr>
+          <w:p>
+            <w:pPr>
+              <w:rPr>
+                <w:rFonts w:ascii="Arial Narrow" w:hAnsi="Arial Narrow"/>
+                <w:strike/>
+                <w:sz w:val="24"/>
+                <w:szCs w:val="24"/>
+                <w:lang w:val="es-ES"/>
+              </w:rPr>
+            </w:pPr>
+            <w:r>
+              <w:rPr>
+                <w:rFonts w:ascii="Arial Narrow" w:hAnsi="Arial Narrow"/>
+                <w:strike/>
+                <w:sz w:val="24"/>
+                <w:szCs w:val="24"/>
+                <w:lang w:val="es-ES_tradnl"/>
+              </w:rPr>
+              <w:t xml:space="preserve">El sistema permite gestionar los distintos grados de la universidad. </w:t>
+            </w:r>
+            <w:r>
+              <w:rPr>
+                <w:rFonts w:ascii="Arial Narrow" w:hAnsi="Arial Narrow"/>
+                <w:strike/>
+                <w:sz w:val="24"/>
+                <w:szCs w:val="24"/>
+                <w:lang w:val="es-ES_tradnl"/>
+              </w:rPr>
+              <w:t xml:space="preserve">El administrador podrá crearlos y </w:t>
+            </w:r>
+            <w:r>
+              <w:rPr>
+                <w:rFonts w:ascii="Arial Narrow" w:hAnsi="Arial Narrow"/>
+                <w:strike/>
+                <w:sz w:val="24"/>
+                <w:szCs w:val="24"/>
+                <w:lang w:val="es-ES"/>
+              </w:rPr>
+              <w:t xml:space="preserve">añadirles profesores, alumnos y </w:t>
+            </w:r>
+            <w:r>
+              <w:rPr>
+                <w:rFonts w:ascii="Arial Narrow" w:hAnsi="Arial Narrow"/>
+                <w:strike/>
+                <w:sz w:val="24"/>
+                <w:szCs w:val="24"/>
+                <w:lang w:val="es-ES"/>
+              </w:rPr>
+              <w:t>asignaturas</w:t>
+            </w:r>
+            <w:r>
+              <w:rPr>
+                <w:rFonts w:ascii="Arial Narrow" w:hAnsi="Arial Narrow"/>
+                <w:strike/>
+                <w:sz w:val="24"/>
+                <w:szCs w:val="24"/>
+                <w:lang w:val="es-ES"/>
+              </w:rPr>
+              <w:t>.</w:t>
+            </w:r>
+          </w:p>
+        </w:tc>
+      </w:tr>
+      <w:tr>
+        <w:tc>
+          <w:tcPr>
+            <w:tcW w:w="895" w:type="dxa"/>
+            <w:shd w:val="clear" w:color="auto" w:fill="F2F2F2" w:themeFill="background1" w:themeFillShade="F2"/>
+            <w:vAlign w:val="center"/>
+          </w:tcPr>
+          <w:p>
+            <w:pPr>
+              <w:jc w:val="center"/>
+              <w:rPr>
+                <w:rFonts w:ascii="Arial Narrow" w:hAnsi="Arial Narrow"/>
+                <w:b/>
+                <w:strike/>
+                <w:color w:val="000000" w:themeColor="text1"/>
+                <w:sz w:val="24"/>
+                <w:szCs w:val="24"/>
+                <w:lang w:val="es-ES_tradnl"/>
+              </w:rPr>
+            </w:pPr>
+            <w:r>
+              <w:rPr>
+                <w:rFonts w:ascii="Arial Narrow" w:hAnsi="Arial Narrow"/>
+                <w:b/>
+                <w:strike/>
+                <w:color w:val="000000" w:themeColor="text1"/>
+                <w:sz w:val="24"/>
+                <w:szCs w:val="24"/>
+                <w:lang w:val="es-ES_tradnl"/>
+              </w:rPr>
+              <w:t>RF10</w:t>
+            </w:r>
+          </w:p>
+        </w:tc>
+        <w:tc>
+          <w:tcPr>
+            <w:tcW w:w="1890" w:type="dxa"/>
+            <w:vAlign w:val="center"/>
+          </w:tcPr>
+          <w:p>
+            <w:pPr>
+              <w:jc w:val="center"/>
+              <w:rPr>
+                <w:rFonts w:ascii="Arial Narrow" w:hAnsi="Arial Narrow"/>
+                <w:strike/>
+                <w:sz w:val="24"/>
+                <w:szCs w:val="24"/>
+                <w:lang w:val="es-ES_tradnl"/>
+              </w:rPr>
+            </w:pPr>
+            <w:r>
+              <w:rPr>
+                <w:rFonts w:ascii="Arial Narrow" w:hAnsi="Arial Narrow"/>
+                <w:strike/>
+                <w:sz w:val="24"/>
+                <w:szCs w:val="24"/>
+                <w:lang w:val="es-ES_tradnl"/>
+              </w:rPr>
+              <w:t>Gestión</w:t>
+            </w:r>
+            <w:r>
+              <w:rPr>
+                <w:rFonts w:ascii="Arial Narrow" w:hAnsi="Arial Narrow"/>
+                <w:strike/>
+                <w:sz w:val="24"/>
+                <w:szCs w:val="24"/>
+                <w:lang w:val="es-ES_tradnl"/>
+              </w:rPr>
+              <w:t xml:space="preserve"> de </w:t>
+            </w:r>
+            <w:r>
+              <w:rPr>
+                <w:rFonts w:ascii="Arial Narrow" w:hAnsi="Arial Narrow"/>
+                <w:strike/>
+                <w:sz w:val="24"/>
+                <w:szCs w:val="24"/>
+                <w:lang w:val="es-ES_tradnl"/>
+              </w:rPr>
+              <w:t>cursos</w:t>
+            </w:r>
+          </w:p>
+        </w:tc>
+        <w:tc>
+          <w:tcPr>
+            <w:tcW w:w="6565" w:type="dxa"/>
+          </w:tcPr>
+          <w:p>
+            <w:pPr>
+              <w:rPr>
+                <w:rFonts w:ascii="Arial Narrow" w:hAnsi="Arial Narrow"/>
+                <w:strike/>
+                <w:sz w:val="24"/>
+                <w:szCs w:val="24"/>
+                <w:lang w:val="es-ES_tradnl"/>
+              </w:rPr>
+            </w:pPr>
+            <w:r>
+              <w:rPr>
+                <w:rFonts w:ascii="Arial Narrow" w:hAnsi="Arial Narrow"/>
+                <w:strike/>
+                <w:sz w:val="24"/>
+                <w:szCs w:val="24"/>
+                <w:lang w:val="es-ES_tradnl"/>
+              </w:rPr>
+              <w:t xml:space="preserve">El sistema permite gestionar los distintos </w:t>
+            </w:r>
+            <w:r>
+              <w:rPr>
+                <w:rFonts w:ascii="Arial Narrow" w:hAnsi="Arial Narrow"/>
+                <w:strike/>
+                <w:sz w:val="24"/>
+                <w:szCs w:val="24"/>
+                <w:lang w:val="es-ES_tradnl"/>
+              </w:rPr>
+              <w:t>cursos</w:t>
+            </w:r>
+            <w:r>
+              <w:rPr>
+                <w:rFonts w:ascii="Arial Narrow" w:hAnsi="Arial Narrow"/>
+                <w:strike/>
+                <w:sz w:val="24"/>
+                <w:szCs w:val="24"/>
+                <w:lang w:val="es-ES_tradnl"/>
+              </w:rPr>
+              <w:t xml:space="preserve"> de </w:t>
+            </w:r>
+            <w:r>
+              <w:rPr>
+                <w:rFonts w:ascii="Arial Narrow" w:hAnsi="Arial Narrow"/>
+                <w:strike/>
+                <w:sz w:val="24"/>
+                <w:szCs w:val="24"/>
+                <w:lang w:val="es-ES_tradnl"/>
+              </w:rPr>
+              <w:t xml:space="preserve">los grados de </w:t>
+            </w:r>
+            <w:r>
+              <w:rPr>
+                <w:rFonts w:ascii="Arial Narrow" w:hAnsi="Arial Narrow"/>
+                <w:strike/>
+                <w:sz w:val="24"/>
+                <w:szCs w:val="24"/>
+                <w:lang w:val="es-ES_tradnl"/>
+              </w:rPr>
+              <w:t xml:space="preserve">la universidad. El administrador podrá crearlos y </w:t>
+            </w:r>
+            <w:r>
+              <w:rPr>
+                <w:rFonts w:ascii="Arial Narrow" w:hAnsi="Arial Narrow"/>
+                <w:strike/>
+                <w:sz w:val="24"/>
+                <w:szCs w:val="24"/>
+                <w:lang w:val="es-ES"/>
+              </w:rPr>
+              <w:t xml:space="preserve">añadirles </w:t>
+            </w:r>
+            <w:r>
+              <w:rPr>
+                <w:rFonts w:ascii="Arial Narrow" w:hAnsi="Arial Narrow"/>
+                <w:strike/>
+                <w:sz w:val="24"/>
+                <w:szCs w:val="24"/>
+                <w:lang w:val="es-ES"/>
+              </w:rPr>
+              <w:t>semestres</w:t>
+            </w:r>
+            <w:r>
+              <w:rPr>
+                <w:rFonts w:ascii="Arial Narrow" w:hAnsi="Arial Narrow"/>
+                <w:strike/>
+                <w:sz w:val="24"/>
+                <w:szCs w:val="24"/>
+                <w:lang w:val="es-ES"/>
+              </w:rPr>
+              <w:t>.</w:t>
+            </w:r>
+          </w:p>
+        </w:tc>
+      </w:tr>
+      <w:tr>
+        <w:tc>
+          <w:tcPr>
+            <w:tcW w:w="895" w:type="dxa"/>
+            <w:shd w:val="clear" w:color="auto" w:fill="F2F2F2" w:themeFill="background1" w:themeFillShade="F2"/>
+            <w:vAlign w:val="center"/>
+          </w:tcPr>
+          <w:p>
+            <w:pPr>
+              <w:jc w:val="center"/>
+              <w:rPr>
+                <w:rFonts w:ascii="Arial Narrow" w:hAnsi="Arial Narrow"/>
+                <w:b/>
+                <w:strike/>
+                <w:color w:val="000000" w:themeColor="text1"/>
+                <w:sz w:val="24"/>
+                <w:szCs w:val="24"/>
+                <w:lang w:val="es-ES_tradnl"/>
+              </w:rPr>
+            </w:pPr>
+            <w:r>
+              <w:rPr>
+                <w:rFonts w:ascii="Arial Narrow" w:hAnsi="Arial Narrow"/>
+                <w:b/>
+                <w:strike/>
+                <w:color w:val="000000" w:themeColor="text1"/>
+                <w:sz w:val="24"/>
+                <w:szCs w:val="24"/>
+                <w:lang w:val="es-ES_tradnl"/>
+              </w:rPr>
+              <w:t>RF11</w:t>
+            </w:r>
+          </w:p>
+        </w:tc>
+        <w:tc>
+          <w:tcPr>
+            <w:tcW w:w="1890" w:type="dxa"/>
+            <w:vAlign w:val="center"/>
+          </w:tcPr>
+          <w:p>
+            <w:pPr>
+              <w:jc w:val="center"/>
+              <w:rPr>
+                <w:rFonts w:ascii="Arial Narrow" w:hAnsi="Arial Narrow"/>
+                <w:strike/>
+                <w:sz w:val="24"/>
+                <w:szCs w:val="24"/>
+                <w:lang w:val="es-ES_tradnl"/>
+              </w:rPr>
+            </w:pPr>
+            <w:r>
+              <w:rPr>
+                <w:rFonts w:ascii="Arial Narrow" w:hAnsi="Arial Narrow"/>
+                <w:strike/>
+                <w:sz w:val="24"/>
+                <w:szCs w:val="24"/>
+                <w:lang w:val="es-ES_tradnl"/>
+              </w:rPr>
+              <w:t>Gestión de semestres</w:t>
+            </w:r>
+          </w:p>
+        </w:tc>
+        <w:tc>
+          <w:tcPr>
+            <w:tcW w:w="6565" w:type="dxa"/>
+          </w:tcPr>
+          <w:p>
+            <w:pPr>
+              <w:rPr>
+                <w:rFonts w:ascii="Arial Narrow" w:hAnsi="Arial Narrow"/>
+                <w:b/>
+                <w:strike/>
+                <w:sz w:val="24"/>
+                <w:szCs w:val="24"/>
+                <w:lang w:val="es-ES_tradnl"/>
+              </w:rPr>
+            </w:pPr>
+            <w:r>
+              <w:rPr>
+                <w:rFonts w:ascii="Arial Narrow" w:hAnsi="Arial Narrow"/>
+                <w:strike/>
+                <w:sz w:val="24"/>
+                <w:szCs w:val="24"/>
+                <w:lang w:val="es-ES_tradnl"/>
+              </w:rPr>
+              <w:t xml:space="preserve">El sistema permite gestionar los distintos </w:t>
+            </w:r>
+            <w:r>
+              <w:rPr>
+                <w:rFonts w:ascii="Arial Narrow" w:hAnsi="Arial Narrow"/>
+                <w:strike/>
+                <w:sz w:val="24"/>
+                <w:szCs w:val="24"/>
+                <w:lang w:val="es-ES_tradnl"/>
+              </w:rPr>
+              <w:t>semestres de los cursos</w:t>
+            </w:r>
+            <w:r>
+              <w:rPr>
+                <w:rFonts w:ascii="Arial Narrow" w:hAnsi="Arial Narrow"/>
+                <w:strike/>
+                <w:sz w:val="24"/>
+                <w:szCs w:val="24"/>
+                <w:lang w:val="es-ES_tradnl"/>
+              </w:rPr>
+              <w:t xml:space="preserve"> de la universidad. El administrador podrá crearlos y </w:t>
+            </w:r>
+            <w:r>
+              <w:rPr>
+                <w:rFonts w:ascii="Arial Narrow" w:hAnsi="Arial Narrow"/>
+                <w:strike/>
+                <w:sz w:val="24"/>
+                <w:szCs w:val="24"/>
+                <w:lang w:val="es-ES"/>
+              </w:rPr>
+              <w:t xml:space="preserve">añadirles </w:t>
+            </w:r>
+            <w:r>
+              <w:rPr>
+                <w:rFonts w:ascii="Arial Narrow" w:hAnsi="Arial Narrow"/>
+                <w:strike/>
+                <w:sz w:val="24"/>
+                <w:szCs w:val="24"/>
+                <w:lang w:val="es-ES"/>
+              </w:rPr>
+              <w:t>clases</w:t>
+            </w:r>
+            <w:r>
+              <w:rPr>
+                <w:rFonts w:ascii="Arial Narrow" w:hAnsi="Arial Narrow"/>
+                <w:strike/>
+                <w:sz w:val="24"/>
+                <w:szCs w:val="24"/>
+                <w:lang w:val="es-ES"/>
+              </w:rPr>
+              <w:t>.</w:t>
             </w:r>
           </w:p>
         </w:tc>
@@ -2551,6 +3082,7 @@
                 <w:szCs w:val="24"/>
                 <w:lang w:val="es-ES_tradnl"/>
               </w:rPr>
+              <w:lastRenderedPageBreak/>
               <w:t>Los usuarios no deben poder acceder a funcionalidades que no les corresponde</w:t>
             </w:r>
             <w:r>
@@ -2620,8 +3152,6 @@
           <w:lang w:val="es-ES_tradnl"/>
         </w:rPr>
       </w:pPr>
-      <w:bookmarkStart w:id="3" w:name="_GoBack"/>
-      <w:bookmarkEnd w:id="3"/>
     </w:p>
     <w:p>
       <w:pPr>
@@ -2643,7 +3173,6 @@
         <w:rPr>
           <w:lang w:val="es-ES_tradnl"/>
         </w:rPr>
-        <w:lastRenderedPageBreak/>
         <w:t>ESQUEMA FUNCIONAL</w:t>
       </w:r>
       <w:bookmarkEnd w:id="4"/>
@@ -3860,7 +4389,7 @@
 </file>
 
 <file path=customXml/itemProps1.xml><?xml version="1.0" encoding="utf-8"?>
-<ds:datastoreItem xmlns:ds="http://schemas.openxmlformats.org/officeDocument/2006/customXml" ds:itemID="{2088AFD4-9499-4242-A96B-46509FD76F5B}">
+<ds:datastoreItem xmlns:ds="http://schemas.openxmlformats.org/officeDocument/2006/customXml" ds:itemID="{A75A79A4-C403-4880-94CF-6F30402D4899}">
   <ds:schemaRefs>
     <ds:schemaRef ds:uri="http://schemas.openxmlformats.org/officeDocument/2006/bibliography"/>
   </ds:schemaRefs>

</xml_diff>

<commit_message>
añadido resumenj al informe
</commit_message>
<xml_diff>
--- a/Documentacion/Informe de la aplicación.docx
+++ b/Documentacion/Informe de la aplicación.docx
@@ -1064,20 +1064,2324 @@
     </w:p>
     <w:p>
       <w:pPr>
+        <w:pStyle w:val="Heading2"/>
+      </w:pPr>
+      <w:r>
+        <w:t>TRATAMIENTO DE ENTIDADES</w:t>
+      </w:r>
+    </w:p>
+    <w:p>
+      <w:pPr>
+        <w:rPr>
+          <w:rFonts w:ascii="Arial Narrow" w:hAnsi="Arial Narrow"/>
+          <w:b/>
+          <w:sz w:val="24"/>
+          <w:szCs w:val="24"/>
+        </w:rPr>
+      </w:pPr>
+    </w:p>
+    <w:tbl>
+      <w:tblPr>
+        <w:tblStyle w:val="TableGrid"/>
+        <w:tblW w:w="0" w:type="auto"/>
+        <w:tblLook w:val="04A0" w:firstRow="1" w:lastRow="0" w:firstColumn="1" w:lastColumn="0" w:noHBand="0" w:noVBand="1"/>
+      </w:tblPr>
+      <w:tblGrid>
+        <w:gridCol w:w="1698"/>
+        <w:gridCol w:w="1699"/>
+        <w:gridCol w:w="1699"/>
+        <w:gridCol w:w="1699"/>
+        <w:gridCol w:w="1699"/>
+      </w:tblGrid>
+      <w:tr>
+        <w:tc>
+          <w:tcPr>
+            <w:tcW w:w="1698" w:type="dxa"/>
+            <w:shd w:val="clear" w:color="auto" w:fill="BFBFBF" w:themeFill="background1" w:themeFillShade="BF"/>
+          </w:tcPr>
+          <w:p>
+            <w:pPr>
+              <w:jc w:val="center"/>
+              <w:rPr>
+                <w:rFonts w:ascii="Arial Narrow" w:hAnsi="Arial Narrow"/>
+                <w:b/>
+                <w:sz w:val="18"/>
+                <w:szCs w:val="18"/>
+              </w:rPr>
+            </w:pPr>
+          </w:p>
+        </w:tc>
+        <w:tc>
+          <w:tcPr>
+            <w:tcW w:w="1699" w:type="dxa"/>
+            <w:shd w:val="clear" w:color="auto" w:fill="BFBFBF" w:themeFill="background1" w:themeFillShade="BF"/>
+          </w:tcPr>
+          <w:p>
+            <w:pPr>
+              <w:jc w:val="center"/>
+              <w:rPr>
+                <w:rFonts w:ascii="Arial Narrow" w:hAnsi="Arial Narrow"/>
+                <w:b/>
+                <w:sz w:val="18"/>
+                <w:szCs w:val="18"/>
+              </w:rPr>
+            </w:pPr>
+            <w:r>
+              <w:rPr>
+                <w:rFonts w:ascii="Arial Narrow" w:hAnsi="Arial Narrow"/>
+                <w:b/>
+                <w:sz w:val="18"/>
+                <w:szCs w:val="18"/>
+              </w:rPr>
+              <w:t>Create</w:t>
+            </w:r>
+          </w:p>
+        </w:tc>
+        <w:tc>
+          <w:tcPr>
+            <w:tcW w:w="1699" w:type="dxa"/>
+            <w:shd w:val="clear" w:color="auto" w:fill="BFBFBF" w:themeFill="background1" w:themeFillShade="BF"/>
+          </w:tcPr>
+          <w:p>
+            <w:pPr>
+              <w:jc w:val="center"/>
+              <w:rPr>
+                <w:rFonts w:ascii="Arial Narrow" w:hAnsi="Arial Narrow"/>
+                <w:b/>
+                <w:sz w:val="18"/>
+                <w:szCs w:val="18"/>
+              </w:rPr>
+            </w:pPr>
+            <w:r>
+              <w:rPr>
+                <w:rFonts w:ascii="Arial Narrow" w:hAnsi="Arial Narrow"/>
+                <w:b/>
+                <w:sz w:val="18"/>
+                <w:szCs w:val="18"/>
+              </w:rPr>
+              <w:t>Read</w:t>
+            </w:r>
+          </w:p>
+        </w:tc>
+        <w:tc>
+          <w:tcPr>
+            <w:tcW w:w="1699" w:type="dxa"/>
+            <w:shd w:val="clear" w:color="auto" w:fill="BFBFBF" w:themeFill="background1" w:themeFillShade="BF"/>
+          </w:tcPr>
+          <w:p>
+            <w:pPr>
+              <w:jc w:val="center"/>
+              <w:rPr>
+                <w:rFonts w:ascii="Arial Narrow" w:hAnsi="Arial Narrow"/>
+                <w:b/>
+                <w:sz w:val="18"/>
+                <w:szCs w:val="18"/>
+              </w:rPr>
+            </w:pPr>
+            <w:r>
+              <w:rPr>
+                <w:rFonts w:ascii="Arial Narrow" w:hAnsi="Arial Narrow"/>
+                <w:b/>
+                <w:sz w:val="18"/>
+                <w:szCs w:val="18"/>
+              </w:rPr>
+              <w:t>Update</w:t>
+            </w:r>
+          </w:p>
+        </w:tc>
+        <w:tc>
+          <w:tcPr>
+            <w:tcW w:w="1699" w:type="dxa"/>
+            <w:shd w:val="clear" w:color="auto" w:fill="BFBFBF" w:themeFill="background1" w:themeFillShade="BF"/>
+          </w:tcPr>
+          <w:p>
+            <w:pPr>
+              <w:jc w:val="center"/>
+              <w:rPr>
+                <w:rFonts w:ascii="Arial Narrow" w:hAnsi="Arial Narrow"/>
+                <w:b/>
+                <w:sz w:val="18"/>
+                <w:szCs w:val="18"/>
+              </w:rPr>
+            </w:pPr>
+            <w:r>
+              <w:rPr>
+                <w:rFonts w:ascii="Arial Narrow" w:hAnsi="Arial Narrow"/>
+                <w:b/>
+                <w:sz w:val="18"/>
+                <w:szCs w:val="18"/>
+              </w:rPr>
+              <w:t>Delete</w:t>
+            </w:r>
+          </w:p>
+        </w:tc>
+      </w:tr>
+      <w:tr>
+        <w:tc>
+          <w:tcPr>
+            <w:tcW w:w="1698" w:type="dxa"/>
+            <w:shd w:val="clear" w:color="auto" w:fill="BFBFBF" w:themeFill="background1" w:themeFillShade="BF"/>
+          </w:tcPr>
+          <w:p>
+            <w:pPr>
+              <w:jc w:val="center"/>
+              <w:rPr>
+                <w:rFonts w:ascii="Arial Narrow" w:hAnsi="Arial Narrow"/>
+                <w:b/>
+                <w:sz w:val="18"/>
+                <w:szCs w:val="18"/>
+              </w:rPr>
+            </w:pPr>
+          </w:p>
+        </w:tc>
+        <w:tc>
+          <w:tcPr>
+            <w:tcW w:w="1699" w:type="dxa"/>
+          </w:tcPr>
+          <w:p>
+            <w:pPr>
+              <w:jc w:val="center"/>
+              <w:rPr>
+                <w:rFonts w:ascii="Arial Narrow" w:hAnsi="Arial Narrow"/>
+                <w:sz w:val="18"/>
+                <w:szCs w:val="18"/>
+              </w:rPr>
+            </w:pPr>
+          </w:p>
+        </w:tc>
+        <w:tc>
+          <w:tcPr>
+            <w:tcW w:w="1699" w:type="dxa"/>
+          </w:tcPr>
+          <w:p>
+            <w:pPr>
+              <w:jc w:val="center"/>
+              <w:rPr>
+                <w:rFonts w:ascii="Arial Narrow" w:hAnsi="Arial Narrow"/>
+                <w:sz w:val="18"/>
+                <w:szCs w:val="18"/>
+              </w:rPr>
+            </w:pPr>
+          </w:p>
+        </w:tc>
+        <w:tc>
+          <w:tcPr>
+            <w:tcW w:w="1699" w:type="dxa"/>
+          </w:tcPr>
+          <w:p>
+            <w:pPr>
+              <w:jc w:val="center"/>
+              <w:rPr>
+                <w:rFonts w:ascii="Arial Narrow" w:hAnsi="Arial Narrow"/>
+                <w:sz w:val="18"/>
+                <w:szCs w:val="18"/>
+              </w:rPr>
+            </w:pPr>
+          </w:p>
+        </w:tc>
+        <w:tc>
+          <w:tcPr>
+            <w:tcW w:w="1699" w:type="dxa"/>
+          </w:tcPr>
+          <w:p>
+            <w:pPr>
+              <w:jc w:val="center"/>
+              <w:rPr>
+                <w:rFonts w:ascii="Arial Narrow" w:hAnsi="Arial Narrow"/>
+                <w:sz w:val="18"/>
+                <w:szCs w:val="18"/>
+              </w:rPr>
+            </w:pPr>
+          </w:p>
+        </w:tc>
+      </w:tr>
+      <w:tr>
+        <w:tc>
+          <w:tcPr>
+            <w:tcW w:w="1698" w:type="dxa"/>
+            <w:shd w:val="clear" w:color="auto" w:fill="BFBFBF" w:themeFill="background1" w:themeFillShade="BF"/>
+          </w:tcPr>
+          <w:p>
+            <w:pPr>
+              <w:jc w:val="center"/>
+              <w:rPr>
+                <w:rFonts w:ascii="Arial Narrow" w:hAnsi="Arial Narrow"/>
+                <w:b/>
+                <w:sz w:val="18"/>
+                <w:szCs w:val="18"/>
+              </w:rPr>
+            </w:pPr>
+          </w:p>
+        </w:tc>
+        <w:tc>
+          <w:tcPr>
+            <w:tcW w:w="1699" w:type="dxa"/>
+          </w:tcPr>
+          <w:p>
+            <w:pPr>
+              <w:jc w:val="center"/>
+              <w:rPr>
+                <w:rFonts w:ascii="Arial Narrow" w:hAnsi="Arial Narrow"/>
+                <w:sz w:val="18"/>
+                <w:szCs w:val="18"/>
+              </w:rPr>
+            </w:pPr>
+          </w:p>
+        </w:tc>
+        <w:tc>
+          <w:tcPr>
+            <w:tcW w:w="1699" w:type="dxa"/>
+          </w:tcPr>
+          <w:p>
+            <w:pPr>
+              <w:jc w:val="center"/>
+              <w:rPr>
+                <w:rFonts w:ascii="Arial Narrow" w:hAnsi="Arial Narrow"/>
+                <w:sz w:val="18"/>
+                <w:szCs w:val="18"/>
+              </w:rPr>
+            </w:pPr>
+          </w:p>
+        </w:tc>
+        <w:tc>
+          <w:tcPr>
+            <w:tcW w:w="1699" w:type="dxa"/>
+          </w:tcPr>
+          <w:p>
+            <w:pPr>
+              <w:jc w:val="center"/>
+              <w:rPr>
+                <w:rFonts w:ascii="Arial Narrow" w:hAnsi="Arial Narrow"/>
+                <w:sz w:val="18"/>
+                <w:szCs w:val="18"/>
+              </w:rPr>
+            </w:pPr>
+          </w:p>
+        </w:tc>
+        <w:tc>
+          <w:tcPr>
+            <w:tcW w:w="1699" w:type="dxa"/>
+          </w:tcPr>
+          <w:p>
+            <w:pPr>
+              <w:jc w:val="center"/>
+              <w:rPr>
+                <w:rFonts w:ascii="Arial Narrow" w:hAnsi="Arial Narrow"/>
+                <w:sz w:val="18"/>
+                <w:szCs w:val="18"/>
+              </w:rPr>
+            </w:pPr>
+          </w:p>
+        </w:tc>
+      </w:tr>
+      <w:tr>
+        <w:tc>
+          <w:tcPr>
+            <w:tcW w:w="1698" w:type="dxa"/>
+            <w:shd w:val="clear" w:color="auto" w:fill="BFBFBF" w:themeFill="background1" w:themeFillShade="BF"/>
+          </w:tcPr>
+          <w:p>
+            <w:pPr>
+              <w:jc w:val="center"/>
+              <w:rPr>
+                <w:rFonts w:ascii="Arial Narrow" w:hAnsi="Arial Narrow"/>
+                <w:b/>
+                <w:sz w:val="18"/>
+                <w:szCs w:val="18"/>
+              </w:rPr>
+            </w:pPr>
+          </w:p>
+        </w:tc>
+        <w:tc>
+          <w:tcPr>
+            <w:tcW w:w="1699" w:type="dxa"/>
+          </w:tcPr>
+          <w:p>
+            <w:pPr>
+              <w:jc w:val="center"/>
+              <w:rPr>
+                <w:rFonts w:ascii="Arial Narrow" w:hAnsi="Arial Narrow"/>
+                <w:sz w:val="18"/>
+                <w:szCs w:val="18"/>
+              </w:rPr>
+            </w:pPr>
+          </w:p>
+        </w:tc>
+        <w:tc>
+          <w:tcPr>
+            <w:tcW w:w="1699" w:type="dxa"/>
+          </w:tcPr>
+          <w:p>
+            <w:pPr>
+              <w:jc w:val="center"/>
+              <w:rPr>
+                <w:rFonts w:ascii="Arial Narrow" w:hAnsi="Arial Narrow"/>
+                <w:sz w:val="18"/>
+                <w:szCs w:val="18"/>
+              </w:rPr>
+            </w:pPr>
+          </w:p>
+        </w:tc>
+        <w:tc>
+          <w:tcPr>
+            <w:tcW w:w="1699" w:type="dxa"/>
+          </w:tcPr>
+          <w:p>
+            <w:pPr>
+              <w:jc w:val="center"/>
+              <w:rPr>
+                <w:rFonts w:ascii="Arial Narrow" w:hAnsi="Arial Narrow"/>
+                <w:sz w:val="18"/>
+                <w:szCs w:val="18"/>
+              </w:rPr>
+            </w:pPr>
+          </w:p>
+        </w:tc>
+        <w:tc>
+          <w:tcPr>
+            <w:tcW w:w="1699" w:type="dxa"/>
+          </w:tcPr>
+          <w:p>
+            <w:pPr>
+              <w:jc w:val="center"/>
+              <w:rPr>
+                <w:rFonts w:ascii="Arial Narrow" w:hAnsi="Arial Narrow"/>
+                <w:sz w:val="18"/>
+                <w:szCs w:val="18"/>
+              </w:rPr>
+            </w:pPr>
+          </w:p>
+        </w:tc>
+      </w:tr>
+      <w:tr>
+        <w:tc>
+          <w:tcPr>
+            <w:tcW w:w="1698" w:type="dxa"/>
+            <w:shd w:val="clear" w:color="auto" w:fill="BFBFBF" w:themeFill="background1" w:themeFillShade="BF"/>
+          </w:tcPr>
+          <w:p>
+            <w:pPr>
+              <w:jc w:val="center"/>
+              <w:rPr>
+                <w:rFonts w:ascii="Arial Narrow" w:hAnsi="Arial Narrow"/>
+                <w:b/>
+                <w:sz w:val="18"/>
+                <w:szCs w:val="18"/>
+              </w:rPr>
+            </w:pPr>
+          </w:p>
+        </w:tc>
+        <w:tc>
+          <w:tcPr>
+            <w:tcW w:w="1699" w:type="dxa"/>
+          </w:tcPr>
+          <w:p>
+            <w:pPr>
+              <w:jc w:val="center"/>
+              <w:rPr>
+                <w:rFonts w:ascii="Arial Narrow" w:hAnsi="Arial Narrow"/>
+                <w:sz w:val="18"/>
+                <w:szCs w:val="18"/>
+              </w:rPr>
+            </w:pPr>
+          </w:p>
+        </w:tc>
+        <w:tc>
+          <w:tcPr>
+            <w:tcW w:w="1699" w:type="dxa"/>
+          </w:tcPr>
+          <w:p>
+            <w:pPr>
+              <w:jc w:val="center"/>
+              <w:rPr>
+                <w:rFonts w:ascii="Arial Narrow" w:hAnsi="Arial Narrow"/>
+                <w:sz w:val="18"/>
+                <w:szCs w:val="18"/>
+              </w:rPr>
+            </w:pPr>
+          </w:p>
+        </w:tc>
+        <w:tc>
+          <w:tcPr>
+            <w:tcW w:w="1699" w:type="dxa"/>
+          </w:tcPr>
+          <w:p>
+            <w:pPr>
+              <w:jc w:val="center"/>
+              <w:rPr>
+                <w:rFonts w:ascii="Arial Narrow" w:hAnsi="Arial Narrow"/>
+                <w:sz w:val="18"/>
+                <w:szCs w:val="18"/>
+              </w:rPr>
+            </w:pPr>
+          </w:p>
+        </w:tc>
+        <w:tc>
+          <w:tcPr>
+            <w:tcW w:w="1699" w:type="dxa"/>
+          </w:tcPr>
+          <w:p>
+            <w:pPr>
+              <w:jc w:val="center"/>
+              <w:rPr>
+                <w:rFonts w:ascii="Arial Narrow" w:hAnsi="Arial Narrow"/>
+                <w:sz w:val="18"/>
+                <w:szCs w:val="18"/>
+              </w:rPr>
+            </w:pPr>
+          </w:p>
+        </w:tc>
+      </w:tr>
+      <w:tr>
+        <w:tc>
+          <w:tcPr>
+            <w:tcW w:w="1698" w:type="dxa"/>
+            <w:shd w:val="clear" w:color="auto" w:fill="BFBFBF" w:themeFill="background1" w:themeFillShade="BF"/>
+          </w:tcPr>
+          <w:p>
+            <w:pPr>
+              <w:jc w:val="center"/>
+              <w:rPr>
+                <w:rFonts w:ascii="Arial Narrow" w:hAnsi="Arial Narrow"/>
+                <w:b/>
+                <w:sz w:val="18"/>
+                <w:szCs w:val="18"/>
+              </w:rPr>
+            </w:pPr>
+          </w:p>
+        </w:tc>
+        <w:tc>
+          <w:tcPr>
+            <w:tcW w:w="1699" w:type="dxa"/>
+          </w:tcPr>
+          <w:p>
+            <w:pPr>
+              <w:jc w:val="center"/>
+              <w:rPr>
+                <w:rFonts w:ascii="Arial Narrow" w:hAnsi="Arial Narrow"/>
+                <w:sz w:val="18"/>
+                <w:szCs w:val="18"/>
+              </w:rPr>
+            </w:pPr>
+          </w:p>
+        </w:tc>
+        <w:tc>
+          <w:tcPr>
+            <w:tcW w:w="1699" w:type="dxa"/>
+          </w:tcPr>
+          <w:p>
+            <w:pPr>
+              <w:jc w:val="center"/>
+              <w:rPr>
+                <w:rFonts w:ascii="Arial Narrow" w:hAnsi="Arial Narrow"/>
+                <w:sz w:val="18"/>
+                <w:szCs w:val="18"/>
+              </w:rPr>
+            </w:pPr>
+          </w:p>
+        </w:tc>
+        <w:tc>
+          <w:tcPr>
+            <w:tcW w:w="1699" w:type="dxa"/>
+          </w:tcPr>
+          <w:p>
+            <w:pPr>
+              <w:jc w:val="center"/>
+              <w:rPr>
+                <w:rFonts w:ascii="Arial Narrow" w:hAnsi="Arial Narrow"/>
+                <w:sz w:val="18"/>
+                <w:szCs w:val="18"/>
+              </w:rPr>
+            </w:pPr>
+          </w:p>
+        </w:tc>
+        <w:tc>
+          <w:tcPr>
+            <w:tcW w:w="1699" w:type="dxa"/>
+          </w:tcPr>
+          <w:p>
+            <w:pPr>
+              <w:jc w:val="center"/>
+              <w:rPr>
+                <w:rFonts w:ascii="Arial Narrow" w:hAnsi="Arial Narrow"/>
+                <w:sz w:val="18"/>
+                <w:szCs w:val="18"/>
+              </w:rPr>
+            </w:pPr>
+          </w:p>
+        </w:tc>
+      </w:tr>
+      <w:tr>
+        <w:tc>
+          <w:tcPr>
+            <w:tcW w:w="1698" w:type="dxa"/>
+            <w:shd w:val="clear" w:color="auto" w:fill="BFBFBF" w:themeFill="background1" w:themeFillShade="BF"/>
+          </w:tcPr>
+          <w:p>
+            <w:pPr>
+              <w:jc w:val="center"/>
+              <w:rPr>
+                <w:rFonts w:ascii="Arial Narrow" w:hAnsi="Arial Narrow"/>
+                <w:b/>
+                <w:sz w:val="18"/>
+                <w:szCs w:val="18"/>
+              </w:rPr>
+            </w:pPr>
+          </w:p>
+        </w:tc>
+        <w:tc>
+          <w:tcPr>
+            <w:tcW w:w="1699" w:type="dxa"/>
+          </w:tcPr>
+          <w:p>
+            <w:pPr>
+              <w:jc w:val="center"/>
+              <w:rPr>
+                <w:rFonts w:ascii="Arial Narrow" w:hAnsi="Arial Narrow"/>
+                <w:sz w:val="18"/>
+                <w:szCs w:val="18"/>
+              </w:rPr>
+            </w:pPr>
+          </w:p>
+        </w:tc>
+        <w:tc>
+          <w:tcPr>
+            <w:tcW w:w="1699" w:type="dxa"/>
+          </w:tcPr>
+          <w:p>
+            <w:pPr>
+              <w:jc w:val="center"/>
+              <w:rPr>
+                <w:rFonts w:ascii="Arial Narrow" w:hAnsi="Arial Narrow"/>
+                <w:sz w:val="18"/>
+                <w:szCs w:val="18"/>
+              </w:rPr>
+            </w:pPr>
+          </w:p>
+        </w:tc>
+        <w:tc>
+          <w:tcPr>
+            <w:tcW w:w="1699" w:type="dxa"/>
+          </w:tcPr>
+          <w:p>
+            <w:pPr>
+              <w:jc w:val="center"/>
+              <w:rPr>
+                <w:rFonts w:ascii="Arial Narrow" w:hAnsi="Arial Narrow"/>
+                <w:sz w:val="18"/>
+                <w:szCs w:val="18"/>
+              </w:rPr>
+            </w:pPr>
+          </w:p>
+        </w:tc>
+        <w:tc>
+          <w:tcPr>
+            <w:tcW w:w="1699" w:type="dxa"/>
+          </w:tcPr>
+          <w:p>
+            <w:pPr>
+              <w:jc w:val="center"/>
+              <w:rPr>
+                <w:rFonts w:ascii="Arial Narrow" w:hAnsi="Arial Narrow"/>
+                <w:sz w:val="18"/>
+                <w:szCs w:val="18"/>
+              </w:rPr>
+            </w:pPr>
+          </w:p>
+        </w:tc>
+      </w:tr>
+      <w:tr>
+        <w:tc>
+          <w:tcPr>
+            <w:tcW w:w="1698" w:type="dxa"/>
+            <w:shd w:val="clear" w:color="auto" w:fill="BFBFBF" w:themeFill="background1" w:themeFillShade="BF"/>
+          </w:tcPr>
+          <w:p>
+            <w:pPr>
+              <w:jc w:val="center"/>
+              <w:rPr>
+                <w:rFonts w:ascii="Arial Narrow" w:hAnsi="Arial Narrow"/>
+                <w:b/>
+                <w:sz w:val="18"/>
+                <w:szCs w:val="18"/>
+              </w:rPr>
+            </w:pPr>
+          </w:p>
+        </w:tc>
+        <w:tc>
+          <w:tcPr>
+            <w:tcW w:w="1699" w:type="dxa"/>
+          </w:tcPr>
+          <w:p>
+            <w:pPr>
+              <w:jc w:val="center"/>
+              <w:rPr>
+                <w:rFonts w:ascii="Arial Narrow" w:hAnsi="Arial Narrow"/>
+                <w:sz w:val="18"/>
+                <w:szCs w:val="18"/>
+              </w:rPr>
+            </w:pPr>
+          </w:p>
+        </w:tc>
+        <w:tc>
+          <w:tcPr>
+            <w:tcW w:w="1699" w:type="dxa"/>
+          </w:tcPr>
+          <w:p>
+            <w:pPr>
+              <w:jc w:val="center"/>
+              <w:rPr>
+                <w:rFonts w:ascii="Arial Narrow" w:hAnsi="Arial Narrow"/>
+                <w:sz w:val="18"/>
+                <w:szCs w:val="18"/>
+              </w:rPr>
+            </w:pPr>
+          </w:p>
+        </w:tc>
+        <w:tc>
+          <w:tcPr>
+            <w:tcW w:w="1699" w:type="dxa"/>
+          </w:tcPr>
+          <w:p>
+            <w:pPr>
+              <w:jc w:val="center"/>
+              <w:rPr>
+                <w:rFonts w:ascii="Arial Narrow" w:hAnsi="Arial Narrow"/>
+                <w:sz w:val="18"/>
+                <w:szCs w:val="18"/>
+              </w:rPr>
+            </w:pPr>
+          </w:p>
+        </w:tc>
+        <w:tc>
+          <w:tcPr>
+            <w:tcW w:w="1699" w:type="dxa"/>
+          </w:tcPr>
+          <w:p>
+            <w:pPr>
+              <w:jc w:val="center"/>
+              <w:rPr>
+                <w:rFonts w:ascii="Arial Narrow" w:hAnsi="Arial Narrow"/>
+                <w:sz w:val="18"/>
+                <w:szCs w:val="18"/>
+              </w:rPr>
+            </w:pPr>
+          </w:p>
+        </w:tc>
+      </w:tr>
+      <w:tr>
+        <w:tc>
+          <w:tcPr>
+            <w:tcW w:w="1698" w:type="dxa"/>
+            <w:shd w:val="clear" w:color="auto" w:fill="BFBFBF" w:themeFill="background1" w:themeFillShade="BF"/>
+          </w:tcPr>
+          <w:p>
+            <w:pPr>
+              <w:jc w:val="center"/>
+              <w:rPr>
+                <w:rFonts w:ascii="Arial Narrow" w:hAnsi="Arial Narrow"/>
+                <w:b/>
+                <w:sz w:val="18"/>
+                <w:szCs w:val="18"/>
+              </w:rPr>
+            </w:pPr>
+          </w:p>
+        </w:tc>
+        <w:tc>
+          <w:tcPr>
+            <w:tcW w:w="1699" w:type="dxa"/>
+          </w:tcPr>
+          <w:p>
+            <w:pPr>
+              <w:jc w:val="center"/>
+              <w:rPr>
+                <w:rFonts w:ascii="Arial Narrow" w:hAnsi="Arial Narrow"/>
+                <w:sz w:val="18"/>
+                <w:szCs w:val="18"/>
+              </w:rPr>
+            </w:pPr>
+          </w:p>
+        </w:tc>
+        <w:tc>
+          <w:tcPr>
+            <w:tcW w:w="1699" w:type="dxa"/>
+          </w:tcPr>
+          <w:p>
+            <w:pPr>
+              <w:jc w:val="center"/>
+              <w:rPr>
+                <w:rFonts w:ascii="Arial Narrow" w:hAnsi="Arial Narrow"/>
+                <w:sz w:val="18"/>
+                <w:szCs w:val="18"/>
+              </w:rPr>
+            </w:pPr>
+          </w:p>
+        </w:tc>
+        <w:tc>
+          <w:tcPr>
+            <w:tcW w:w="1699" w:type="dxa"/>
+          </w:tcPr>
+          <w:p>
+            <w:pPr>
+              <w:jc w:val="center"/>
+              <w:rPr>
+                <w:rFonts w:ascii="Arial Narrow" w:hAnsi="Arial Narrow"/>
+                <w:sz w:val="18"/>
+                <w:szCs w:val="18"/>
+              </w:rPr>
+            </w:pPr>
+          </w:p>
+        </w:tc>
+        <w:tc>
+          <w:tcPr>
+            <w:tcW w:w="1699" w:type="dxa"/>
+          </w:tcPr>
+          <w:p>
+            <w:pPr>
+              <w:jc w:val="center"/>
+              <w:rPr>
+                <w:rFonts w:ascii="Arial Narrow" w:hAnsi="Arial Narrow"/>
+                <w:sz w:val="18"/>
+                <w:szCs w:val="18"/>
+              </w:rPr>
+            </w:pPr>
+          </w:p>
+        </w:tc>
+      </w:tr>
+    </w:tbl>
+    <w:p>
+      <w:pPr>
+        <w:rPr>
+          <w:rFonts w:ascii="Arial Narrow" w:hAnsi="Arial Narrow"/>
+          <w:sz w:val="24"/>
+          <w:szCs w:val="24"/>
+        </w:rPr>
+      </w:pPr>
+    </w:p>
+    <w:p>
+      <w:pPr>
+        <w:pStyle w:val="Heading2"/>
+      </w:pPr>
+      <w:r>
+        <w:t>PUNTOS DONDE SE MANIPULAN ENTIDADES</w:t>
+      </w:r>
+    </w:p>
+    <w:p>
+      <w:pPr>
+        <w:rPr>
+          <w:rFonts w:ascii="Arial Narrow" w:hAnsi="Arial Narrow"/>
+        </w:rPr>
+      </w:pPr>
+    </w:p>
+    <w:p>
+      <w:pPr>
+        <w:pStyle w:val="ListParagraph"/>
+        <w:numPr>
+          <w:ilvl w:val="0"/>
+          <w:numId w:val="3"/>
+        </w:numPr>
+        <w:spacing w:after="160" w:line="259" w:lineRule="auto"/>
+        <w:rPr>
+          <w:rFonts w:ascii="Arial Narrow" w:hAnsi="Arial Narrow"/>
+          <w:sz w:val="24"/>
+          <w:szCs w:val="24"/>
+        </w:rPr>
+      </w:pPr>
+      <w:r>
+        <w:rPr>
+          <w:rFonts w:ascii="Arial Narrow" w:hAnsi="Arial Narrow"/>
+          <w:sz w:val="24"/>
+          <w:szCs w:val="24"/>
+        </w:rPr>
+        <w:t>XXXXXXXXX</w:t>
+      </w:r>
+      <w:r>
+        <w:rPr>
+          <w:rFonts w:ascii="Arial Narrow" w:hAnsi="Arial Narrow"/>
+          <w:sz w:val="24"/>
+          <w:szCs w:val="24"/>
+        </w:rPr>
+        <w:t>:</w:t>
+      </w:r>
+    </w:p>
+    <w:p>
+      <w:pPr>
+        <w:pStyle w:val="ListParagraph"/>
+        <w:numPr>
+          <w:ilvl w:val="1"/>
+          <w:numId w:val="3"/>
+        </w:numPr>
+        <w:spacing w:after="160" w:line="259" w:lineRule="auto"/>
+        <w:rPr>
+          <w:rFonts w:ascii="Arial Narrow" w:hAnsi="Arial Narrow"/>
+          <w:sz w:val="24"/>
+          <w:szCs w:val="24"/>
+        </w:rPr>
+      </w:pPr>
+      <w:r>
+        <w:rPr>
+          <w:rFonts w:ascii="Arial Narrow" w:hAnsi="Arial Narrow"/>
+          <w:sz w:val="24"/>
+          <w:szCs w:val="24"/>
+        </w:rPr>
+        <w:t xml:space="preserve">CREAR: </w:t>
+      </w:r>
+    </w:p>
+    <w:p>
+      <w:pPr>
+        <w:pStyle w:val="ListParagraph"/>
+        <w:numPr>
+          <w:ilvl w:val="2"/>
+          <w:numId w:val="3"/>
+        </w:numPr>
+        <w:spacing w:after="160" w:line="259" w:lineRule="auto"/>
+        <w:rPr>
+          <w:rFonts w:ascii="Arial Narrow" w:hAnsi="Arial Narrow"/>
+          <w:sz w:val="24"/>
+          <w:szCs w:val="24"/>
+        </w:rPr>
+      </w:pPr>
+      <w:r>
+        <w:rPr>
+          <w:rFonts w:ascii="Arial Narrow" w:hAnsi="Arial Narrow"/>
+          <w:sz w:val="24"/>
+          <w:szCs w:val="24"/>
+        </w:rPr>
+        <w:t>…</w:t>
+      </w:r>
+    </w:p>
+    <w:p>
+      <w:pPr>
+        <w:pStyle w:val="ListParagraph"/>
+        <w:numPr>
+          <w:ilvl w:val="1"/>
+          <w:numId w:val="3"/>
+        </w:numPr>
+        <w:spacing w:after="160" w:line="259" w:lineRule="auto"/>
+        <w:rPr>
+          <w:rFonts w:ascii="Arial Narrow" w:hAnsi="Arial Narrow"/>
+          <w:sz w:val="24"/>
+          <w:szCs w:val="24"/>
+        </w:rPr>
+      </w:pPr>
+      <w:r>
+        <w:rPr>
+          <w:rFonts w:ascii="Arial Narrow" w:hAnsi="Arial Narrow"/>
+          <w:sz w:val="24"/>
+          <w:szCs w:val="24"/>
+        </w:rPr>
+        <w:t>LEER:</w:t>
+      </w:r>
+    </w:p>
+    <w:p>
+      <w:pPr>
+        <w:pStyle w:val="ListParagraph"/>
+        <w:numPr>
+          <w:ilvl w:val="2"/>
+          <w:numId w:val="3"/>
+        </w:numPr>
+        <w:spacing w:after="160" w:line="259" w:lineRule="auto"/>
+        <w:rPr>
+          <w:rFonts w:ascii="Arial Narrow" w:hAnsi="Arial Narrow"/>
+          <w:sz w:val="24"/>
+          <w:szCs w:val="24"/>
+        </w:rPr>
+      </w:pPr>
+      <w:r>
+        <w:rPr>
+          <w:rFonts w:ascii="Arial Narrow" w:hAnsi="Arial Narrow"/>
+          <w:sz w:val="24"/>
+          <w:szCs w:val="24"/>
+        </w:rPr>
+        <w:t>…</w:t>
+      </w:r>
+    </w:p>
+    <w:p>
+      <w:pPr>
+        <w:pStyle w:val="ListParagraph"/>
+        <w:numPr>
+          <w:ilvl w:val="1"/>
+          <w:numId w:val="3"/>
+        </w:numPr>
+        <w:spacing w:after="160" w:line="259" w:lineRule="auto"/>
+        <w:rPr>
+          <w:rFonts w:ascii="Arial Narrow" w:hAnsi="Arial Narrow"/>
+          <w:sz w:val="24"/>
+          <w:szCs w:val="24"/>
+        </w:rPr>
+      </w:pPr>
+      <w:r>
+        <w:rPr>
+          <w:rFonts w:ascii="Arial Narrow" w:hAnsi="Arial Narrow"/>
+          <w:sz w:val="24"/>
+          <w:szCs w:val="24"/>
+        </w:rPr>
+        <w:t xml:space="preserve">ACTUALIZAR: </w:t>
+      </w:r>
+    </w:p>
+    <w:p>
+      <w:pPr>
+        <w:pStyle w:val="ListParagraph"/>
+        <w:numPr>
+          <w:ilvl w:val="2"/>
+          <w:numId w:val="3"/>
+        </w:numPr>
+        <w:spacing w:after="160" w:line="259" w:lineRule="auto"/>
+        <w:rPr>
+          <w:rFonts w:ascii="Arial Narrow" w:hAnsi="Arial Narrow"/>
+          <w:sz w:val="24"/>
+          <w:szCs w:val="24"/>
+        </w:rPr>
+      </w:pPr>
+      <w:r>
+        <w:rPr>
+          <w:rFonts w:ascii="Arial Narrow" w:hAnsi="Arial Narrow"/>
+          <w:sz w:val="24"/>
+          <w:szCs w:val="24"/>
+        </w:rPr>
+        <w:t>..</w:t>
+      </w:r>
+    </w:p>
+    <w:p>
+      <w:pPr>
+        <w:pStyle w:val="ListParagraph"/>
+        <w:numPr>
+          <w:ilvl w:val="1"/>
+          <w:numId w:val="3"/>
+        </w:numPr>
+        <w:spacing w:after="160" w:line="259" w:lineRule="auto"/>
+        <w:rPr>
+          <w:rFonts w:ascii="Arial Narrow" w:hAnsi="Arial Narrow"/>
+          <w:sz w:val="24"/>
+          <w:szCs w:val="24"/>
+        </w:rPr>
+      </w:pPr>
+      <w:r>
+        <w:rPr>
+          <w:rFonts w:ascii="Arial Narrow" w:hAnsi="Arial Narrow"/>
+          <w:sz w:val="24"/>
+          <w:szCs w:val="24"/>
+        </w:rPr>
+        <w:t>BORRAR:</w:t>
+      </w:r>
+    </w:p>
+    <w:p>
+      <w:pPr>
+        <w:pStyle w:val="ListParagraph"/>
+        <w:numPr>
+          <w:ilvl w:val="2"/>
+          <w:numId w:val="3"/>
+        </w:numPr>
+        <w:spacing w:after="160" w:line="259" w:lineRule="auto"/>
+        <w:rPr>
+          <w:rFonts w:ascii="Arial Narrow" w:hAnsi="Arial Narrow"/>
+          <w:sz w:val="24"/>
+          <w:szCs w:val="24"/>
+        </w:rPr>
+      </w:pPr>
+      <w:r>
+        <w:rPr>
+          <w:rFonts w:ascii="Arial Narrow" w:hAnsi="Arial Narrow"/>
+          <w:sz w:val="24"/>
+          <w:szCs w:val="24"/>
+        </w:rPr>
+        <w:t>..</w:t>
+      </w:r>
+    </w:p>
+    <w:p>
+      <w:pPr>
+        <w:pStyle w:val="ListParagraph"/>
+        <w:rPr>
+          <w:rFonts w:ascii="Arial Narrow" w:hAnsi="Arial Narrow"/>
+          <w:sz w:val="24"/>
+          <w:szCs w:val="24"/>
+        </w:rPr>
+      </w:pPr>
+    </w:p>
+    <w:p>
+      <w:pPr>
+        <w:pStyle w:val="ListParagraph"/>
+        <w:numPr>
+          <w:ilvl w:val="0"/>
+          <w:numId w:val="3"/>
+        </w:numPr>
+        <w:spacing w:after="160" w:line="259" w:lineRule="auto"/>
+        <w:rPr>
+          <w:rFonts w:ascii="Arial Narrow" w:hAnsi="Arial Narrow"/>
+          <w:sz w:val="24"/>
+          <w:szCs w:val="24"/>
+        </w:rPr>
+      </w:pPr>
+      <w:r>
+        <w:rPr>
+          <w:rFonts w:ascii="Arial Narrow" w:hAnsi="Arial Narrow"/>
+          <w:sz w:val="24"/>
+          <w:szCs w:val="24"/>
+        </w:rPr>
+        <w:t>XXXXXXXXX</w:t>
+      </w:r>
+      <w:r>
+        <w:rPr>
+          <w:rFonts w:ascii="Arial Narrow" w:hAnsi="Arial Narrow"/>
+          <w:sz w:val="24"/>
+          <w:szCs w:val="24"/>
+        </w:rPr>
+        <w:t>:</w:t>
+      </w:r>
+    </w:p>
+    <w:p>
+      <w:pPr>
+        <w:pStyle w:val="ListParagraph"/>
+        <w:numPr>
+          <w:ilvl w:val="1"/>
+          <w:numId w:val="3"/>
+        </w:numPr>
+        <w:spacing w:after="160" w:line="259" w:lineRule="auto"/>
+        <w:rPr>
+          <w:rFonts w:ascii="Arial Narrow" w:hAnsi="Arial Narrow"/>
+          <w:sz w:val="24"/>
+          <w:szCs w:val="24"/>
+        </w:rPr>
+      </w:pPr>
+      <w:r>
+        <w:rPr>
+          <w:rFonts w:ascii="Arial Narrow" w:hAnsi="Arial Narrow"/>
+          <w:sz w:val="24"/>
+          <w:szCs w:val="24"/>
+        </w:rPr>
+        <w:t>CREAR 1:</w:t>
+      </w:r>
+    </w:p>
+    <w:p>
+      <w:pPr>
+        <w:pStyle w:val="ListParagraph"/>
+        <w:numPr>
+          <w:ilvl w:val="2"/>
+          <w:numId w:val="3"/>
+        </w:numPr>
+        <w:spacing w:after="160" w:line="259" w:lineRule="auto"/>
+        <w:rPr>
+          <w:rFonts w:ascii="Arial Narrow" w:hAnsi="Arial Narrow"/>
+          <w:sz w:val="24"/>
+          <w:szCs w:val="24"/>
+        </w:rPr>
+      </w:pPr>
+      <w:r>
+        <w:rPr>
+          <w:rFonts w:ascii="Arial Narrow" w:hAnsi="Arial Narrow"/>
+          <w:sz w:val="24"/>
+          <w:szCs w:val="24"/>
+        </w:rPr>
+        <w:t>..</w:t>
+      </w:r>
+    </w:p>
+    <w:p>
+      <w:pPr>
+        <w:pStyle w:val="ListParagraph"/>
+        <w:numPr>
+          <w:ilvl w:val="1"/>
+          <w:numId w:val="3"/>
+        </w:numPr>
+        <w:spacing w:after="160" w:line="259" w:lineRule="auto"/>
+        <w:rPr>
+          <w:rFonts w:ascii="Arial Narrow" w:hAnsi="Arial Narrow"/>
+          <w:sz w:val="24"/>
+          <w:szCs w:val="24"/>
+        </w:rPr>
+      </w:pPr>
+      <w:r>
+        <w:rPr>
+          <w:rFonts w:ascii="Arial Narrow" w:hAnsi="Arial Narrow"/>
+          <w:sz w:val="24"/>
+          <w:szCs w:val="24"/>
+        </w:rPr>
+        <w:lastRenderedPageBreak/>
+        <w:t>CREAR 2:</w:t>
+      </w:r>
+    </w:p>
+    <w:p>
+      <w:pPr>
+        <w:pStyle w:val="ListParagraph"/>
+        <w:numPr>
+          <w:ilvl w:val="2"/>
+          <w:numId w:val="3"/>
+        </w:numPr>
+        <w:spacing w:after="160" w:line="259" w:lineRule="auto"/>
+        <w:rPr>
+          <w:rFonts w:ascii="Arial Narrow" w:hAnsi="Arial Narrow"/>
+          <w:sz w:val="24"/>
+          <w:szCs w:val="24"/>
+        </w:rPr>
+      </w:pPr>
+      <w:r>
+        <w:rPr>
+          <w:rFonts w:ascii="Arial Narrow" w:hAnsi="Arial Narrow"/>
+          <w:sz w:val="24"/>
+          <w:szCs w:val="24"/>
+        </w:rPr>
+        <w:t>..</w:t>
+      </w:r>
+    </w:p>
+    <w:p>
+      <w:pPr>
+        <w:pStyle w:val="ListParagraph"/>
+        <w:numPr>
+          <w:ilvl w:val="1"/>
+          <w:numId w:val="3"/>
+        </w:numPr>
+        <w:spacing w:after="160" w:line="259" w:lineRule="auto"/>
+        <w:rPr>
+          <w:rFonts w:ascii="Arial Narrow" w:hAnsi="Arial Narrow"/>
+          <w:sz w:val="24"/>
+          <w:szCs w:val="24"/>
+        </w:rPr>
+      </w:pPr>
+      <w:r>
+        <w:rPr>
+          <w:rFonts w:ascii="Arial Narrow" w:hAnsi="Arial Narrow"/>
+          <w:sz w:val="24"/>
+          <w:szCs w:val="24"/>
+        </w:rPr>
+        <w:t>LEER</w:t>
+      </w:r>
+      <w:r>
+        <w:rPr>
+          <w:rFonts w:ascii="Arial Narrow" w:hAnsi="Arial Narrow"/>
+          <w:sz w:val="24"/>
+          <w:szCs w:val="24"/>
+        </w:rPr>
+        <w:t xml:space="preserve"> 1</w:t>
+      </w:r>
+      <w:r>
+        <w:rPr>
+          <w:rFonts w:ascii="Arial Narrow" w:hAnsi="Arial Narrow"/>
+          <w:sz w:val="24"/>
+          <w:szCs w:val="24"/>
+        </w:rPr>
+        <w:t>:</w:t>
+      </w:r>
+    </w:p>
+    <w:p>
+      <w:pPr>
+        <w:pStyle w:val="ListParagraph"/>
+        <w:numPr>
+          <w:ilvl w:val="2"/>
+          <w:numId w:val="3"/>
+        </w:numPr>
+        <w:spacing w:after="160" w:line="259" w:lineRule="auto"/>
+        <w:rPr>
+          <w:rFonts w:ascii="Arial Narrow" w:hAnsi="Arial Narrow"/>
+          <w:sz w:val="24"/>
+          <w:szCs w:val="24"/>
+        </w:rPr>
+      </w:pPr>
+      <w:r>
+        <w:rPr>
+          <w:rFonts w:ascii="Arial Narrow" w:hAnsi="Arial Narrow"/>
+          <w:sz w:val="24"/>
+          <w:szCs w:val="24"/>
+        </w:rPr>
+        <w:t>..</w:t>
+      </w:r>
+    </w:p>
+    <w:p>
+      <w:pPr>
+        <w:pStyle w:val="ListParagraph"/>
+        <w:numPr>
+          <w:ilvl w:val="1"/>
+          <w:numId w:val="3"/>
+        </w:numPr>
+        <w:spacing w:after="160" w:line="259" w:lineRule="auto"/>
+        <w:rPr>
+          <w:rFonts w:ascii="Arial Narrow" w:hAnsi="Arial Narrow"/>
+          <w:sz w:val="24"/>
+          <w:szCs w:val="24"/>
+        </w:rPr>
+      </w:pPr>
+      <w:r>
+        <w:rPr>
+          <w:rFonts w:ascii="Arial Narrow" w:hAnsi="Arial Narrow"/>
+          <w:sz w:val="24"/>
+          <w:szCs w:val="24"/>
+        </w:rPr>
+        <w:t xml:space="preserve">ACTUALIZAR: </w:t>
+      </w:r>
+    </w:p>
+    <w:p>
+      <w:pPr>
+        <w:pStyle w:val="ListParagraph"/>
+        <w:numPr>
+          <w:ilvl w:val="2"/>
+          <w:numId w:val="3"/>
+        </w:numPr>
+        <w:spacing w:after="160" w:line="259" w:lineRule="auto"/>
+        <w:rPr>
+          <w:rFonts w:ascii="Arial Narrow" w:hAnsi="Arial Narrow"/>
+          <w:sz w:val="24"/>
+          <w:szCs w:val="24"/>
+        </w:rPr>
+      </w:pPr>
+      <w:r>
+        <w:rPr>
+          <w:rFonts w:ascii="Arial Narrow" w:hAnsi="Arial Narrow"/>
+          <w:sz w:val="24"/>
+          <w:szCs w:val="24"/>
+        </w:rPr>
+        <w:t>..</w:t>
+      </w:r>
+    </w:p>
+    <w:p>
+      <w:pPr>
+        <w:pStyle w:val="ListParagraph"/>
+        <w:numPr>
+          <w:ilvl w:val="1"/>
+          <w:numId w:val="3"/>
+        </w:numPr>
+        <w:spacing w:after="160" w:line="259" w:lineRule="auto"/>
+        <w:rPr>
+          <w:rFonts w:ascii="Arial Narrow" w:hAnsi="Arial Narrow"/>
+          <w:sz w:val="24"/>
+          <w:szCs w:val="24"/>
+        </w:rPr>
+      </w:pPr>
+      <w:r>
+        <w:rPr>
+          <w:rFonts w:ascii="Arial Narrow" w:hAnsi="Arial Narrow"/>
+          <w:sz w:val="24"/>
+          <w:szCs w:val="24"/>
+        </w:rPr>
+        <w:t>BORRAR:</w:t>
+      </w:r>
+    </w:p>
+    <w:p>
+      <w:pPr>
+        <w:pStyle w:val="ListParagraph"/>
+        <w:numPr>
+          <w:ilvl w:val="2"/>
+          <w:numId w:val="3"/>
+        </w:numPr>
+        <w:spacing w:after="160" w:line="259" w:lineRule="auto"/>
+        <w:rPr>
+          <w:rFonts w:ascii="Arial Narrow" w:hAnsi="Arial Narrow"/>
+          <w:sz w:val="24"/>
+          <w:szCs w:val="24"/>
+        </w:rPr>
+      </w:pPr>
+      <w:r>
+        <w:rPr>
+          <w:rFonts w:ascii="Arial Narrow" w:hAnsi="Arial Narrow"/>
+          <w:sz w:val="24"/>
+          <w:szCs w:val="24"/>
+        </w:rPr>
+        <w:t>..</w:t>
+      </w:r>
+    </w:p>
+    <w:p>
+      <w:pPr>
+        <w:pStyle w:val="ListParagraph"/>
+        <w:ind w:left="2160"/>
+        <w:rPr>
+          <w:rFonts w:ascii="Arial Narrow" w:hAnsi="Arial Narrow"/>
+          <w:sz w:val="24"/>
+          <w:szCs w:val="24"/>
+        </w:rPr>
+      </w:pPr>
+    </w:p>
+    <w:p>
+      <w:pPr>
+        <w:pStyle w:val="ListParagraph"/>
+        <w:numPr>
+          <w:ilvl w:val="0"/>
+          <w:numId w:val="3"/>
+        </w:numPr>
+        <w:spacing w:after="160" w:line="259" w:lineRule="auto"/>
+        <w:rPr>
+          <w:rFonts w:ascii="Arial Narrow" w:hAnsi="Arial Narrow"/>
+          <w:sz w:val="24"/>
+          <w:szCs w:val="24"/>
+        </w:rPr>
+      </w:pPr>
+      <w:r>
+        <w:rPr>
+          <w:rFonts w:ascii="Arial Narrow" w:hAnsi="Arial Narrow"/>
+          <w:sz w:val="24"/>
+          <w:szCs w:val="24"/>
+        </w:rPr>
+        <w:t>XXXXXXXXX</w:t>
+      </w:r>
+      <w:r>
+        <w:rPr>
+          <w:rFonts w:ascii="Arial Narrow" w:hAnsi="Arial Narrow"/>
+          <w:sz w:val="24"/>
+          <w:szCs w:val="24"/>
+        </w:rPr>
+        <w:t>:</w:t>
+      </w:r>
+    </w:p>
+    <w:p>
+      <w:pPr>
+        <w:pStyle w:val="ListParagraph"/>
+        <w:numPr>
+          <w:ilvl w:val="1"/>
+          <w:numId w:val="3"/>
+        </w:numPr>
+        <w:spacing w:after="160" w:line="259" w:lineRule="auto"/>
+        <w:rPr>
+          <w:rFonts w:ascii="Arial Narrow" w:hAnsi="Arial Narrow"/>
+          <w:sz w:val="24"/>
+          <w:szCs w:val="24"/>
+        </w:rPr>
+      </w:pPr>
+      <w:r>
+        <w:rPr>
+          <w:rFonts w:ascii="Arial Narrow" w:hAnsi="Arial Narrow"/>
+          <w:sz w:val="24"/>
+          <w:szCs w:val="24"/>
+        </w:rPr>
+        <w:t>CREAR:</w:t>
+      </w:r>
+    </w:p>
+    <w:p>
+      <w:pPr>
+        <w:pStyle w:val="ListParagraph"/>
+        <w:numPr>
+          <w:ilvl w:val="2"/>
+          <w:numId w:val="3"/>
+        </w:numPr>
+        <w:spacing w:after="160" w:line="259" w:lineRule="auto"/>
+        <w:rPr>
+          <w:rFonts w:ascii="Arial Narrow" w:hAnsi="Arial Narrow"/>
+          <w:sz w:val="24"/>
+          <w:szCs w:val="24"/>
+        </w:rPr>
+      </w:pPr>
+      <w:r>
+        <w:rPr>
+          <w:rFonts w:ascii="Arial Narrow" w:hAnsi="Arial Narrow"/>
+          <w:sz w:val="24"/>
+          <w:szCs w:val="24"/>
+        </w:rPr>
+        <w:t>..</w:t>
+      </w:r>
+    </w:p>
+    <w:p>
+      <w:pPr>
+        <w:pStyle w:val="ListParagraph"/>
+        <w:numPr>
+          <w:ilvl w:val="1"/>
+          <w:numId w:val="3"/>
+        </w:numPr>
+        <w:spacing w:after="160" w:line="259" w:lineRule="auto"/>
+        <w:rPr>
+          <w:rFonts w:ascii="Arial Narrow" w:hAnsi="Arial Narrow"/>
+          <w:sz w:val="24"/>
+          <w:szCs w:val="24"/>
+        </w:rPr>
+      </w:pPr>
+      <w:r>
+        <w:rPr>
+          <w:rFonts w:ascii="Arial Narrow" w:hAnsi="Arial Narrow"/>
+          <w:sz w:val="24"/>
+          <w:szCs w:val="24"/>
+        </w:rPr>
+        <w:t>LEER 1:</w:t>
+      </w:r>
+    </w:p>
+    <w:p>
+      <w:pPr>
+        <w:pStyle w:val="ListParagraph"/>
+        <w:numPr>
+          <w:ilvl w:val="2"/>
+          <w:numId w:val="3"/>
+        </w:numPr>
+        <w:spacing w:after="160" w:line="259" w:lineRule="auto"/>
+        <w:rPr>
+          <w:rFonts w:ascii="Arial Narrow" w:hAnsi="Arial Narrow"/>
+          <w:sz w:val="24"/>
+          <w:szCs w:val="24"/>
+        </w:rPr>
+      </w:pPr>
+      <w:r>
+        <w:rPr>
+          <w:rFonts w:ascii="Arial Narrow" w:hAnsi="Arial Narrow"/>
+          <w:sz w:val="24"/>
+          <w:szCs w:val="24"/>
+        </w:rPr>
+        <w:t>..</w:t>
+      </w:r>
+    </w:p>
+    <w:p>
+      <w:pPr>
+        <w:pStyle w:val="ListParagraph"/>
+        <w:numPr>
+          <w:ilvl w:val="1"/>
+          <w:numId w:val="3"/>
+        </w:numPr>
+        <w:spacing w:after="160" w:line="259" w:lineRule="auto"/>
+        <w:rPr>
+          <w:rFonts w:ascii="Arial Narrow" w:hAnsi="Arial Narrow"/>
+          <w:sz w:val="24"/>
+          <w:szCs w:val="24"/>
+        </w:rPr>
+      </w:pPr>
+      <w:r>
+        <w:rPr>
+          <w:rFonts w:ascii="Arial Narrow" w:hAnsi="Arial Narrow"/>
+          <w:sz w:val="24"/>
+          <w:szCs w:val="24"/>
+        </w:rPr>
+        <w:t>ACTUALIZAR:</w:t>
+      </w:r>
+    </w:p>
+    <w:p>
+      <w:pPr>
+        <w:pStyle w:val="ListParagraph"/>
+        <w:numPr>
+          <w:ilvl w:val="2"/>
+          <w:numId w:val="3"/>
+        </w:numPr>
+        <w:spacing w:after="160" w:line="259" w:lineRule="auto"/>
+        <w:rPr>
+          <w:rFonts w:ascii="Arial Narrow" w:hAnsi="Arial Narrow"/>
+          <w:sz w:val="24"/>
+          <w:szCs w:val="24"/>
+        </w:rPr>
+      </w:pPr>
+      <w:r>
+        <w:rPr>
+          <w:rFonts w:ascii="Arial Narrow" w:hAnsi="Arial Narrow"/>
+          <w:sz w:val="24"/>
+          <w:szCs w:val="24"/>
+        </w:rPr>
+        <w:t>..</w:t>
+      </w:r>
+    </w:p>
+    <w:p>
+      <w:pPr>
+        <w:pStyle w:val="ListParagraph"/>
+        <w:numPr>
+          <w:ilvl w:val="1"/>
+          <w:numId w:val="3"/>
+        </w:numPr>
+        <w:spacing w:after="160" w:line="259" w:lineRule="auto"/>
+        <w:rPr>
+          <w:rFonts w:ascii="Arial Narrow" w:hAnsi="Arial Narrow"/>
+          <w:sz w:val="24"/>
+          <w:szCs w:val="24"/>
+        </w:rPr>
+      </w:pPr>
+      <w:r>
+        <w:rPr>
+          <w:rFonts w:ascii="Arial Narrow" w:hAnsi="Arial Narrow"/>
+          <w:sz w:val="24"/>
+          <w:szCs w:val="24"/>
+        </w:rPr>
+        <w:t>BORRAR:</w:t>
+      </w:r>
+    </w:p>
+    <w:p>
+      <w:pPr>
+        <w:pStyle w:val="ListParagraph"/>
+        <w:numPr>
+          <w:ilvl w:val="2"/>
+          <w:numId w:val="3"/>
+        </w:numPr>
+        <w:spacing w:after="160" w:line="259" w:lineRule="auto"/>
+        <w:rPr>
+          <w:rFonts w:ascii="Arial Narrow" w:hAnsi="Arial Narrow"/>
+          <w:sz w:val="24"/>
+          <w:szCs w:val="24"/>
+        </w:rPr>
+      </w:pPr>
+      <w:r>
+        <w:rPr>
+          <w:rFonts w:ascii="Arial Narrow" w:hAnsi="Arial Narrow"/>
+          <w:sz w:val="24"/>
+          <w:szCs w:val="24"/>
+        </w:rPr>
+        <w:t>..</w:t>
+      </w:r>
+    </w:p>
+    <w:p>
+      <w:pPr>
+        <w:pStyle w:val="ListParagraph"/>
+        <w:ind w:left="2160"/>
+        <w:rPr>
+          <w:rFonts w:ascii="Arial Narrow" w:hAnsi="Arial Narrow"/>
+          <w:sz w:val="24"/>
+          <w:szCs w:val="24"/>
+        </w:rPr>
+      </w:pPr>
+    </w:p>
+    <w:p>
+      <w:pPr>
+        <w:pStyle w:val="ListParagraph"/>
+        <w:numPr>
+          <w:ilvl w:val="0"/>
+          <w:numId w:val="3"/>
+        </w:numPr>
+        <w:spacing w:after="160" w:line="259" w:lineRule="auto"/>
+        <w:rPr>
+          <w:rFonts w:ascii="Arial Narrow" w:hAnsi="Arial Narrow"/>
+          <w:sz w:val="24"/>
+          <w:szCs w:val="24"/>
+        </w:rPr>
+      </w:pPr>
+      <w:r>
+        <w:rPr>
+          <w:rFonts w:ascii="Arial Narrow" w:hAnsi="Arial Narrow"/>
+          <w:sz w:val="24"/>
+          <w:szCs w:val="24"/>
+        </w:rPr>
+        <w:t>XXXXXXXXX</w:t>
+      </w:r>
+      <w:r>
+        <w:rPr>
+          <w:rFonts w:ascii="Arial Narrow" w:hAnsi="Arial Narrow"/>
+          <w:sz w:val="24"/>
+          <w:szCs w:val="24"/>
+        </w:rPr>
+        <w:t>:</w:t>
+      </w:r>
+    </w:p>
+    <w:p>
+      <w:pPr>
+        <w:pStyle w:val="ListParagraph"/>
+        <w:numPr>
+          <w:ilvl w:val="1"/>
+          <w:numId w:val="3"/>
+        </w:numPr>
+        <w:spacing w:after="160" w:line="259" w:lineRule="auto"/>
+        <w:rPr>
+          <w:rFonts w:ascii="Arial Narrow" w:hAnsi="Arial Narrow"/>
+          <w:sz w:val="24"/>
+          <w:szCs w:val="24"/>
+        </w:rPr>
+      </w:pPr>
+      <w:r>
+        <w:rPr>
+          <w:rFonts w:ascii="Arial Narrow" w:hAnsi="Arial Narrow"/>
+          <w:sz w:val="24"/>
+          <w:szCs w:val="24"/>
+        </w:rPr>
+        <w:t>CREAR:</w:t>
+      </w:r>
+    </w:p>
+    <w:p>
+      <w:pPr>
+        <w:pStyle w:val="ListParagraph"/>
+        <w:numPr>
+          <w:ilvl w:val="2"/>
+          <w:numId w:val="3"/>
+        </w:numPr>
+        <w:spacing w:after="160" w:line="259" w:lineRule="auto"/>
+        <w:rPr>
+          <w:rFonts w:ascii="Arial Narrow" w:hAnsi="Arial Narrow"/>
+          <w:sz w:val="24"/>
+          <w:szCs w:val="24"/>
+        </w:rPr>
+      </w:pPr>
+      <w:r>
+        <w:rPr>
+          <w:rFonts w:ascii="Arial Narrow" w:hAnsi="Arial Narrow"/>
+          <w:sz w:val="24"/>
+          <w:szCs w:val="24"/>
+        </w:rPr>
+        <w:t>..</w:t>
+      </w:r>
+    </w:p>
+    <w:p>
+      <w:pPr>
+        <w:pStyle w:val="ListParagraph"/>
+        <w:numPr>
+          <w:ilvl w:val="1"/>
+          <w:numId w:val="3"/>
+        </w:numPr>
+        <w:spacing w:after="160" w:line="259" w:lineRule="auto"/>
+        <w:rPr>
+          <w:rFonts w:ascii="Arial Narrow" w:hAnsi="Arial Narrow"/>
+          <w:sz w:val="24"/>
+          <w:szCs w:val="24"/>
+        </w:rPr>
+      </w:pPr>
+      <w:r>
+        <w:rPr>
+          <w:rFonts w:ascii="Arial Narrow" w:hAnsi="Arial Narrow"/>
+          <w:sz w:val="24"/>
+          <w:szCs w:val="24"/>
+        </w:rPr>
+        <w:t>LEER</w:t>
+      </w:r>
+      <w:r>
+        <w:rPr>
+          <w:rFonts w:ascii="Arial Narrow" w:hAnsi="Arial Narrow"/>
+          <w:sz w:val="24"/>
+          <w:szCs w:val="24"/>
+        </w:rPr>
+        <w:t xml:space="preserve"> 1</w:t>
+      </w:r>
+      <w:r>
+        <w:rPr>
+          <w:rFonts w:ascii="Arial Narrow" w:hAnsi="Arial Narrow"/>
+          <w:sz w:val="24"/>
+          <w:szCs w:val="24"/>
+        </w:rPr>
+        <w:t>:</w:t>
+      </w:r>
+    </w:p>
+    <w:p>
+      <w:pPr>
+        <w:pStyle w:val="ListParagraph"/>
+        <w:numPr>
+          <w:ilvl w:val="2"/>
+          <w:numId w:val="3"/>
+        </w:numPr>
+        <w:spacing w:after="160" w:line="259" w:lineRule="auto"/>
+        <w:rPr>
+          <w:rFonts w:ascii="Arial Narrow" w:hAnsi="Arial Narrow"/>
+          <w:sz w:val="24"/>
+          <w:szCs w:val="24"/>
+        </w:rPr>
+      </w:pPr>
+      <w:r>
+        <w:rPr>
+          <w:rFonts w:ascii="Arial Narrow" w:hAnsi="Arial Narrow"/>
+          <w:sz w:val="24"/>
+          <w:szCs w:val="24"/>
+        </w:rPr>
+        <w:t>..</w:t>
+      </w:r>
+    </w:p>
+    <w:p>
+      <w:pPr>
+        <w:pStyle w:val="ListParagraph"/>
+        <w:numPr>
+          <w:ilvl w:val="1"/>
+          <w:numId w:val="3"/>
+        </w:numPr>
+        <w:spacing w:after="160" w:line="259" w:lineRule="auto"/>
+        <w:rPr>
+          <w:rFonts w:ascii="Arial Narrow" w:hAnsi="Arial Narrow"/>
+          <w:sz w:val="24"/>
+          <w:szCs w:val="24"/>
+        </w:rPr>
+      </w:pPr>
+      <w:r>
+        <w:rPr>
+          <w:rFonts w:ascii="Arial Narrow" w:hAnsi="Arial Narrow"/>
+          <w:sz w:val="24"/>
+          <w:szCs w:val="24"/>
+        </w:rPr>
+        <w:t>ACTUALIZAR</w:t>
+      </w:r>
+    </w:p>
+    <w:p>
+      <w:pPr>
+        <w:pStyle w:val="ListParagraph"/>
+        <w:numPr>
+          <w:ilvl w:val="2"/>
+          <w:numId w:val="3"/>
+        </w:numPr>
+        <w:spacing w:after="160" w:line="259" w:lineRule="auto"/>
+        <w:rPr>
+          <w:rFonts w:ascii="Arial Narrow" w:hAnsi="Arial Narrow"/>
+          <w:sz w:val="24"/>
+          <w:szCs w:val="24"/>
+        </w:rPr>
+      </w:pPr>
+      <w:r>
+        <w:rPr>
+          <w:rFonts w:ascii="Arial Narrow" w:hAnsi="Arial Narrow"/>
+          <w:sz w:val="24"/>
+          <w:szCs w:val="24"/>
+        </w:rPr>
+        <w:t>..</w:t>
+      </w:r>
+    </w:p>
+    <w:p>
+      <w:pPr>
+        <w:pStyle w:val="ListParagraph"/>
+        <w:numPr>
+          <w:ilvl w:val="1"/>
+          <w:numId w:val="3"/>
+        </w:numPr>
+        <w:spacing w:after="160" w:line="259" w:lineRule="auto"/>
+        <w:rPr>
+          <w:rFonts w:ascii="Arial Narrow" w:hAnsi="Arial Narrow"/>
+          <w:sz w:val="24"/>
+          <w:szCs w:val="24"/>
+        </w:rPr>
+      </w:pPr>
+      <w:r>
+        <w:rPr>
+          <w:rFonts w:ascii="Arial Narrow" w:hAnsi="Arial Narrow"/>
+          <w:sz w:val="24"/>
+          <w:szCs w:val="24"/>
+        </w:rPr>
+        <w:t>BORRAR:</w:t>
+      </w:r>
+    </w:p>
+    <w:p>
+      <w:pPr>
+        <w:pStyle w:val="ListParagraph"/>
+        <w:numPr>
+          <w:ilvl w:val="2"/>
+          <w:numId w:val="3"/>
+        </w:numPr>
+        <w:spacing w:after="160" w:line="259" w:lineRule="auto"/>
+        <w:rPr>
+          <w:rFonts w:ascii="Arial Narrow" w:hAnsi="Arial Narrow"/>
+          <w:sz w:val="24"/>
+          <w:szCs w:val="24"/>
+        </w:rPr>
+      </w:pPr>
+      <w:r>
+        <w:rPr>
+          <w:rFonts w:ascii="Arial Narrow" w:hAnsi="Arial Narrow"/>
+          <w:sz w:val="24"/>
+          <w:szCs w:val="24"/>
+        </w:rPr>
+        <w:t>..</w:t>
+      </w:r>
+    </w:p>
+    <w:p>
+      <w:pPr>
+        <w:pStyle w:val="ListParagraph"/>
+        <w:ind w:left="2160"/>
+        <w:rPr>
+          <w:rFonts w:ascii="Arial Narrow" w:hAnsi="Arial Narrow"/>
+          <w:sz w:val="24"/>
+          <w:szCs w:val="24"/>
+        </w:rPr>
+      </w:pPr>
+    </w:p>
+    <w:p>
+      <w:pPr>
+        <w:pStyle w:val="ListParagraph"/>
+        <w:numPr>
+          <w:ilvl w:val="0"/>
+          <w:numId w:val="3"/>
+        </w:numPr>
+        <w:spacing w:after="160" w:line="259" w:lineRule="auto"/>
+        <w:rPr>
+          <w:rFonts w:ascii="Arial Narrow" w:hAnsi="Arial Narrow"/>
+          <w:sz w:val="24"/>
+          <w:szCs w:val="24"/>
+        </w:rPr>
+      </w:pPr>
+      <w:r>
+        <w:rPr>
+          <w:rFonts w:ascii="Arial Narrow" w:hAnsi="Arial Narrow"/>
+          <w:sz w:val="24"/>
+          <w:szCs w:val="24"/>
+        </w:rPr>
+        <w:t>XXXXXXXXX</w:t>
+      </w:r>
+      <w:r>
+        <w:rPr>
+          <w:rFonts w:ascii="Arial Narrow" w:hAnsi="Arial Narrow"/>
+          <w:sz w:val="24"/>
+          <w:szCs w:val="24"/>
+        </w:rPr>
+        <w:t>:</w:t>
+      </w:r>
+    </w:p>
+    <w:p>
+      <w:pPr>
+        <w:pStyle w:val="ListParagraph"/>
+        <w:numPr>
+          <w:ilvl w:val="1"/>
+          <w:numId w:val="3"/>
+        </w:numPr>
+        <w:spacing w:after="160" w:line="259" w:lineRule="auto"/>
+        <w:rPr>
+          <w:rFonts w:ascii="Arial Narrow" w:hAnsi="Arial Narrow"/>
+          <w:sz w:val="24"/>
+          <w:szCs w:val="24"/>
+        </w:rPr>
+      </w:pPr>
+      <w:r>
+        <w:rPr>
+          <w:rFonts w:ascii="Arial Narrow" w:hAnsi="Arial Narrow"/>
+          <w:sz w:val="24"/>
+          <w:szCs w:val="24"/>
+        </w:rPr>
+        <w:t>CREAR:</w:t>
+      </w:r>
+    </w:p>
+    <w:p>
+      <w:pPr>
+        <w:pStyle w:val="ListParagraph"/>
+        <w:numPr>
+          <w:ilvl w:val="2"/>
+          <w:numId w:val="3"/>
+        </w:numPr>
+        <w:spacing w:after="160" w:line="259" w:lineRule="auto"/>
+        <w:rPr>
+          <w:rFonts w:ascii="Arial Narrow" w:hAnsi="Arial Narrow"/>
+          <w:sz w:val="24"/>
+          <w:szCs w:val="24"/>
+        </w:rPr>
+      </w:pPr>
+      <w:r>
+        <w:rPr>
+          <w:rFonts w:ascii="Arial Narrow" w:hAnsi="Arial Narrow"/>
+          <w:sz w:val="24"/>
+          <w:szCs w:val="24"/>
+        </w:rPr>
+        <w:t>..</w:t>
+      </w:r>
+    </w:p>
+    <w:p>
+      <w:pPr>
+        <w:pStyle w:val="ListParagraph"/>
+        <w:numPr>
+          <w:ilvl w:val="1"/>
+          <w:numId w:val="3"/>
+        </w:numPr>
+        <w:spacing w:after="160" w:line="259" w:lineRule="auto"/>
+        <w:rPr>
+          <w:rFonts w:ascii="Arial Narrow" w:hAnsi="Arial Narrow"/>
+          <w:sz w:val="24"/>
+          <w:szCs w:val="24"/>
+        </w:rPr>
+      </w:pPr>
+      <w:r>
+        <w:rPr>
+          <w:rFonts w:ascii="Arial Narrow" w:hAnsi="Arial Narrow"/>
+          <w:sz w:val="24"/>
+          <w:szCs w:val="24"/>
+        </w:rPr>
+        <w:t>LEER:</w:t>
+      </w:r>
+    </w:p>
+    <w:p>
+      <w:pPr>
+        <w:pStyle w:val="ListParagraph"/>
+        <w:numPr>
+          <w:ilvl w:val="2"/>
+          <w:numId w:val="3"/>
+        </w:numPr>
+        <w:spacing w:after="160" w:line="259" w:lineRule="auto"/>
+        <w:rPr>
+          <w:rFonts w:ascii="Arial Narrow" w:hAnsi="Arial Narrow"/>
+          <w:sz w:val="24"/>
+          <w:szCs w:val="24"/>
+        </w:rPr>
+      </w:pPr>
+      <w:r>
+        <w:rPr>
+          <w:rFonts w:ascii="Arial Narrow" w:hAnsi="Arial Narrow"/>
+          <w:sz w:val="24"/>
+          <w:szCs w:val="24"/>
+        </w:rPr>
+        <w:t>..</w:t>
+      </w:r>
+    </w:p>
+    <w:p>
+      <w:pPr>
+        <w:pStyle w:val="ListParagraph"/>
+        <w:ind w:left="2160"/>
+        <w:rPr>
+          <w:rFonts w:ascii="Arial Narrow" w:hAnsi="Arial Narrow"/>
+          <w:sz w:val="24"/>
+          <w:szCs w:val="24"/>
+        </w:rPr>
+      </w:pPr>
+    </w:p>
+    <w:p>
+      <w:pPr>
+        <w:pStyle w:val="ListParagraph"/>
+        <w:numPr>
+          <w:ilvl w:val="0"/>
+          <w:numId w:val="3"/>
+        </w:numPr>
+        <w:spacing w:after="160" w:line="259" w:lineRule="auto"/>
+        <w:rPr>
+          <w:rFonts w:ascii="Arial Narrow" w:hAnsi="Arial Narrow"/>
+          <w:sz w:val="24"/>
+          <w:szCs w:val="24"/>
+        </w:rPr>
+      </w:pPr>
+      <w:r>
+        <w:rPr>
+          <w:rFonts w:ascii="Arial Narrow" w:hAnsi="Arial Narrow"/>
+          <w:sz w:val="24"/>
+          <w:szCs w:val="24"/>
+        </w:rPr>
+        <w:t>XXXXXXXXX</w:t>
+      </w:r>
+      <w:r>
+        <w:rPr>
+          <w:rFonts w:ascii="Arial Narrow" w:hAnsi="Arial Narrow"/>
+          <w:sz w:val="24"/>
+          <w:szCs w:val="24"/>
+        </w:rPr>
+        <w:t>:</w:t>
+      </w:r>
+    </w:p>
+    <w:p>
+      <w:pPr>
+        <w:pStyle w:val="ListParagraph"/>
+        <w:numPr>
+          <w:ilvl w:val="1"/>
+          <w:numId w:val="3"/>
+        </w:numPr>
+        <w:spacing w:after="160" w:line="259" w:lineRule="auto"/>
+        <w:rPr>
+          <w:rFonts w:ascii="Arial Narrow" w:hAnsi="Arial Narrow"/>
+          <w:sz w:val="24"/>
+          <w:szCs w:val="24"/>
+        </w:rPr>
+      </w:pPr>
+      <w:r>
+        <w:rPr>
+          <w:rFonts w:ascii="Arial Narrow" w:hAnsi="Arial Narrow"/>
+          <w:sz w:val="24"/>
+          <w:szCs w:val="24"/>
+        </w:rPr>
+        <w:t>CREAR:</w:t>
+      </w:r>
+    </w:p>
+    <w:p>
+      <w:pPr>
+        <w:pStyle w:val="ListParagraph"/>
+        <w:numPr>
+          <w:ilvl w:val="2"/>
+          <w:numId w:val="3"/>
+        </w:numPr>
+        <w:spacing w:after="160" w:line="259" w:lineRule="auto"/>
+        <w:rPr>
+          <w:rFonts w:ascii="Arial Narrow" w:hAnsi="Arial Narrow"/>
+          <w:sz w:val="24"/>
+          <w:szCs w:val="24"/>
+        </w:rPr>
+      </w:pPr>
+      <w:r>
+        <w:rPr>
+          <w:rFonts w:ascii="Arial Narrow" w:hAnsi="Arial Narrow"/>
+          <w:sz w:val="24"/>
+          <w:szCs w:val="24"/>
+        </w:rPr>
+        <w:t>..</w:t>
+      </w:r>
+    </w:p>
+    <w:p>
+      <w:pPr>
+        <w:pStyle w:val="ListParagraph"/>
+        <w:numPr>
+          <w:ilvl w:val="1"/>
+          <w:numId w:val="3"/>
+        </w:numPr>
+        <w:spacing w:after="160" w:line="259" w:lineRule="auto"/>
+        <w:rPr>
+          <w:rFonts w:ascii="Arial Narrow" w:hAnsi="Arial Narrow"/>
+          <w:sz w:val="24"/>
+          <w:szCs w:val="24"/>
+        </w:rPr>
+      </w:pPr>
+      <w:r>
+        <w:rPr>
+          <w:rFonts w:ascii="Arial Narrow" w:hAnsi="Arial Narrow"/>
+          <w:sz w:val="24"/>
+          <w:szCs w:val="24"/>
+        </w:rPr>
+        <w:t>LEER:</w:t>
+      </w:r>
+    </w:p>
+    <w:p>
+      <w:pPr>
+        <w:pStyle w:val="ListParagraph"/>
+        <w:numPr>
+          <w:ilvl w:val="2"/>
+          <w:numId w:val="3"/>
+        </w:numPr>
+        <w:spacing w:after="160" w:line="259" w:lineRule="auto"/>
+        <w:rPr>
+          <w:rFonts w:ascii="Arial Narrow" w:hAnsi="Arial Narrow"/>
+          <w:sz w:val="24"/>
+          <w:szCs w:val="24"/>
+        </w:rPr>
+      </w:pPr>
+      <w:r>
+        <w:rPr>
+          <w:rFonts w:ascii="Arial Narrow" w:hAnsi="Arial Narrow"/>
+          <w:sz w:val="24"/>
+          <w:szCs w:val="24"/>
+        </w:rPr>
+        <w:t>…</w:t>
+      </w:r>
+    </w:p>
+    <w:p>
+      <w:pPr>
+        <w:pStyle w:val="ListParagraph"/>
+        <w:ind w:left="0"/>
+        <w:rPr>
+          <w:rFonts w:ascii="Arial Narrow" w:hAnsi="Arial Narrow"/>
+          <w:sz w:val="24"/>
+          <w:szCs w:val="24"/>
+        </w:rPr>
+      </w:pPr>
+    </w:p>
+    <w:p>
+      <w:pPr>
+        <w:pStyle w:val="ListParagraph"/>
+        <w:ind w:left="0"/>
+        <w:rPr>
+          <w:rFonts w:ascii="Arial Narrow" w:hAnsi="Arial Narrow"/>
+          <w:b/>
+          <w:sz w:val="24"/>
+          <w:szCs w:val="24"/>
+        </w:rPr>
+      </w:pPr>
+    </w:p>
+    <w:p>
+      <w:pPr>
+        <w:pStyle w:val="Heading2"/>
+        <w:spacing w:after="240"/>
+        <w:jc w:val="both"/>
+      </w:pPr>
+      <w:r>
+        <w:lastRenderedPageBreak/>
+        <w:t>APORTACIONES EXTRAORDINARIAS</w:t>
+      </w:r>
+    </w:p>
+    <w:p>
+      <w:pPr>
+        <w:pStyle w:val="Heading4"/>
+      </w:pPr>
+      <w:r>
+        <w:t>DISEÑO RESPONSIVE</w:t>
+      </w:r>
+      <w:bookmarkStart w:id="1" w:name="_GoBack"/>
+      <w:bookmarkEnd w:id="1"/>
+    </w:p>
+    <w:p>
+      <w:pPr>
+        <w:spacing w:after="160" w:line="259" w:lineRule="auto"/>
+        <w:ind w:left="360" w:firstLine="360"/>
+        <w:jc w:val="both"/>
+        <w:rPr>
+          <w:rFonts w:ascii="Arial Narrow" w:hAnsi="Arial Narrow"/>
+          <w:sz w:val="24"/>
+          <w:szCs w:val="24"/>
+          <w:lang w:val="es-ES"/>
+        </w:rPr>
+      </w:pPr>
+      <w:r>
+        <w:rPr>
+          <w:rFonts w:ascii="Arial Narrow" w:hAnsi="Arial Narrow"/>
+          <w:sz w:val="24"/>
+          <w:szCs w:val="24"/>
+          <w:lang w:val="es-ES"/>
+        </w:rPr>
+        <w:t>Para logar un d</w:t>
+      </w:r>
+      <w:r>
+        <w:rPr>
+          <w:rFonts w:ascii="Arial Narrow" w:hAnsi="Arial Narrow"/>
+          <w:sz w:val="24"/>
+          <w:szCs w:val="24"/>
+          <w:lang w:val="es-ES"/>
+        </w:rPr>
+        <w:t>iseño</w:t>
+      </w:r>
+      <w:r>
+        <w:rPr>
+          <w:rFonts w:ascii="Arial Narrow" w:hAnsi="Arial Narrow"/>
+          <w:sz w:val="24"/>
+          <w:szCs w:val="24"/>
+          <w:lang w:val="es-ES"/>
+        </w:rPr>
+        <w:t xml:space="preserve"> completamente</w:t>
+      </w:r>
+      <w:r>
+        <w:rPr>
+          <w:rFonts w:ascii="Arial Narrow" w:hAnsi="Arial Narrow"/>
+          <w:sz w:val="24"/>
+          <w:szCs w:val="24"/>
+          <w:lang w:val="es-ES"/>
+        </w:rPr>
+        <w:t xml:space="preserve"> </w:t>
+      </w:r>
+      <w:proofErr w:type="spellStart"/>
+      <w:r>
+        <w:rPr>
+          <w:rFonts w:ascii="Arial Narrow" w:hAnsi="Arial Narrow"/>
+          <w:i/>
+          <w:sz w:val="24"/>
+          <w:szCs w:val="24"/>
+          <w:lang w:val="es-ES"/>
+        </w:rPr>
+        <w:t>responsive</w:t>
+      </w:r>
+      <w:proofErr w:type="spellEnd"/>
+      <w:r>
+        <w:rPr>
+          <w:rFonts w:ascii="Arial Narrow" w:hAnsi="Arial Narrow"/>
+          <w:sz w:val="24"/>
+          <w:szCs w:val="24"/>
+          <w:lang w:val="es-ES"/>
+        </w:rPr>
+        <w:t xml:space="preserve">, </w:t>
+      </w:r>
+      <w:r>
+        <w:rPr>
+          <w:rFonts w:ascii="Arial Narrow" w:hAnsi="Arial Narrow"/>
+          <w:sz w:val="24"/>
+          <w:szCs w:val="24"/>
+          <w:lang w:val="es-ES"/>
+        </w:rPr>
+        <w:t xml:space="preserve">atractivo y que se adapte a cualquier dispositivo, se ha empleado la plantilla </w:t>
+      </w:r>
+      <w:r>
+        <w:rPr>
+          <w:rFonts w:ascii="Arial Narrow" w:hAnsi="Arial Narrow"/>
+          <w:sz w:val="24"/>
+          <w:szCs w:val="24"/>
+          <w:lang w:val="es-ES"/>
+        </w:rPr>
+        <w:t>W3.</w:t>
+      </w:r>
+      <w:r>
+        <w:rPr>
+          <w:rFonts w:ascii="Arial Narrow" w:hAnsi="Arial Narrow"/>
+          <w:sz w:val="24"/>
+          <w:szCs w:val="24"/>
+          <w:lang w:val="es-ES"/>
+        </w:rPr>
+        <w:t>CSS ofrecida por W3School</w:t>
+      </w:r>
+      <w:r>
+        <w:rPr>
+          <w:rStyle w:val="FootnoteReference"/>
+          <w:rFonts w:ascii="Arial Narrow" w:hAnsi="Arial Narrow"/>
+          <w:sz w:val="24"/>
+          <w:szCs w:val="24"/>
+          <w:lang w:val="es-ES"/>
+        </w:rPr>
+        <w:footnoteReference w:id="1"/>
+      </w:r>
+      <w:r>
+        <w:rPr>
+          <w:rFonts w:ascii="Arial Narrow" w:hAnsi="Arial Narrow"/>
+          <w:sz w:val="24"/>
+          <w:szCs w:val="24"/>
+          <w:lang w:val="es-ES"/>
+        </w:rPr>
+        <w:t xml:space="preserve">. En concreto, la aplicación se mostrará en modo compacto si la anchura de la ventana es </w:t>
+      </w:r>
+      <w:r>
+        <w:rPr>
+          <w:rFonts w:ascii="Arial Narrow" w:hAnsi="Arial Narrow"/>
+          <w:sz w:val="24"/>
+          <w:szCs w:val="24"/>
+          <w:lang w:val="es-ES"/>
+        </w:rPr>
+        <w:t>inferior</w:t>
+      </w:r>
+      <w:r>
+        <w:rPr>
+          <w:rFonts w:ascii="Arial Narrow" w:hAnsi="Arial Narrow"/>
+          <w:sz w:val="24"/>
+          <w:szCs w:val="24"/>
+          <w:lang w:val="es-ES"/>
+        </w:rPr>
+        <w:t xml:space="preserve"> a 800 píxeles.</w:t>
+      </w:r>
+    </w:p>
+    <w:p>
+      <w:pPr>
+        <w:pStyle w:val="Heading4"/>
+      </w:pPr>
+      <w:r>
+        <w:t>CONTROL DE VERSIONES</w:t>
+      </w:r>
+    </w:p>
+    <w:p>
+      <w:pPr>
+        <w:spacing w:after="160" w:line="259" w:lineRule="auto"/>
+        <w:ind w:left="360" w:firstLine="360"/>
+        <w:jc w:val="both"/>
+        <w:rPr>
+          <w:rFonts w:ascii="Arial Narrow" w:hAnsi="Arial Narrow"/>
+          <w:sz w:val="24"/>
+          <w:szCs w:val="24"/>
+          <w:lang w:val="es-ES"/>
+        </w:rPr>
+      </w:pPr>
+      <w:r>
+        <w:rPr>
+          <w:rFonts w:ascii="Arial Narrow" w:hAnsi="Arial Narrow"/>
+          <w:sz w:val="24"/>
+          <w:szCs w:val="24"/>
+          <w:lang w:val="es-ES"/>
+        </w:rPr>
+        <w:t xml:space="preserve">El equipo ha empleado el sistema de control de versiones Git para controlar y compartir el trabajo, alojando el proyecto </w:t>
+      </w:r>
+      <w:r>
+        <w:rPr>
+          <w:rFonts w:ascii="Arial Narrow" w:hAnsi="Arial Narrow"/>
+          <w:sz w:val="24"/>
+          <w:szCs w:val="24"/>
+          <w:lang w:val="es-ES"/>
+        </w:rPr>
+        <w:t>en</w:t>
+      </w:r>
+      <w:r>
+        <w:rPr>
+          <w:rFonts w:ascii="Arial Narrow" w:hAnsi="Arial Narrow"/>
+          <w:sz w:val="24"/>
+          <w:szCs w:val="24"/>
+          <w:lang w:val="es-ES"/>
+        </w:rPr>
+        <w:t xml:space="preserve"> un repositorio remoto de GitHub. El repositorio puede consultarse en: </w:t>
+      </w:r>
+      <w:hyperlink r:id="rId8" w:history="1">
+        <w:r>
+          <w:rPr>
+            <w:rStyle w:val="Hyperlink"/>
+            <w:rFonts w:ascii="Arial Narrow" w:hAnsi="Arial Narrow"/>
+            <w:sz w:val="24"/>
+            <w:szCs w:val="24"/>
+            <w:lang w:val="es-ES"/>
+          </w:rPr>
+          <w:t>https://github.com/mridpin/IT_Group07_Project</w:t>
+        </w:r>
+      </w:hyperlink>
+      <w:r>
+        <w:rPr>
+          <w:rFonts w:ascii="Arial Narrow" w:hAnsi="Arial Narrow"/>
+          <w:sz w:val="24"/>
+          <w:szCs w:val="24"/>
+          <w:lang w:val="es-ES"/>
+        </w:rPr>
+        <w:t xml:space="preserve"> </w:t>
+      </w:r>
+    </w:p>
+    <w:p>
+      <w:pPr>
+        <w:rPr>
+          <w:lang w:val="es-ES"/>
+        </w:rPr>
+      </w:pPr>
+    </w:p>
+    <w:p>
+      <w:pPr>
         <w:pStyle w:val="Heading1"/>
         <w:spacing w:after="240"/>
         <w:rPr>
           <w:lang w:val="es-ES_tradnl"/>
         </w:rPr>
       </w:pPr>
-      <w:bookmarkStart w:id="1" w:name="_Toc511122307"/>
+      <w:bookmarkStart w:id="2" w:name="_Toc511122307"/>
       <w:r>
         <w:rPr>
           <w:lang w:val="es-ES_tradnl"/>
         </w:rPr>
         <w:t>DESCRIPCIÓN DEL PROBLEMA</w:t>
       </w:r>
-      <w:bookmarkEnd w:id="1"/>
+      <w:bookmarkEnd w:id="2"/>
     </w:p>
     <w:p>
       <w:pPr>
@@ -1329,15 +3633,14 @@
           <w:lang w:val="es-ES_tradnl"/>
         </w:rPr>
       </w:pPr>
-      <w:bookmarkStart w:id="2" w:name="_Toc511122308"/>
+      <w:bookmarkStart w:id="3" w:name="_Toc511122308"/>
       <w:r>
         <w:rPr>
           <w:lang w:val="es-ES_tradnl"/>
         </w:rPr>
-        <w:lastRenderedPageBreak/>
         <w:t>REQUERIMIENTOS</w:t>
       </w:r>
-      <w:bookmarkEnd w:id="2"/>
+      <w:bookmarkEnd w:id="3"/>
     </w:p>
     <w:p>
       <w:pPr>
@@ -1482,6 +3785,7 @@
                 <w:szCs w:val="24"/>
                 <w:lang w:val="es-ES_tradnl"/>
               </w:rPr>
+              <w:lastRenderedPageBreak/>
               <w:t>RF</w:t>
             </w:r>
             <w:r>
@@ -1923,8 +4227,6 @@
               </w:rPr>
               <w:t>.</w:t>
             </w:r>
-            <w:bookmarkStart w:id="3" w:name="_GoBack"/>
-            <w:bookmarkEnd w:id="3"/>
           </w:p>
         </w:tc>
       </w:tr>
@@ -2289,6 +4591,7 @@
                 <w:rFonts w:ascii="Arial Narrow" w:hAnsi="Arial Narrow"/>
                 <w:sz w:val="24"/>
                 <w:szCs w:val="24"/>
+                <w:lang w:val="es-ES"/>
               </w:rPr>
             </w:pPr>
             <w:r>
@@ -3082,7 +5385,6 @@
                 <w:szCs w:val="24"/>
                 <w:lang w:val="es-ES_tradnl"/>
               </w:rPr>
-              <w:lastRenderedPageBreak/>
               <w:t>Los usuarios no deben poder acceder a funcionalidades que no les corresponde</w:t>
             </w:r>
             <w:r>
@@ -3173,6 +5475,7 @@
         <w:rPr>
           <w:lang w:val="es-ES_tradnl"/>
         </w:rPr>
+        <w:lastRenderedPageBreak/>
         <w:t>ESQUEMA FUNCIONAL</w:t>
       </w:r>
       <w:bookmarkEnd w:id="4"/>
@@ -3267,6 +5570,74 @@
     </w:sectPr>
   </w:body>
 </w:document>
+</file>
+
+<file path=word/endnotes.xml><?xml version="1.0" encoding="utf-8"?>
+<w:endnotes xmlns:wpc="http://schemas.microsoft.com/office/word/2010/wordprocessingCanvas" xmlns:cx="http://schemas.microsoft.com/office/drawing/2014/chartex" xmlns:cx1="http://schemas.microsoft.com/office/drawing/2015/9/8/chartex" xmlns:cx2="http://schemas.microsoft.com/office/drawing/2015/10/21/chartex" xmlns:cx3="http://schemas.microsoft.com/office/drawing/2016/5/9/chartex" xmlns:cx4="http://schemas.microsoft.com/office/drawing/2016/5/10/chartex" xmlns:cx5="http://schemas.microsoft.com/office/drawing/2016/5/11/chartex" xmlns:cx6="http://schemas.microsoft.com/office/drawing/2016/5/12/chartex" xmlns:cx7="http://schemas.microsoft.com/office/drawing/2016/5/13/chartex" xmlns:cx8="http://schemas.microsoft.com/office/drawing/2016/5/14/chartex" xmlns:mc="http://schemas.openxmlformats.org/markup-compatibility/2006" xmlns:aink="http://schemas.microsoft.com/office/drawing/2016/ink" xmlns:am3d="http://schemas.microsoft.com/office/drawing/2017/model3d" xmlns:o="urn:schemas-microsoft-com:office:office" xmlns:r="http://schemas.openxmlformats.org/officeDocument/2006/relationships" xmlns:m="http://schemas.openxmlformats.org/officeDocument/2006/math" xmlns:v="urn:schemas-microsoft-com:vml" xmlns:wp14="http://schemas.microsoft.com/office/word/2010/wordprocessingDrawing" xmlns:wp="http://schemas.openxmlformats.org/drawingml/2006/wordprocessingDrawing" xmlns:w10="urn:schemas-microsoft-com:office:word" xmlns:w="http://schemas.openxmlformats.org/wordprocessingml/2006/main" xmlns:w14="http://schemas.microsoft.com/office/word/2010/wordml" xmlns:w15="http://schemas.microsoft.com/office/word/2012/wordml" xmlns:w16cid="http://schemas.microsoft.com/office/word/2016/wordml/cid" xmlns:w16se="http://schemas.microsoft.com/office/word/2015/wordml/symex" xmlns:wpg="http://schemas.microsoft.com/office/word/2010/wordprocessingGroup" xmlns:wpi="http://schemas.microsoft.com/office/word/2010/wordprocessingInk" xmlns:wne="http://schemas.microsoft.com/office/word/2006/wordml" xmlns:wps="http://schemas.microsoft.com/office/word/2010/wordprocessingShape" mc:Ignorable="w14 w15 w16se w16cid wp14">
+  <w:endnote w:type="separator" w:id="-1">
+    <w:p>
+      <w:r>
+        <w:separator/>
+      </w:r>
+    </w:p>
+  </w:endnote>
+  <w:endnote w:type="continuationSeparator" w:id="0">
+    <w:p>
+      <w:r>
+        <w:continuationSeparator/>
+      </w:r>
+    </w:p>
+  </w:endnote>
+</w:endnotes>
+</file>
+
+<file path=word/footnotes.xml><?xml version="1.0" encoding="utf-8"?>
+<w:footnotes xmlns:wpc="http://schemas.microsoft.com/office/word/2010/wordprocessingCanvas" xmlns:cx="http://schemas.microsoft.com/office/drawing/2014/chartex" xmlns:cx1="http://schemas.microsoft.com/office/drawing/2015/9/8/chartex" xmlns:cx2="http://schemas.microsoft.com/office/drawing/2015/10/21/chartex" xmlns:cx3="http://schemas.microsoft.com/office/drawing/2016/5/9/chartex" xmlns:cx4="http://schemas.microsoft.com/office/drawing/2016/5/10/chartex" xmlns:cx5="http://schemas.microsoft.com/office/drawing/2016/5/11/chartex" xmlns:cx6="http://schemas.microsoft.com/office/drawing/2016/5/12/chartex" xmlns:cx7="http://schemas.microsoft.com/office/drawing/2016/5/13/chartex" xmlns:cx8="http://schemas.microsoft.com/office/drawing/2016/5/14/chartex" xmlns:mc="http://schemas.openxmlformats.org/markup-compatibility/2006" xmlns:aink="http://schemas.microsoft.com/office/drawing/2016/ink" xmlns:am3d="http://schemas.microsoft.com/office/drawing/2017/model3d" xmlns:o="urn:schemas-microsoft-com:office:office" xmlns:r="http://schemas.openxmlformats.org/officeDocument/2006/relationships" xmlns:m="http://schemas.openxmlformats.org/officeDocument/2006/math" xmlns:v="urn:schemas-microsoft-com:vml" xmlns:wp14="http://schemas.microsoft.com/office/word/2010/wordprocessingDrawing" xmlns:wp="http://schemas.openxmlformats.org/drawingml/2006/wordprocessingDrawing" xmlns:w10="urn:schemas-microsoft-com:office:word" xmlns:w="http://schemas.openxmlformats.org/wordprocessingml/2006/main" xmlns:w14="http://schemas.microsoft.com/office/word/2010/wordml" xmlns:w15="http://schemas.microsoft.com/office/word/2012/wordml" xmlns:w16cid="http://schemas.microsoft.com/office/word/2016/wordml/cid" xmlns:w16se="http://schemas.microsoft.com/office/word/2015/wordml/symex" xmlns:wpg="http://schemas.microsoft.com/office/word/2010/wordprocessingGroup" xmlns:wpi="http://schemas.microsoft.com/office/word/2010/wordprocessingInk" xmlns:wne="http://schemas.microsoft.com/office/word/2006/wordml" xmlns:wps="http://schemas.microsoft.com/office/word/2010/wordprocessingShape" mc:Ignorable="w14 w15 w16se w16cid wp14">
+  <w:footnote w:type="separator" w:id="-1">
+    <w:p>
+      <w:r>
+        <w:separator/>
+      </w:r>
+    </w:p>
+  </w:footnote>
+  <w:footnote w:type="continuationSeparator" w:id="0">
+    <w:p>
+      <w:r>
+        <w:continuationSeparator/>
+      </w:r>
+    </w:p>
+  </w:footnote>
+  <w:footnote w:id="1">
+    <w:p>
+      <w:pPr>
+        <w:pStyle w:val="FootnoteText"/>
+        <w:rPr>
+          <w:lang w:val="en-US"/>
+        </w:rPr>
+      </w:pPr>
+      <w:r>
+        <w:rPr>
+          <w:rStyle w:val="FootnoteReference"/>
+        </w:rPr>
+        <w:footnoteRef/>
+      </w:r>
+      <w:r>
+        <w:t xml:space="preserve"> </w:t>
+      </w:r>
+      <w:hyperlink r:id="rId1" w:history="1">
+        <w:r>
+          <w:rPr>
+            <w:rStyle w:val="Hyperlink"/>
+          </w:rPr>
+          <w:t>https://www.w3schools.com/w3css/default.asp</w:t>
+        </w:r>
+      </w:hyperlink>
+      <w:r>
+        <w:t xml:space="preserve"> </w:t>
+      </w:r>
+    </w:p>
+  </w:footnote>
+</w:footnotes>
 </file>
 
 <file path=word/numbering.xml><?xml version="1.0" encoding="utf-8"?>
@@ -3387,7 +5758,7 @@
   <w:abstractNum w:abstractNumId="1" w15:restartNumberingAfterBreak="0">
     <w:nsid w:val="29EF65DF"/>
     <w:multiLevelType w:val="multilevel"/>
-    <w:tmpl w:val="009242F6"/>
+    <w:tmpl w:val="25348C34"/>
     <w:lvl w:ilvl="0">
       <w:start w:val="1"/>
       <w:numFmt w:val="decimal"/>
@@ -3418,6 +5789,7 @@
     <w:lvl w:ilvl="2">
       <w:start w:val="1"/>
       <w:numFmt w:val="decimal"/>
+      <w:pStyle w:val="Heading4"/>
       <w:isLgl/>
       <w:lvlText w:val="%1.%2.%3."/>
       <w:lvlJc w:val="left"/>
@@ -3507,11 +5879,287 @@
       </w:rPr>
     </w:lvl>
   </w:abstractNum>
+  <w:abstractNum w:abstractNumId="2" w15:restartNumberingAfterBreak="0">
+    <w:nsid w:val="32CD0E73"/>
+    <w:multiLevelType w:val="hybridMultilevel"/>
+    <w:tmpl w:val="8920105C"/>
+    <w:lvl w:ilvl="0" w:tplc="0C0A000F">
+      <w:start w:val="1"/>
+      <w:numFmt w:val="decimal"/>
+      <w:lvlText w:val="%1."/>
+      <w:lvlJc w:val="left"/>
+      <w:pPr>
+        <w:ind w:left="1080" w:hanging="360"/>
+      </w:pPr>
+      <w:rPr>
+        <w:rFonts w:hint="default"/>
+      </w:rPr>
+    </w:lvl>
+    <w:lvl w:ilvl="1" w:tplc="0C0A0019">
+      <w:start w:val="1"/>
+      <w:numFmt w:val="lowerLetter"/>
+      <w:lvlText w:val="%2."/>
+      <w:lvlJc w:val="left"/>
+      <w:pPr>
+        <w:ind w:left="1800" w:hanging="360"/>
+      </w:pPr>
+    </w:lvl>
+    <w:lvl w:ilvl="2" w:tplc="0C0A001B">
+      <w:start w:val="1"/>
+      <w:numFmt w:val="lowerRoman"/>
+      <w:lvlText w:val="%3."/>
+      <w:lvlJc w:val="right"/>
+      <w:pPr>
+        <w:ind w:left="2520" w:hanging="180"/>
+      </w:pPr>
+    </w:lvl>
+    <w:lvl w:ilvl="3" w:tplc="0C0A000F">
+      <w:start w:val="1"/>
+      <w:numFmt w:val="decimal"/>
+      <w:lvlText w:val="%4."/>
+      <w:lvlJc w:val="left"/>
+      <w:pPr>
+        <w:ind w:left="3240" w:hanging="360"/>
+      </w:pPr>
+    </w:lvl>
+    <w:lvl w:ilvl="4" w:tplc="0C0A0019">
+      <w:start w:val="1"/>
+      <w:numFmt w:val="lowerLetter"/>
+      <w:lvlText w:val="%5."/>
+      <w:lvlJc w:val="left"/>
+      <w:pPr>
+        <w:ind w:left="3960" w:hanging="360"/>
+      </w:pPr>
+    </w:lvl>
+    <w:lvl w:ilvl="5" w:tplc="0C0A001B" w:tentative="1">
+      <w:start w:val="1"/>
+      <w:numFmt w:val="lowerRoman"/>
+      <w:lvlText w:val="%6."/>
+      <w:lvlJc w:val="right"/>
+      <w:pPr>
+        <w:ind w:left="4680" w:hanging="180"/>
+      </w:pPr>
+    </w:lvl>
+    <w:lvl w:ilvl="6" w:tplc="0C0A000F" w:tentative="1">
+      <w:start w:val="1"/>
+      <w:numFmt w:val="decimal"/>
+      <w:lvlText w:val="%7."/>
+      <w:lvlJc w:val="left"/>
+      <w:pPr>
+        <w:ind w:left="5400" w:hanging="360"/>
+      </w:pPr>
+    </w:lvl>
+    <w:lvl w:ilvl="7" w:tplc="0C0A0019" w:tentative="1">
+      <w:start w:val="1"/>
+      <w:numFmt w:val="lowerLetter"/>
+      <w:lvlText w:val="%8."/>
+      <w:lvlJc w:val="left"/>
+      <w:pPr>
+        <w:ind w:left="6120" w:hanging="360"/>
+      </w:pPr>
+    </w:lvl>
+    <w:lvl w:ilvl="8" w:tplc="0C0A001B" w:tentative="1">
+      <w:start w:val="1"/>
+      <w:numFmt w:val="lowerRoman"/>
+      <w:lvlText w:val="%9."/>
+      <w:lvlJc w:val="right"/>
+      <w:pPr>
+        <w:ind w:left="6840" w:hanging="180"/>
+      </w:pPr>
+    </w:lvl>
+  </w:abstractNum>
+  <w:abstractNum w:abstractNumId="3" w15:restartNumberingAfterBreak="0">
+    <w:nsid w:val="4C454960"/>
+    <w:multiLevelType w:val="hybridMultilevel"/>
+    <w:tmpl w:val="8920105C"/>
+    <w:lvl w:ilvl="0" w:tplc="0C0A000F">
+      <w:start w:val="1"/>
+      <w:numFmt w:val="decimal"/>
+      <w:lvlText w:val="%1."/>
+      <w:lvlJc w:val="left"/>
+      <w:pPr>
+        <w:ind w:left="1080" w:hanging="360"/>
+      </w:pPr>
+      <w:rPr>
+        <w:rFonts w:hint="default"/>
+      </w:rPr>
+    </w:lvl>
+    <w:lvl w:ilvl="1" w:tplc="0C0A0019">
+      <w:start w:val="1"/>
+      <w:numFmt w:val="lowerLetter"/>
+      <w:lvlText w:val="%2."/>
+      <w:lvlJc w:val="left"/>
+      <w:pPr>
+        <w:ind w:left="1800" w:hanging="360"/>
+      </w:pPr>
+    </w:lvl>
+    <w:lvl w:ilvl="2" w:tplc="0C0A001B">
+      <w:start w:val="1"/>
+      <w:numFmt w:val="lowerRoman"/>
+      <w:lvlText w:val="%3."/>
+      <w:lvlJc w:val="right"/>
+      <w:pPr>
+        <w:ind w:left="2520" w:hanging="180"/>
+      </w:pPr>
+    </w:lvl>
+    <w:lvl w:ilvl="3" w:tplc="0C0A000F">
+      <w:start w:val="1"/>
+      <w:numFmt w:val="decimal"/>
+      <w:lvlText w:val="%4."/>
+      <w:lvlJc w:val="left"/>
+      <w:pPr>
+        <w:ind w:left="3240" w:hanging="360"/>
+      </w:pPr>
+    </w:lvl>
+    <w:lvl w:ilvl="4" w:tplc="0C0A0019">
+      <w:start w:val="1"/>
+      <w:numFmt w:val="lowerLetter"/>
+      <w:lvlText w:val="%5."/>
+      <w:lvlJc w:val="left"/>
+      <w:pPr>
+        <w:ind w:left="3960" w:hanging="360"/>
+      </w:pPr>
+    </w:lvl>
+    <w:lvl w:ilvl="5" w:tplc="0C0A001B" w:tentative="1">
+      <w:start w:val="1"/>
+      <w:numFmt w:val="lowerRoman"/>
+      <w:lvlText w:val="%6."/>
+      <w:lvlJc w:val="right"/>
+      <w:pPr>
+        <w:ind w:left="4680" w:hanging="180"/>
+      </w:pPr>
+    </w:lvl>
+    <w:lvl w:ilvl="6" w:tplc="0C0A000F" w:tentative="1">
+      <w:start w:val="1"/>
+      <w:numFmt w:val="decimal"/>
+      <w:lvlText w:val="%7."/>
+      <w:lvlJc w:val="left"/>
+      <w:pPr>
+        <w:ind w:left="5400" w:hanging="360"/>
+      </w:pPr>
+    </w:lvl>
+    <w:lvl w:ilvl="7" w:tplc="0C0A0019" w:tentative="1">
+      <w:start w:val="1"/>
+      <w:numFmt w:val="lowerLetter"/>
+      <w:lvlText w:val="%8."/>
+      <w:lvlJc w:val="left"/>
+      <w:pPr>
+        <w:ind w:left="6120" w:hanging="360"/>
+      </w:pPr>
+    </w:lvl>
+    <w:lvl w:ilvl="8" w:tplc="0C0A001B" w:tentative="1">
+      <w:start w:val="1"/>
+      <w:numFmt w:val="lowerRoman"/>
+      <w:lvlText w:val="%9."/>
+      <w:lvlJc w:val="right"/>
+      <w:pPr>
+        <w:ind w:left="6840" w:hanging="180"/>
+      </w:pPr>
+    </w:lvl>
+  </w:abstractNum>
+  <w:abstractNum w:abstractNumId="4" w15:restartNumberingAfterBreak="0">
+    <w:nsid w:val="682D51CD"/>
+    <w:multiLevelType w:val="hybridMultilevel"/>
+    <w:tmpl w:val="8920105C"/>
+    <w:lvl w:ilvl="0" w:tplc="0C0A000F">
+      <w:start w:val="1"/>
+      <w:numFmt w:val="decimal"/>
+      <w:lvlText w:val="%1."/>
+      <w:lvlJc w:val="left"/>
+      <w:pPr>
+        <w:ind w:left="720" w:hanging="360"/>
+      </w:pPr>
+      <w:rPr>
+        <w:rFonts w:hint="default"/>
+      </w:rPr>
+    </w:lvl>
+    <w:lvl w:ilvl="1" w:tplc="0C0A0019">
+      <w:start w:val="1"/>
+      <w:numFmt w:val="lowerLetter"/>
+      <w:lvlText w:val="%2."/>
+      <w:lvlJc w:val="left"/>
+      <w:pPr>
+        <w:ind w:left="1440" w:hanging="360"/>
+      </w:pPr>
+    </w:lvl>
+    <w:lvl w:ilvl="2" w:tplc="0C0A001B">
+      <w:start w:val="1"/>
+      <w:numFmt w:val="lowerRoman"/>
+      <w:lvlText w:val="%3."/>
+      <w:lvlJc w:val="right"/>
+      <w:pPr>
+        <w:ind w:left="2160" w:hanging="180"/>
+      </w:pPr>
+    </w:lvl>
+    <w:lvl w:ilvl="3" w:tplc="0C0A000F">
+      <w:start w:val="1"/>
+      <w:numFmt w:val="decimal"/>
+      <w:lvlText w:val="%4."/>
+      <w:lvlJc w:val="left"/>
+      <w:pPr>
+        <w:ind w:left="2880" w:hanging="360"/>
+      </w:pPr>
+    </w:lvl>
+    <w:lvl w:ilvl="4" w:tplc="0C0A0019">
+      <w:start w:val="1"/>
+      <w:numFmt w:val="lowerLetter"/>
+      <w:lvlText w:val="%5."/>
+      <w:lvlJc w:val="left"/>
+      <w:pPr>
+        <w:ind w:left="3600" w:hanging="360"/>
+      </w:pPr>
+    </w:lvl>
+    <w:lvl w:ilvl="5" w:tplc="0C0A001B" w:tentative="1">
+      <w:start w:val="1"/>
+      <w:numFmt w:val="lowerRoman"/>
+      <w:lvlText w:val="%6."/>
+      <w:lvlJc w:val="right"/>
+      <w:pPr>
+        <w:ind w:left="4320" w:hanging="180"/>
+      </w:pPr>
+    </w:lvl>
+    <w:lvl w:ilvl="6" w:tplc="0C0A000F" w:tentative="1">
+      <w:start w:val="1"/>
+      <w:numFmt w:val="decimal"/>
+      <w:lvlText w:val="%7."/>
+      <w:lvlJc w:val="left"/>
+      <w:pPr>
+        <w:ind w:left="5040" w:hanging="360"/>
+      </w:pPr>
+    </w:lvl>
+    <w:lvl w:ilvl="7" w:tplc="0C0A0019" w:tentative="1">
+      <w:start w:val="1"/>
+      <w:numFmt w:val="lowerLetter"/>
+      <w:lvlText w:val="%8."/>
+      <w:lvlJc w:val="left"/>
+      <w:pPr>
+        <w:ind w:left="5760" w:hanging="360"/>
+      </w:pPr>
+    </w:lvl>
+    <w:lvl w:ilvl="8" w:tplc="0C0A001B" w:tentative="1">
+      <w:start w:val="1"/>
+      <w:numFmt w:val="lowerRoman"/>
+      <w:lvlText w:val="%9."/>
+      <w:lvlJc w:val="right"/>
+      <w:pPr>
+        <w:ind w:left="6480" w:hanging="180"/>
+      </w:pPr>
+    </w:lvl>
+  </w:abstractNum>
   <w:num w:numId="1">
     <w:abstractNumId w:val="1"/>
   </w:num>
   <w:num w:numId="2">
     <w:abstractNumId w:val="0"/>
+  </w:num>
+  <w:num w:numId="3">
+    <w:abstractNumId w:val="4"/>
+  </w:num>
+  <w:num w:numId="4">
+    <w:abstractNumId w:val="3"/>
+  </w:num>
+  <w:num w:numId="5">
+    <w:abstractNumId w:val="2"/>
   </w:num>
 </w:numbering>
 </file>
@@ -3961,6 +6609,56 @@
       <w:szCs w:val="28"/>
     </w:rPr>
   </w:style>
+  <w:style w:type="paragraph" w:styleId="Heading3">
+    <w:name w:val="heading 3"/>
+    <w:basedOn w:val="Normal"/>
+    <w:next w:val="Normal"/>
+    <w:link w:val="Heading3Char"/>
+    <w:uiPriority w:val="9"/>
+    <w:unhideWhenUsed/>
+    <w:qFormat/>
+    <w:rsid w:val="000C2320"/>
+    <w:pPr>
+      <w:keepNext/>
+      <w:keepLines/>
+      <w:spacing w:before="40" w:line="259" w:lineRule="auto"/>
+      <w:outlineLvl w:val="2"/>
+    </w:pPr>
+    <w:rPr>
+      <w:rFonts w:asciiTheme="majorHAnsi" w:eastAsiaTheme="majorEastAsia" w:hAnsiTheme="majorHAnsi" w:cstheme="majorBidi"/>
+      <w:color w:val="1F3763" w:themeColor="accent1" w:themeShade="7F"/>
+      <w:sz w:val="24"/>
+      <w:szCs w:val="24"/>
+      <w:lang w:val="es-ES"/>
+    </w:rPr>
+  </w:style>
+  <w:style w:type="paragraph" w:styleId="Heading4">
+    <w:name w:val="heading 4"/>
+    <w:basedOn w:val="Normal"/>
+    <w:next w:val="Normal"/>
+    <w:link w:val="Heading4Char"/>
+    <w:uiPriority w:val="9"/>
+    <w:unhideWhenUsed/>
+    <w:qFormat/>
+    <w:rsid w:val="000C2320"/>
+    <w:pPr>
+      <w:keepNext/>
+      <w:keepLines/>
+      <w:numPr>
+        <w:ilvl w:val="2"/>
+        <w:numId w:val="1"/>
+      </w:numPr>
+      <w:spacing w:before="40" w:after="240"/>
+      <w:outlineLvl w:val="3"/>
+    </w:pPr>
+    <w:rPr>
+      <w:rFonts w:ascii="Arial Narrow" w:eastAsiaTheme="majorEastAsia" w:hAnsi="Arial Narrow" w:cstheme="majorBidi"/>
+      <w:iCs/>
+      <w:color w:val="000000" w:themeColor="text1"/>
+      <w:sz w:val="24"/>
+      <w:szCs w:val="24"/>
+    </w:rPr>
+  </w:style>
   <w:style w:type="character" w:default="1" w:styleId="DefaultParagraphFont">
     <w:name w:val="Default Paragraph Font"/>
     <w:uiPriority w:val="1"/>
@@ -4085,6 +6783,84 @@
         <w:insideV w:val="single" w:sz="4" w:space="0" w:color="auto"/>
       </w:tblBorders>
     </w:tblPr>
+  </w:style>
+  <w:style w:type="character" w:customStyle="1" w:styleId="Heading3Char">
+    <w:name w:val="Heading 3 Char"/>
+    <w:basedOn w:val="DefaultParagraphFont"/>
+    <w:link w:val="Heading3"/>
+    <w:uiPriority w:val="9"/>
+    <w:rsid w:val="000C2320"/>
+    <w:rPr>
+      <w:rFonts w:asciiTheme="majorHAnsi" w:eastAsiaTheme="majorEastAsia" w:hAnsiTheme="majorHAnsi" w:cstheme="majorBidi"/>
+      <w:color w:val="1F3763" w:themeColor="accent1" w:themeShade="7F"/>
+      <w:sz w:val="24"/>
+      <w:szCs w:val="24"/>
+      <w:lang w:val="es-ES"/>
+    </w:rPr>
+  </w:style>
+  <w:style w:type="paragraph" w:styleId="FootnoteText">
+    <w:name w:val="footnote text"/>
+    <w:basedOn w:val="Normal"/>
+    <w:link w:val="FootnoteTextChar"/>
+    <w:uiPriority w:val="99"/>
+    <w:semiHidden/>
+    <w:unhideWhenUsed/>
+    <w:rsid w:val="000C2320"/>
+    <w:rPr>
+      <w:sz w:val="20"/>
+      <w:szCs w:val="20"/>
+      <w:lang w:val="es-ES"/>
+    </w:rPr>
+  </w:style>
+  <w:style w:type="character" w:customStyle="1" w:styleId="FootnoteTextChar">
+    <w:name w:val="Footnote Text Char"/>
+    <w:basedOn w:val="DefaultParagraphFont"/>
+    <w:link w:val="FootnoteText"/>
+    <w:uiPriority w:val="99"/>
+    <w:semiHidden/>
+    <w:rsid w:val="000C2320"/>
+    <w:rPr>
+      <w:sz w:val="20"/>
+      <w:szCs w:val="20"/>
+      <w:lang w:val="es-ES"/>
+    </w:rPr>
+  </w:style>
+  <w:style w:type="character" w:styleId="FootnoteReference">
+    <w:name w:val="footnote reference"/>
+    <w:basedOn w:val="DefaultParagraphFont"/>
+    <w:uiPriority w:val="99"/>
+    <w:semiHidden/>
+    <w:unhideWhenUsed/>
+    <w:rsid w:val="000C2320"/>
+    <w:rPr>
+      <w:vertAlign w:val="superscript"/>
+    </w:rPr>
+  </w:style>
+  <w:style w:type="character" w:customStyle="1" w:styleId="Heading4Char">
+    <w:name w:val="Heading 4 Char"/>
+    <w:basedOn w:val="DefaultParagraphFont"/>
+    <w:link w:val="Heading4"/>
+    <w:uiPriority w:val="9"/>
+    <w:rsid w:val="000C2320"/>
+    <w:rPr>
+      <w:rFonts w:ascii="Arial Narrow" w:eastAsiaTheme="majorEastAsia" w:hAnsi="Arial Narrow" w:cstheme="majorBidi"/>
+      <w:iCs/>
+      <w:color w:val="000000" w:themeColor="text1"/>
+      <w:sz w:val="24"/>
+      <w:szCs w:val="24"/>
+    </w:rPr>
+  </w:style>
+  <w:style w:type="character" w:styleId="UnresolvedMention">
+    <w:name w:val="Unresolved Mention"/>
+    <w:basedOn w:val="DefaultParagraphFont"/>
+    <w:uiPriority w:val="99"/>
+    <w:semiHidden/>
+    <w:unhideWhenUsed/>
+    <w:rsid w:val="00977DF4"/>
+    <w:rPr>
+      <w:color w:val="808080"/>
+      <w:shd w:val="clear" w:color="auto" w:fill="E6E6E6"/>
+    </w:rPr>
   </w:style>
 </w:styles>
 </file>
@@ -4389,7 +7165,7 @@
 </file>
 
 <file path=customXml/itemProps1.xml><?xml version="1.0" encoding="utf-8"?>
-<ds:datastoreItem xmlns:ds="http://schemas.openxmlformats.org/officeDocument/2006/customXml" ds:itemID="{A75A79A4-C403-4880-94CF-6F30402D4899}">
+<ds:datastoreItem xmlns:ds="http://schemas.openxmlformats.org/officeDocument/2006/customXml" ds:itemID="{6CA1F236-5EEA-46E5-9203-C6C0AAD4D5B3}">
   <ds:schemaRefs>
     <ds:schemaRef ds:uri="http://schemas.openxmlformats.org/officeDocument/2006/bibliography"/>
   </ds:schemaRefs>

</xml_diff>

<commit_message>
subo diagrama de ccuu
</commit_message>
<xml_diff>
--- a/Documentacion/Informe de la aplicación.docx
+++ b/Documentacion/Informe de la aplicación.docx
@@ -3267,18 +3267,7 @@
           <w:szCs w:val="24"/>
           <w:lang w:val="es-ES"/>
         </w:rPr>
-        <w:t>. En concreto, la aplicación se mostrará en modo compacto si la anchura de l</w:t>
-      </w:r>
-      <w:bookmarkStart w:id="1" w:name="_GoBack"/>
-      <w:bookmarkEnd w:id="1"/>
-      <w:r>
-        <w:rPr>
-          <w:rFonts w:ascii="Arial Narrow" w:hAnsi="Arial Narrow"/>
-          <w:sz w:val="24"/>
-          <w:szCs w:val="24"/>
-          <w:lang w:val="es-ES"/>
-        </w:rPr>
-        <w:t xml:space="preserve">a ventana es </w:t>
+        <w:t xml:space="preserve">. En concreto, la aplicación se mostrará en modo compacto si la anchura de la ventana es </w:t>
       </w:r>
       <w:r>
         <w:rPr>
@@ -3346,38 +3335,18 @@
         </w:rPr>
         <w:t xml:space="preserve"> un repositorio remoto de GitHub. El repositorio puede consultarse en: </w:t>
       </w:r>
-      <w:r>
-        <w:fldChar w:fldCharType="begin"/>
-      </w:r>
-      <w:r>
-        <w:rPr>
-          <w:lang w:val="es-ES"/>
-        </w:rPr>
-        <w:instrText xml:space="preserve"> HYPERLINK "https://github.com/mridpin/IT_Group07_Project" </w:instrText>
-      </w:r>
-      <w:r>
-        <w:fldChar w:fldCharType="separate"/>
-      </w:r>
-      <w:r>
-        <w:rPr>
-          <w:rStyle w:val="Hyperlink"/>
-          <w:rFonts w:ascii="Arial Narrow" w:hAnsi="Arial Narrow"/>
-          <w:sz w:val="24"/>
-          <w:szCs w:val="24"/>
-          <w:lang w:val="es-ES"/>
-        </w:rPr>
-        <w:t>https://github.com/mridpin/IT_Group07_Project</w:t>
-      </w:r>
-      <w:r>
-        <w:rPr>
-          <w:rStyle w:val="Hyperlink"/>
-          <w:rFonts w:ascii="Arial Narrow" w:hAnsi="Arial Narrow"/>
-          <w:sz w:val="24"/>
-          <w:szCs w:val="24"/>
-          <w:lang w:val="es-ES"/>
-        </w:rPr>
-        <w:fldChar w:fldCharType="end"/>
-      </w:r>
+      <w:hyperlink r:id="rId8" w:history="1">
+        <w:r>
+          <w:rPr>
+            <w:rStyle w:val="Hyperlink"/>
+            <w:rFonts w:ascii="Arial Narrow" w:hAnsi="Arial Narrow"/>
+            <w:sz w:val="24"/>
+            <w:szCs w:val="24"/>
+            <w:lang w:val="es-ES"/>
+          </w:rPr>
+          <w:t>https://github.com/mridpin/IT_Group07_Project</w:t>
+        </w:r>
+      </w:hyperlink>
       <w:r>
         <w:rPr>
           <w:rFonts w:ascii="Arial Narrow" w:hAnsi="Arial Narrow"/>
@@ -3403,14 +3372,14 @@
           <w:lang w:val="es-ES_tradnl"/>
         </w:rPr>
       </w:pPr>
-      <w:bookmarkStart w:id="2" w:name="_Toc511122307"/>
+      <w:bookmarkStart w:id="1" w:name="_Toc511122307"/>
       <w:r>
         <w:rPr>
           <w:lang w:val="es-ES_tradnl"/>
         </w:rPr>
         <w:t>DESCRIPCIÓN DEL PROBLEMA</w:t>
       </w:r>
-      <w:bookmarkEnd w:id="2"/>
+      <w:bookmarkEnd w:id="1"/>
     </w:p>
     <w:p>
       <w:pPr>
@@ -3662,14 +3631,14 @@
           <w:lang w:val="es-ES_tradnl"/>
         </w:rPr>
       </w:pPr>
-      <w:bookmarkStart w:id="3" w:name="_Toc511122308"/>
+      <w:bookmarkStart w:id="2" w:name="_Toc511122308"/>
       <w:r>
         <w:rPr>
           <w:lang w:val="es-ES_tradnl"/>
         </w:rPr>
         <w:t>REQUERIMIENTOS</w:t>
       </w:r>
-      <w:bookmarkEnd w:id="3"/>
+      <w:bookmarkEnd w:id="2"/>
     </w:p>
     <w:p>
       <w:pPr>
@@ -5038,6 +5007,977 @@
     </w:p>
     <w:p>
       <w:pPr>
+        <w:pStyle w:val="Heading2"/>
+        <w:spacing w:after="240"/>
+        <w:rPr>
+          <w:lang w:val="es-ES"/>
+        </w:rPr>
+      </w:pPr>
+      <w:bookmarkStart w:id="3" w:name="_Toc511244033"/>
+      <w:r>
+        <w:rPr>
+          <w:lang w:val="es-ES"/>
+        </w:rPr>
+        <w:t xml:space="preserve">ACTORES Y </w:t>
+      </w:r>
+      <w:r>
+        <w:rPr>
+          <w:lang w:val="es-ES"/>
+        </w:rPr>
+        <w:t>DIAGRAMA DE CASOS DE USO</w:t>
+      </w:r>
+      <w:bookmarkEnd w:id="3"/>
+    </w:p>
+    <w:p>
+      <w:pPr>
+        <w:spacing w:after="240"/>
+        <w:rPr>
+          <w:rFonts w:ascii="Arial Narrow" w:hAnsi="Arial Narrow"/>
+          <w:sz w:val="24"/>
+          <w:szCs w:val="24"/>
+          <w:lang w:val="es-ES"/>
+        </w:rPr>
+      </w:pPr>
+      <w:r>
+        <w:rPr>
+          <w:rFonts w:ascii="Arial Narrow" w:hAnsi="Arial Narrow"/>
+          <w:sz w:val="24"/>
+          <w:szCs w:val="24"/>
+          <w:lang w:val="es-ES"/>
+        </w:rPr>
+        <w:t>Los actores de la aplicación quedan recogidos en la siguiente tabla</w:t>
+      </w:r>
+      <w:r>
+        <w:rPr>
+          <w:rFonts w:ascii="Arial Narrow" w:hAnsi="Arial Narrow"/>
+          <w:sz w:val="24"/>
+          <w:szCs w:val="24"/>
+          <w:lang w:val="es-ES"/>
+        </w:rPr>
+        <w:t>, en orden de aparición en el diagrama posterior</w:t>
+      </w:r>
+      <w:r>
+        <w:rPr>
+          <w:rFonts w:ascii="Arial Narrow" w:hAnsi="Arial Narrow"/>
+          <w:sz w:val="24"/>
+          <w:szCs w:val="24"/>
+          <w:lang w:val="es-ES"/>
+        </w:rPr>
+        <w:t>:</w:t>
+      </w:r>
+    </w:p>
+    <w:tbl>
+      <w:tblPr>
+        <w:tblStyle w:val="TableGrid"/>
+        <w:tblW w:w="0" w:type="auto"/>
+        <w:tblLook w:val="04A0" w:firstRow="1" w:lastRow="0" w:firstColumn="1" w:lastColumn="0" w:noHBand="0" w:noVBand="1"/>
+      </w:tblPr>
+      <w:tblGrid>
+        <w:gridCol w:w="895"/>
+        <w:gridCol w:w="1890"/>
+        <w:gridCol w:w="6565"/>
+      </w:tblGrid>
+      <w:tr>
+        <w:tc>
+          <w:tcPr>
+            <w:tcW w:w="895" w:type="dxa"/>
+            <w:shd w:val="clear" w:color="auto" w:fill="D9D9D9" w:themeFill="background1" w:themeFillShade="D9"/>
+            <w:vAlign w:val="center"/>
+          </w:tcPr>
+          <w:p>
+            <w:pPr>
+              <w:jc w:val="center"/>
+              <w:rPr>
+                <w:rFonts w:ascii="Arial Narrow" w:hAnsi="Arial Narrow"/>
+                <w:b/>
+                <w:sz w:val="24"/>
+                <w:szCs w:val="24"/>
+                <w:lang w:val="es-ES_tradnl"/>
+              </w:rPr>
+            </w:pPr>
+            <w:r>
+              <w:rPr>
+                <w:rFonts w:ascii="Arial Narrow" w:hAnsi="Arial Narrow"/>
+                <w:b/>
+                <w:sz w:val="24"/>
+                <w:szCs w:val="24"/>
+                <w:lang w:val="es-ES_tradnl"/>
+              </w:rPr>
+              <w:t>Código</w:t>
+            </w:r>
+          </w:p>
+        </w:tc>
+        <w:tc>
+          <w:tcPr>
+            <w:tcW w:w="1890" w:type="dxa"/>
+            <w:shd w:val="clear" w:color="auto" w:fill="D9D9D9" w:themeFill="background1" w:themeFillShade="D9"/>
+            <w:vAlign w:val="center"/>
+          </w:tcPr>
+          <w:p>
+            <w:pPr>
+              <w:jc w:val="center"/>
+              <w:rPr>
+                <w:rFonts w:ascii="Arial Narrow" w:hAnsi="Arial Narrow"/>
+                <w:b/>
+                <w:sz w:val="24"/>
+                <w:szCs w:val="24"/>
+                <w:lang w:val="es-ES_tradnl"/>
+              </w:rPr>
+            </w:pPr>
+            <w:r>
+              <w:rPr>
+                <w:rFonts w:ascii="Arial Narrow" w:hAnsi="Arial Narrow"/>
+                <w:b/>
+                <w:sz w:val="24"/>
+                <w:szCs w:val="24"/>
+                <w:lang w:val="es-ES_tradnl"/>
+              </w:rPr>
+              <w:t>Actor</w:t>
+            </w:r>
+          </w:p>
+        </w:tc>
+        <w:tc>
+          <w:tcPr>
+            <w:tcW w:w="6565" w:type="dxa"/>
+            <w:shd w:val="clear" w:color="auto" w:fill="D9D9D9" w:themeFill="background1" w:themeFillShade="D9"/>
+            <w:vAlign w:val="center"/>
+          </w:tcPr>
+          <w:p>
+            <w:pPr>
+              <w:jc w:val="center"/>
+              <w:rPr>
+                <w:rFonts w:ascii="Arial Narrow" w:hAnsi="Arial Narrow"/>
+                <w:b/>
+                <w:sz w:val="24"/>
+                <w:szCs w:val="24"/>
+                <w:lang w:val="es-ES_tradnl"/>
+              </w:rPr>
+            </w:pPr>
+            <w:r>
+              <w:rPr>
+                <w:rFonts w:ascii="Arial Narrow" w:hAnsi="Arial Narrow"/>
+                <w:b/>
+                <w:sz w:val="24"/>
+                <w:szCs w:val="24"/>
+                <w:lang w:val="es-ES_tradnl"/>
+              </w:rPr>
+              <w:t>Descripción</w:t>
+            </w:r>
+          </w:p>
+        </w:tc>
+      </w:tr>
+      <w:tr>
+        <w:tc>
+          <w:tcPr>
+            <w:tcW w:w="895" w:type="dxa"/>
+            <w:shd w:val="clear" w:color="auto" w:fill="F2F2F2" w:themeFill="background1" w:themeFillShade="F2"/>
+            <w:vAlign w:val="center"/>
+          </w:tcPr>
+          <w:p>
+            <w:pPr>
+              <w:jc w:val="center"/>
+              <w:rPr>
+                <w:rFonts w:ascii="Arial Narrow" w:hAnsi="Arial Narrow"/>
+                <w:b/>
+                <w:color w:val="000000" w:themeColor="text1"/>
+                <w:sz w:val="24"/>
+                <w:szCs w:val="24"/>
+                <w:lang w:val="es-ES_tradnl"/>
+              </w:rPr>
+            </w:pPr>
+            <w:r>
+              <w:rPr>
+                <w:rFonts w:ascii="Arial Narrow" w:hAnsi="Arial Narrow"/>
+                <w:b/>
+                <w:color w:val="000000" w:themeColor="text1"/>
+                <w:sz w:val="24"/>
+                <w:szCs w:val="24"/>
+                <w:lang w:val="es-ES_tradnl"/>
+              </w:rPr>
+              <w:lastRenderedPageBreak/>
+              <w:t>ACT01</w:t>
+            </w:r>
+          </w:p>
+        </w:tc>
+        <w:tc>
+          <w:tcPr>
+            <w:tcW w:w="1890" w:type="dxa"/>
+            <w:shd w:val="clear" w:color="auto" w:fill="FFFFFF" w:themeFill="background1"/>
+            <w:vAlign w:val="center"/>
+          </w:tcPr>
+          <w:p>
+            <w:pPr>
+              <w:jc w:val="center"/>
+              <w:rPr>
+                <w:rFonts w:ascii="Arial Narrow" w:hAnsi="Arial Narrow"/>
+                <w:sz w:val="24"/>
+                <w:szCs w:val="24"/>
+                <w:lang w:val="es-ES_tradnl"/>
+              </w:rPr>
+            </w:pPr>
+            <w:r>
+              <w:rPr>
+                <w:rFonts w:ascii="Arial Narrow" w:hAnsi="Arial Narrow"/>
+                <w:sz w:val="24"/>
+                <w:szCs w:val="24"/>
+                <w:lang w:val="es-ES_tradnl"/>
+              </w:rPr>
+              <w:t>Todos</w:t>
+            </w:r>
+          </w:p>
+        </w:tc>
+        <w:tc>
+          <w:tcPr>
+            <w:tcW w:w="6565" w:type="dxa"/>
+            <w:shd w:val="clear" w:color="auto" w:fill="FFFFFF" w:themeFill="background1"/>
+          </w:tcPr>
+          <w:p>
+            <w:pPr>
+              <w:rPr>
+                <w:rFonts w:ascii="Arial Narrow" w:hAnsi="Arial Narrow"/>
+                <w:sz w:val="24"/>
+                <w:szCs w:val="24"/>
+                <w:lang w:val="es-ES_tradnl"/>
+              </w:rPr>
+            </w:pPr>
+            <w:r>
+              <w:rPr>
+                <w:rFonts w:ascii="Arial Narrow" w:hAnsi="Arial Narrow"/>
+                <w:sz w:val="24"/>
+                <w:szCs w:val="24"/>
+                <w:lang w:val="es-ES_tradnl"/>
+              </w:rPr>
+              <w:t xml:space="preserve">Representa una combinación de todos los usuarios que van a participar en la aplicación. Solo se usa para representar los casos de uso </w:t>
+            </w:r>
+            <w:proofErr w:type="spellStart"/>
+            <w:r>
+              <w:rPr>
+                <w:rFonts w:ascii="Arial Narrow" w:hAnsi="Arial Narrow"/>
+                <w:sz w:val="24"/>
+                <w:szCs w:val="24"/>
+                <w:lang w:val="es-ES_tradnl"/>
+              </w:rPr>
+              <w:t>login</w:t>
+            </w:r>
+            <w:proofErr w:type="spellEnd"/>
+            <w:r>
+              <w:rPr>
+                <w:rFonts w:ascii="Arial Narrow" w:hAnsi="Arial Narrow"/>
+                <w:sz w:val="24"/>
+                <w:szCs w:val="24"/>
+                <w:lang w:val="es-ES_tradnl"/>
+              </w:rPr>
+              <w:t xml:space="preserve"> y </w:t>
+            </w:r>
+            <w:proofErr w:type="spellStart"/>
+            <w:r>
+              <w:rPr>
+                <w:rFonts w:ascii="Arial Narrow" w:hAnsi="Arial Narrow"/>
+                <w:sz w:val="24"/>
+                <w:szCs w:val="24"/>
+                <w:lang w:val="es-ES_tradnl"/>
+              </w:rPr>
+              <w:t>logout</w:t>
+            </w:r>
+            <w:proofErr w:type="spellEnd"/>
+            <w:r>
+              <w:rPr>
+                <w:rFonts w:ascii="Arial Narrow" w:hAnsi="Arial Narrow"/>
+                <w:sz w:val="24"/>
+                <w:szCs w:val="24"/>
+                <w:lang w:val="es-ES_tradnl"/>
+              </w:rPr>
+              <w:t>.</w:t>
+            </w:r>
+          </w:p>
+        </w:tc>
+      </w:tr>
+      <w:tr>
+        <w:tc>
+          <w:tcPr>
+            <w:tcW w:w="895" w:type="dxa"/>
+            <w:shd w:val="clear" w:color="auto" w:fill="F2F2F2" w:themeFill="background1" w:themeFillShade="F2"/>
+            <w:vAlign w:val="center"/>
+          </w:tcPr>
+          <w:p>
+            <w:pPr>
+              <w:jc w:val="center"/>
+              <w:rPr>
+                <w:rFonts w:ascii="Arial Narrow" w:hAnsi="Arial Narrow"/>
+                <w:b/>
+                <w:color w:val="000000" w:themeColor="text1"/>
+                <w:sz w:val="24"/>
+                <w:szCs w:val="24"/>
+                <w:lang w:val="es-ES_tradnl"/>
+              </w:rPr>
+            </w:pPr>
+            <w:r>
+              <w:rPr>
+                <w:rFonts w:ascii="Arial Narrow" w:hAnsi="Arial Narrow"/>
+                <w:b/>
+                <w:color w:val="000000" w:themeColor="text1"/>
+                <w:sz w:val="24"/>
+                <w:szCs w:val="24"/>
+                <w:lang w:val="es-ES_tradnl"/>
+              </w:rPr>
+              <w:t>ACT02</w:t>
+            </w:r>
+          </w:p>
+        </w:tc>
+        <w:tc>
+          <w:tcPr>
+            <w:tcW w:w="1890" w:type="dxa"/>
+            <w:shd w:val="clear" w:color="auto" w:fill="FFFFFF" w:themeFill="background1"/>
+            <w:vAlign w:val="center"/>
+          </w:tcPr>
+          <w:p>
+            <w:pPr>
+              <w:jc w:val="center"/>
+              <w:rPr>
+                <w:rFonts w:ascii="Arial Narrow" w:hAnsi="Arial Narrow"/>
+                <w:sz w:val="24"/>
+                <w:szCs w:val="24"/>
+                <w:lang w:val="es-ES_tradnl"/>
+              </w:rPr>
+            </w:pPr>
+            <w:r>
+              <w:rPr>
+                <w:rFonts w:ascii="Arial Narrow" w:hAnsi="Arial Narrow"/>
+                <w:sz w:val="24"/>
+                <w:szCs w:val="24"/>
+                <w:lang w:val="es-ES_tradnl"/>
+              </w:rPr>
+              <w:t>Administrador</w:t>
+            </w:r>
+          </w:p>
+        </w:tc>
+        <w:tc>
+          <w:tcPr>
+            <w:tcW w:w="6565" w:type="dxa"/>
+            <w:shd w:val="clear" w:color="auto" w:fill="FFFFFF" w:themeFill="background1"/>
+          </w:tcPr>
+          <w:p>
+            <w:pPr>
+              <w:rPr>
+                <w:rFonts w:ascii="Arial Narrow" w:hAnsi="Arial Narrow"/>
+                <w:sz w:val="24"/>
+                <w:szCs w:val="24"/>
+                <w:lang w:val="es-ES_tradnl"/>
+              </w:rPr>
+            </w:pPr>
+            <w:r>
+              <w:rPr>
+                <w:rFonts w:ascii="Arial Narrow" w:hAnsi="Arial Narrow"/>
+                <w:sz w:val="24"/>
+                <w:szCs w:val="24"/>
+                <w:lang w:val="es-ES_tradnl"/>
+              </w:rPr>
+              <w:t>Representa a un empleado de la universidad que tiene acceso al back-</w:t>
+            </w:r>
+            <w:proofErr w:type="spellStart"/>
+            <w:r>
+              <w:rPr>
+                <w:rFonts w:ascii="Arial Narrow" w:hAnsi="Arial Narrow"/>
+                <w:sz w:val="24"/>
+                <w:szCs w:val="24"/>
+                <w:lang w:val="es-ES_tradnl"/>
+              </w:rPr>
+              <w:t>end</w:t>
+            </w:r>
+            <w:proofErr w:type="spellEnd"/>
+            <w:r>
+              <w:rPr>
+                <w:rFonts w:ascii="Arial Narrow" w:hAnsi="Arial Narrow"/>
+                <w:sz w:val="24"/>
+                <w:szCs w:val="24"/>
+                <w:lang w:val="es-ES_tradnl"/>
+              </w:rPr>
+              <w:t xml:space="preserve"> para gestionar los componentes de la aplicación a cuya información los ACT03-Usuario solo tienen acceso de consulta.</w:t>
+            </w:r>
+          </w:p>
+        </w:tc>
+      </w:tr>
+      <w:tr>
+        <w:tc>
+          <w:tcPr>
+            <w:tcW w:w="895" w:type="dxa"/>
+            <w:shd w:val="clear" w:color="auto" w:fill="F2F2F2" w:themeFill="background1" w:themeFillShade="F2"/>
+            <w:vAlign w:val="center"/>
+          </w:tcPr>
+          <w:p>
+            <w:pPr>
+              <w:jc w:val="center"/>
+              <w:rPr>
+                <w:rFonts w:ascii="Arial Narrow" w:hAnsi="Arial Narrow"/>
+                <w:b/>
+                <w:color w:val="000000" w:themeColor="text1"/>
+                <w:sz w:val="24"/>
+                <w:szCs w:val="24"/>
+                <w:lang w:val="es-ES_tradnl"/>
+              </w:rPr>
+            </w:pPr>
+            <w:r>
+              <w:rPr>
+                <w:rFonts w:ascii="Arial Narrow" w:hAnsi="Arial Narrow"/>
+                <w:b/>
+                <w:color w:val="000000" w:themeColor="text1"/>
+                <w:sz w:val="24"/>
+                <w:szCs w:val="24"/>
+                <w:lang w:val="es-ES_tradnl"/>
+              </w:rPr>
+              <w:t>ACT03</w:t>
+            </w:r>
+          </w:p>
+        </w:tc>
+        <w:tc>
+          <w:tcPr>
+            <w:tcW w:w="1890" w:type="dxa"/>
+            <w:shd w:val="clear" w:color="auto" w:fill="FFFFFF" w:themeFill="background1"/>
+            <w:vAlign w:val="center"/>
+          </w:tcPr>
+          <w:p>
+            <w:pPr>
+              <w:jc w:val="center"/>
+              <w:rPr>
+                <w:rFonts w:ascii="Arial Narrow" w:hAnsi="Arial Narrow"/>
+                <w:sz w:val="24"/>
+                <w:szCs w:val="24"/>
+                <w:lang w:val="es-ES_tradnl"/>
+              </w:rPr>
+            </w:pPr>
+            <w:r>
+              <w:rPr>
+                <w:rFonts w:ascii="Arial Narrow" w:hAnsi="Arial Narrow"/>
+                <w:sz w:val="24"/>
+                <w:szCs w:val="24"/>
+                <w:lang w:val="es-ES_tradnl"/>
+              </w:rPr>
+              <w:t>Usuario</w:t>
+            </w:r>
+          </w:p>
+        </w:tc>
+        <w:tc>
+          <w:tcPr>
+            <w:tcW w:w="6565" w:type="dxa"/>
+            <w:shd w:val="clear" w:color="auto" w:fill="FFFFFF" w:themeFill="background1"/>
+          </w:tcPr>
+          <w:p>
+            <w:pPr>
+              <w:rPr>
+                <w:rFonts w:ascii="Arial Narrow" w:hAnsi="Arial Narrow"/>
+                <w:sz w:val="24"/>
+                <w:szCs w:val="24"/>
+                <w:lang w:val="es-ES_tradnl"/>
+              </w:rPr>
+            </w:pPr>
+            <w:r>
+              <w:rPr>
+                <w:rFonts w:ascii="Arial Narrow" w:hAnsi="Arial Narrow"/>
+                <w:sz w:val="24"/>
+                <w:szCs w:val="24"/>
+                <w:lang w:val="es-ES_tradnl"/>
+              </w:rPr>
+              <w:t>Representa a alumnos y profesores. Solo tiene</w:t>
+            </w:r>
+            <w:bookmarkStart w:id="4" w:name="_GoBack"/>
+            <w:bookmarkEnd w:id="4"/>
+            <w:r>
+              <w:rPr>
+                <w:rFonts w:ascii="Arial Narrow" w:hAnsi="Arial Narrow"/>
+                <w:sz w:val="24"/>
+                <w:szCs w:val="24"/>
+                <w:lang w:val="es-ES_tradnl"/>
+              </w:rPr>
+              <w:t xml:space="preserve"> acceso al </w:t>
+            </w:r>
+            <w:proofErr w:type="spellStart"/>
+            <w:r>
+              <w:rPr>
+                <w:rFonts w:ascii="Arial Narrow" w:hAnsi="Arial Narrow"/>
+                <w:sz w:val="24"/>
+                <w:szCs w:val="24"/>
+                <w:lang w:val="es-ES_tradnl"/>
+              </w:rPr>
+              <w:t>front-end</w:t>
+            </w:r>
+            <w:proofErr w:type="spellEnd"/>
+            <w:r>
+              <w:rPr>
+                <w:rFonts w:ascii="Arial Narrow" w:hAnsi="Arial Narrow"/>
+                <w:sz w:val="24"/>
+                <w:szCs w:val="24"/>
+                <w:lang w:val="es-ES_tradnl"/>
+              </w:rPr>
+              <w:t xml:space="preserve"> de la aplicación.</w:t>
+            </w:r>
+          </w:p>
+        </w:tc>
+      </w:tr>
+      <w:tr>
+        <w:tc>
+          <w:tcPr>
+            <w:tcW w:w="895" w:type="dxa"/>
+            <w:shd w:val="clear" w:color="auto" w:fill="F2F2F2" w:themeFill="background1" w:themeFillShade="F2"/>
+            <w:vAlign w:val="center"/>
+          </w:tcPr>
+          <w:p>
+            <w:pPr>
+              <w:jc w:val="center"/>
+              <w:rPr>
+                <w:rFonts w:ascii="Arial Narrow" w:hAnsi="Arial Narrow"/>
+                <w:b/>
+                <w:color w:val="000000" w:themeColor="text1"/>
+                <w:sz w:val="24"/>
+                <w:szCs w:val="24"/>
+                <w:lang w:val="es-ES_tradnl"/>
+              </w:rPr>
+            </w:pPr>
+            <w:r>
+              <w:rPr>
+                <w:rFonts w:ascii="Arial Narrow" w:hAnsi="Arial Narrow"/>
+                <w:b/>
+                <w:color w:val="000000" w:themeColor="text1"/>
+                <w:sz w:val="24"/>
+                <w:szCs w:val="24"/>
+                <w:lang w:val="es-ES_tradnl"/>
+              </w:rPr>
+              <w:t>ACT04</w:t>
+            </w:r>
+          </w:p>
+        </w:tc>
+        <w:tc>
+          <w:tcPr>
+            <w:tcW w:w="1890" w:type="dxa"/>
+            <w:shd w:val="clear" w:color="auto" w:fill="FFFFFF" w:themeFill="background1"/>
+            <w:vAlign w:val="center"/>
+          </w:tcPr>
+          <w:p>
+            <w:pPr>
+              <w:jc w:val="center"/>
+              <w:rPr>
+                <w:rFonts w:ascii="Arial Narrow" w:hAnsi="Arial Narrow"/>
+                <w:sz w:val="24"/>
+                <w:szCs w:val="24"/>
+                <w:lang w:val="es-ES_tradnl"/>
+              </w:rPr>
+            </w:pPr>
+            <w:r>
+              <w:rPr>
+                <w:rFonts w:ascii="Arial Narrow" w:hAnsi="Arial Narrow"/>
+                <w:sz w:val="24"/>
+                <w:szCs w:val="24"/>
+                <w:lang w:val="es-ES_tradnl"/>
+              </w:rPr>
+              <w:t>Profesor</w:t>
+            </w:r>
+          </w:p>
+        </w:tc>
+        <w:tc>
+          <w:tcPr>
+            <w:tcW w:w="6565" w:type="dxa"/>
+            <w:shd w:val="clear" w:color="auto" w:fill="FFFFFF" w:themeFill="background1"/>
+          </w:tcPr>
+          <w:p>
+            <w:pPr>
+              <w:rPr>
+                <w:rFonts w:ascii="Arial Narrow" w:hAnsi="Arial Narrow"/>
+                <w:sz w:val="24"/>
+                <w:szCs w:val="24"/>
+                <w:lang w:val="es-ES_tradnl"/>
+              </w:rPr>
+            </w:pPr>
+            <w:r>
+              <w:rPr>
+                <w:rFonts w:ascii="Arial Narrow" w:hAnsi="Arial Narrow"/>
+                <w:sz w:val="24"/>
+                <w:szCs w:val="24"/>
+                <w:lang w:val="es-ES_tradnl"/>
+              </w:rPr>
+              <w:t>Representa un usuario profesor de la universidad</w:t>
+            </w:r>
+          </w:p>
+        </w:tc>
+      </w:tr>
+      <w:tr>
+        <w:tc>
+          <w:tcPr>
+            <w:tcW w:w="895" w:type="dxa"/>
+            <w:shd w:val="clear" w:color="auto" w:fill="F2F2F2" w:themeFill="background1" w:themeFillShade="F2"/>
+            <w:vAlign w:val="center"/>
+          </w:tcPr>
+          <w:p>
+            <w:pPr>
+              <w:jc w:val="center"/>
+              <w:rPr>
+                <w:rFonts w:ascii="Arial Narrow" w:hAnsi="Arial Narrow"/>
+                <w:b/>
+                <w:color w:val="000000" w:themeColor="text1"/>
+                <w:sz w:val="24"/>
+                <w:szCs w:val="24"/>
+                <w:lang w:val="es-ES_tradnl"/>
+              </w:rPr>
+            </w:pPr>
+            <w:r>
+              <w:rPr>
+                <w:rFonts w:ascii="Arial Narrow" w:hAnsi="Arial Narrow"/>
+                <w:b/>
+                <w:color w:val="000000" w:themeColor="text1"/>
+                <w:sz w:val="24"/>
+                <w:szCs w:val="24"/>
+                <w:lang w:val="es-ES_tradnl"/>
+              </w:rPr>
+              <w:t>ACT05</w:t>
+            </w:r>
+          </w:p>
+        </w:tc>
+        <w:tc>
+          <w:tcPr>
+            <w:tcW w:w="1890" w:type="dxa"/>
+            <w:shd w:val="clear" w:color="auto" w:fill="FFFFFF" w:themeFill="background1"/>
+            <w:vAlign w:val="center"/>
+          </w:tcPr>
+          <w:p>
+            <w:pPr>
+              <w:jc w:val="center"/>
+              <w:rPr>
+                <w:rFonts w:ascii="Arial Narrow" w:hAnsi="Arial Narrow"/>
+                <w:sz w:val="24"/>
+                <w:szCs w:val="24"/>
+                <w:lang w:val="es-ES_tradnl"/>
+              </w:rPr>
+            </w:pPr>
+            <w:r>
+              <w:rPr>
+                <w:rFonts w:ascii="Arial Narrow" w:hAnsi="Arial Narrow"/>
+                <w:sz w:val="24"/>
+                <w:szCs w:val="24"/>
+                <w:lang w:val="es-ES_tradnl"/>
+              </w:rPr>
+              <w:t>Alumno</w:t>
+            </w:r>
+          </w:p>
+        </w:tc>
+        <w:tc>
+          <w:tcPr>
+            <w:tcW w:w="6565" w:type="dxa"/>
+            <w:shd w:val="clear" w:color="auto" w:fill="FFFFFF" w:themeFill="background1"/>
+          </w:tcPr>
+          <w:p>
+            <w:pPr>
+              <w:rPr>
+                <w:rFonts w:ascii="Arial Narrow" w:hAnsi="Arial Narrow"/>
+                <w:sz w:val="24"/>
+                <w:szCs w:val="24"/>
+                <w:lang w:val="es-ES_tradnl"/>
+              </w:rPr>
+            </w:pPr>
+            <w:r>
+              <w:rPr>
+                <w:rFonts w:ascii="Arial Narrow" w:hAnsi="Arial Narrow"/>
+                <w:sz w:val="24"/>
+                <w:szCs w:val="24"/>
+                <w:lang w:val="es-ES_tradnl"/>
+              </w:rPr>
+              <w:t>Representa un usuario alumno de la universidad</w:t>
+            </w:r>
+          </w:p>
+        </w:tc>
+      </w:tr>
+    </w:tbl>
+    <w:p>
+      <w:pPr>
+        <w:rPr>
+          <w:lang w:val="es-ES"/>
+        </w:rPr>
+      </w:pPr>
+    </w:p>
+    <w:p>
+      <w:pPr>
+        <w:spacing w:after="240"/>
+        <w:ind w:firstLine="360"/>
+        <w:rPr>
+          <w:rFonts w:ascii="Arial Narrow" w:hAnsi="Arial Narrow"/>
+          <w:sz w:val="24"/>
+          <w:szCs w:val="24"/>
+          <w:lang w:val="es-ES_tradnl"/>
+        </w:rPr>
+      </w:pPr>
+      <w:r>
+        <w:rPr>
+          <w:rFonts w:ascii="Arial Narrow" w:hAnsi="Arial Narrow"/>
+          <w:sz w:val="24"/>
+          <w:szCs w:val="24"/>
+          <w:lang w:val="es-ES_tradnl"/>
+        </w:rPr>
+        <w:t>Los casos de uso de la aplicación se recogen en</w:t>
+      </w:r>
+      <w:r>
+        <w:rPr>
+          <w:rFonts w:ascii="Arial Narrow" w:hAnsi="Arial Narrow"/>
+          <w:sz w:val="24"/>
+          <w:szCs w:val="24"/>
+          <w:lang w:val="es-ES_tradnl"/>
+        </w:rPr>
+        <w:t xml:space="preserve"> los</w:t>
+      </w:r>
+      <w:r>
+        <w:rPr>
+          <w:rFonts w:ascii="Arial Narrow" w:hAnsi="Arial Narrow"/>
+          <w:sz w:val="24"/>
+          <w:szCs w:val="24"/>
+          <w:lang w:val="es-ES_tradnl"/>
+        </w:rPr>
+        <w:t xml:space="preserve"> siguiente</w:t>
+      </w:r>
+      <w:r>
+        <w:rPr>
+          <w:rFonts w:ascii="Arial Narrow" w:hAnsi="Arial Narrow"/>
+          <w:sz w:val="24"/>
+          <w:szCs w:val="24"/>
+          <w:lang w:val="es-ES_tradnl"/>
+        </w:rPr>
+        <w:t>s</w:t>
+      </w:r>
+      <w:r>
+        <w:rPr>
+          <w:rFonts w:ascii="Arial Narrow" w:hAnsi="Arial Narrow"/>
+          <w:sz w:val="24"/>
+          <w:szCs w:val="24"/>
+          <w:lang w:val="es-ES_tradnl"/>
+        </w:rPr>
+        <w:t xml:space="preserve"> diagrama</w:t>
+      </w:r>
+      <w:r>
+        <w:rPr>
+          <w:rFonts w:ascii="Arial Narrow" w:hAnsi="Arial Narrow"/>
+          <w:sz w:val="24"/>
+          <w:szCs w:val="24"/>
+          <w:lang w:val="es-ES_tradnl"/>
+        </w:rPr>
+        <w:t>s</w:t>
+      </w:r>
+      <w:r>
+        <w:rPr>
+          <w:rFonts w:ascii="Arial Narrow" w:hAnsi="Arial Narrow"/>
+          <w:sz w:val="24"/>
+          <w:szCs w:val="24"/>
+          <w:lang w:val="es-ES_tradnl"/>
+        </w:rPr>
+        <w:t>, agrupados por actores</w:t>
+      </w:r>
+      <w:r>
+        <w:rPr>
+          <w:rFonts w:ascii="Arial Narrow" w:hAnsi="Arial Narrow"/>
+          <w:sz w:val="24"/>
+          <w:szCs w:val="24"/>
+          <w:lang w:val="es-ES_tradnl"/>
+        </w:rPr>
+        <w:t>:</w:t>
+      </w:r>
+    </w:p>
+    <w:p>
+      <w:pPr>
+        <w:spacing w:after="240"/>
+        <w:jc w:val="center"/>
+      </w:pPr>
+      <w:r>
+        <w:object w:dxaOrig="5641" w:dyaOrig="1891" w14:anchorId="35EDE794">
+          <v:shapetype id="_x0000_t75" coordsize="21600,21600" o:spt="75" o:preferrelative="t" path="m@4@5l@4@11@9@11@9@5xe" filled="f" stroked="f">
+            <v:stroke joinstyle="miter"/>
+            <v:formulas>
+              <v:f eqn="if lineDrawn pixelLineWidth 0"/>
+              <v:f eqn="sum @0 1 0"/>
+              <v:f eqn="sum 0 0 @1"/>
+              <v:f eqn="prod @2 1 2"/>
+              <v:f eqn="prod @3 21600 pixelWidth"/>
+              <v:f eqn="prod @3 21600 pixelHeight"/>
+              <v:f eqn="sum @0 0 1"/>
+              <v:f eqn="prod @6 1 2"/>
+              <v:f eqn="prod @7 21600 pixelWidth"/>
+              <v:f eqn="sum @8 21600 0"/>
+              <v:f eqn="prod @7 21600 pixelHeight"/>
+              <v:f eqn="sum @10 21600 0"/>
+            </v:formulas>
+            <v:path o:extrusionok="f" gradientshapeok="t" o:connecttype="rect"/>
+            <o:lock v:ext="edit" aspectratio="t"/>
+          </v:shapetype>
+          <v:shape id="_x0000_i1025" type="#_x0000_t75" style="width:266.7pt;height:89.3pt" o:ole="">
+            <v:imagedata r:id="rId9" o:title=""/>
+          </v:shape>
+          <o:OLEObject Type="Embed" ProgID="Visio.Drawing.15" ShapeID="_x0000_i1025" DrawAspect="Content" ObjectID="_1585478347" r:id="rId10"/>
+        </w:object>
+      </w:r>
+    </w:p>
+    <w:p>
+      <w:pPr>
+        <w:spacing w:after="240"/>
+        <w:jc w:val="center"/>
+      </w:pPr>
+      <w:r>
+        <w:object w:dxaOrig="10096" w:dyaOrig="7711" w14:anchorId="73781B69">
+          <v:shape id="_x0000_i1027" type="#_x0000_t75" style="width:444.1pt;height:339.25pt" o:ole="">
+            <v:imagedata r:id="rId11" o:title=""/>
+          </v:shape>
+          <o:OLEObject Type="Embed" ProgID="Visio.Drawing.15" ShapeID="_x0000_i1027" DrawAspect="Content" ObjectID="_1585478348" r:id="rId12"/>
+        </w:object>
+      </w:r>
+    </w:p>
+    <w:p>
+      <w:pPr>
+        <w:spacing w:after="240"/>
+        <w:jc w:val="center"/>
+      </w:pPr>
+      <w:r>
+        <w:object w:dxaOrig="5700" w:dyaOrig="1891" w14:anchorId="272C3542">
+          <v:shape id="_x0000_i1030" type="#_x0000_t75" style="width:266.1pt;height:88.15pt" o:ole="">
+            <v:imagedata r:id="rId13" o:title=""/>
+          </v:shape>
+          <o:OLEObject Type="Embed" ProgID="Visio.Drawing.15" ShapeID="_x0000_i1030" DrawAspect="Content" ObjectID="_1585478349" r:id="rId14"/>
+        </w:object>
+      </w:r>
+    </w:p>
+    <w:p>
+      <w:pPr>
+        <w:spacing w:after="240"/>
+        <w:jc w:val="center"/>
+      </w:pPr>
+      <w:r>
+        <w:object w:dxaOrig="9135" w:dyaOrig="4801" w14:anchorId="24EEF806">
+          <v:shape id="_x0000_i1032" type="#_x0000_t75" style="width:414.15pt;height:217.75pt" o:ole="">
+            <v:imagedata r:id="rId15" o:title=""/>
+          </v:shape>
+          <o:OLEObject Type="Embed" ProgID="Visio.Drawing.15" ShapeID="_x0000_i1032" DrawAspect="Content" ObjectID="_1585478350" r:id="rId16"/>
+        </w:object>
+      </w:r>
+    </w:p>
+    <w:p>
+      <w:pPr>
+        <w:spacing w:after="240"/>
+        <w:jc w:val="center"/>
+        <w:rPr>
+          <w:rFonts w:ascii="Arial Narrow" w:hAnsi="Arial Narrow"/>
+          <w:lang w:val="es-ES_tradnl"/>
+        </w:rPr>
+      </w:pPr>
+      <w:r>
+        <w:object w:dxaOrig="7741" w:dyaOrig="3001" w14:anchorId="6DE1D542">
+          <v:shape id="_x0000_i1034" type="#_x0000_t75" style="width:346.75pt;height:134.8pt" o:ole="">
+            <v:imagedata r:id="rId17" o:title=""/>
+          </v:shape>
+          <o:OLEObject Type="Embed" ProgID="Visio.Drawing.15" ShapeID="_x0000_i1034" DrawAspect="Content" ObjectID="_1585478351" r:id="rId18"/>
+        </w:object>
+      </w:r>
+    </w:p>
+    <w:p>
+      <w:pPr>
+        <w:pStyle w:val="Heading2"/>
+        <w:spacing w:after="240"/>
+      </w:pPr>
+      <w:bookmarkStart w:id="5" w:name="_Toc511244034"/>
+      <w:r>
+        <w:t>RESTRICCIONES FUNCIONALES</w:t>
+      </w:r>
+      <w:bookmarkEnd w:id="5"/>
+    </w:p>
+    <w:p>
+      <w:pPr>
+        <w:jc w:val="both"/>
+        <w:rPr>
+          <w:rFonts w:ascii="Arial Narrow" w:hAnsi="Arial Narrow"/>
+          <w:sz w:val="24"/>
+          <w:szCs w:val="24"/>
+          <w:lang w:val="es-ES_tradnl"/>
+        </w:rPr>
+      </w:pPr>
+      <w:r>
+        <w:rPr>
+          <w:rFonts w:ascii="Arial Narrow" w:hAnsi="Arial Narrow"/>
+          <w:sz w:val="24"/>
+          <w:szCs w:val="24"/>
+          <w:lang w:val="es-ES_tradnl"/>
+        </w:rPr>
+        <w:t>Se aplican las siguientes restricciones:</w:t>
+      </w:r>
+    </w:p>
+    <w:p>
+      <w:pPr>
+        <w:pStyle w:val="ListParagraph"/>
+        <w:numPr>
+          <w:ilvl w:val="0"/>
+          <w:numId w:val="7"/>
+        </w:numPr>
+        <w:jc w:val="both"/>
+        <w:rPr>
+          <w:rFonts w:ascii="Arial Narrow" w:hAnsi="Arial Narrow"/>
+          <w:sz w:val="24"/>
+          <w:szCs w:val="24"/>
+          <w:lang w:val="es-ES_tradnl"/>
+        </w:rPr>
+      </w:pPr>
+      <w:r>
+        <w:rPr>
+          <w:rFonts w:ascii="Arial Narrow" w:hAnsi="Arial Narrow"/>
+          <w:sz w:val="24"/>
+          <w:szCs w:val="24"/>
+          <w:lang w:val="es-ES_tradnl"/>
+        </w:rPr>
+        <w:t xml:space="preserve">Borrado de información: Para no provocar borrados en cascada que causen situaciones imprevistas, </w:t>
+      </w:r>
+      <w:r>
+        <w:rPr>
+          <w:rFonts w:ascii="Arial Narrow" w:hAnsi="Arial Narrow"/>
+          <w:sz w:val="24"/>
+          <w:szCs w:val="24"/>
+          <w:lang w:val="es-ES_tradnl"/>
+        </w:rPr>
+        <w:t>y fallos en la integridad de la aplicación, no se permite el borrado ni la modificación de los mensajes enviados.</w:t>
+      </w:r>
+    </w:p>
+    <w:p>
+      <w:pPr>
+        <w:pStyle w:val="ListParagraph"/>
+        <w:numPr>
+          <w:ilvl w:val="0"/>
+          <w:numId w:val="7"/>
+        </w:numPr>
+        <w:jc w:val="both"/>
+        <w:rPr>
+          <w:rFonts w:ascii="Arial Narrow" w:hAnsi="Arial Narrow"/>
+          <w:sz w:val="24"/>
+          <w:szCs w:val="24"/>
+          <w:lang w:val="es-ES_tradnl"/>
+        </w:rPr>
+      </w:pPr>
+      <w:r>
+        <w:rPr>
+          <w:rFonts w:ascii="Arial Narrow" w:hAnsi="Arial Narrow"/>
+          <w:sz w:val="24"/>
+          <w:szCs w:val="24"/>
+          <w:lang w:val="es-ES_tradnl"/>
+        </w:rPr>
+        <w:t xml:space="preserve">No se contempla la gestión de administradores. Estos obtendrán sus credenciales directamente de la base de datos, y su información no </w:t>
+      </w:r>
+      <w:r>
+        <w:rPr>
+          <w:rFonts w:ascii="Arial Narrow" w:hAnsi="Arial Narrow"/>
+          <w:sz w:val="24"/>
+          <w:szCs w:val="24"/>
+          <w:lang w:val="es-ES_tradnl"/>
+        </w:rPr>
+        <w:t>podrá ser modificada mediante el uso de la aplicación</w:t>
+      </w:r>
+      <w:r>
+        <w:rPr>
+          <w:rFonts w:ascii="Arial Narrow" w:hAnsi="Arial Narrow"/>
+          <w:sz w:val="24"/>
+          <w:szCs w:val="24"/>
+          <w:lang w:val="es-ES_tradnl"/>
+        </w:rPr>
+        <w:t>.</w:t>
+      </w:r>
+    </w:p>
+    <w:p>
+      <w:pPr>
         <w:rPr>
           <w:lang w:val="es-ES_tradnl"/>
         </w:rPr>
@@ -5051,7 +5991,7 @@
           <w:lang w:val="es-ES_tradnl"/>
         </w:rPr>
       </w:pPr>
-      <w:bookmarkStart w:id="4" w:name="_Toc511122309"/>
+      <w:bookmarkStart w:id="6" w:name="_Toc511122309"/>
       <w:r>
         <w:rPr>
           <w:lang w:val="es-ES_tradnl"/>
@@ -5059,7 +5999,7 @@
         <w:lastRenderedPageBreak/>
         <w:t>ESQUEMA FUNCIONAL</w:t>
       </w:r>
-      <w:bookmarkEnd w:id="4"/>
+      <w:bookmarkEnd w:id="6"/>
     </w:p>
     <w:p>
       <w:pPr>
@@ -5069,14 +6009,14 @@
           <w:lang w:val="es-ES_tradnl"/>
         </w:rPr>
       </w:pPr>
-      <w:bookmarkStart w:id="5" w:name="_Toc511122310"/>
+      <w:bookmarkStart w:id="7" w:name="_Toc511122310"/>
       <w:r>
         <w:rPr>
           <w:lang w:val="es-ES_tradnl"/>
         </w:rPr>
         <w:t>DISEÑO DE LA BASE DE DATOS</w:t>
       </w:r>
-      <w:bookmarkEnd w:id="5"/>
+      <w:bookmarkEnd w:id="7"/>
     </w:p>
     <w:p>
       <w:pPr>
@@ -5086,14 +6026,14 @@
           <w:lang w:val="es-ES_tradnl"/>
         </w:rPr>
       </w:pPr>
-      <w:bookmarkStart w:id="6" w:name="_Toc511122311"/>
+      <w:bookmarkStart w:id="8" w:name="_Toc511122311"/>
       <w:r>
         <w:rPr>
           <w:lang w:val="es-ES_tradnl"/>
         </w:rPr>
         <w:t>DISEÑO FÍSICO DE LA BASE DE DATOS</w:t>
       </w:r>
-      <w:bookmarkEnd w:id="6"/>
+      <w:bookmarkEnd w:id="8"/>
     </w:p>
     <w:p>
       <w:pPr>
@@ -5103,14 +6043,14 @@
           <w:lang w:val="es-ES_tradnl"/>
         </w:rPr>
       </w:pPr>
-      <w:bookmarkStart w:id="7" w:name="_Toc511122312"/>
+      <w:bookmarkStart w:id="9" w:name="_Toc511122312"/>
       <w:r>
         <w:rPr>
           <w:lang w:val="es-ES_tradnl"/>
         </w:rPr>
         <w:t>CASOS DE PRUEBA</w:t>
       </w:r>
-      <w:bookmarkEnd w:id="7"/>
+      <w:bookmarkEnd w:id="9"/>
     </w:p>
     <w:p>
       <w:pPr>
@@ -5120,14 +6060,14 @@
           <w:lang w:val="es-ES_tradnl"/>
         </w:rPr>
       </w:pPr>
-      <w:bookmarkStart w:id="8" w:name="_Toc511122313"/>
+      <w:bookmarkStart w:id="10" w:name="_Toc511122313"/>
       <w:r>
         <w:rPr>
           <w:lang w:val="es-ES_tradnl"/>
         </w:rPr>
         <w:t>MANUAL DE USO</w:t>
       </w:r>
-      <w:bookmarkEnd w:id="8"/>
+      <w:bookmarkEnd w:id="10"/>
     </w:p>
     <w:p>
       <w:pPr>
@@ -5337,6 +6277,95 @@
     </w:lvl>
   </w:abstractNum>
   <w:abstractNum w:abstractNumId="1" w15:restartNumberingAfterBreak="0">
+    <w:nsid w:val="28FE4B97"/>
+    <w:multiLevelType w:val="hybridMultilevel"/>
+    <w:tmpl w:val="050276D4"/>
+    <w:lvl w:ilvl="0" w:tplc="0409000F">
+      <w:start w:val="1"/>
+      <w:numFmt w:val="decimal"/>
+      <w:lvlText w:val="%1."/>
+      <w:lvlJc w:val="left"/>
+      <w:pPr>
+        <w:ind w:left="720" w:hanging="360"/>
+      </w:pPr>
+      <w:rPr>
+        <w:rFonts w:hint="default"/>
+      </w:rPr>
+    </w:lvl>
+    <w:lvl w:ilvl="1" w:tplc="04090019" w:tentative="1">
+      <w:start w:val="1"/>
+      <w:numFmt w:val="lowerLetter"/>
+      <w:lvlText w:val="%2."/>
+      <w:lvlJc w:val="left"/>
+      <w:pPr>
+        <w:ind w:left="1440" w:hanging="360"/>
+      </w:pPr>
+    </w:lvl>
+    <w:lvl w:ilvl="2" w:tplc="0409001B" w:tentative="1">
+      <w:start w:val="1"/>
+      <w:numFmt w:val="lowerRoman"/>
+      <w:lvlText w:val="%3."/>
+      <w:lvlJc w:val="right"/>
+      <w:pPr>
+        <w:ind w:left="2160" w:hanging="180"/>
+      </w:pPr>
+    </w:lvl>
+    <w:lvl w:ilvl="3" w:tplc="0409000F" w:tentative="1">
+      <w:start w:val="1"/>
+      <w:numFmt w:val="decimal"/>
+      <w:lvlText w:val="%4."/>
+      <w:lvlJc w:val="left"/>
+      <w:pPr>
+        <w:ind w:left="2880" w:hanging="360"/>
+      </w:pPr>
+    </w:lvl>
+    <w:lvl w:ilvl="4" w:tplc="04090019" w:tentative="1">
+      <w:start w:val="1"/>
+      <w:numFmt w:val="lowerLetter"/>
+      <w:lvlText w:val="%5."/>
+      <w:lvlJc w:val="left"/>
+      <w:pPr>
+        <w:ind w:left="3600" w:hanging="360"/>
+      </w:pPr>
+    </w:lvl>
+    <w:lvl w:ilvl="5" w:tplc="0409001B" w:tentative="1">
+      <w:start w:val="1"/>
+      <w:numFmt w:val="lowerRoman"/>
+      <w:lvlText w:val="%6."/>
+      <w:lvlJc w:val="right"/>
+      <w:pPr>
+        <w:ind w:left="4320" w:hanging="180"/>
+      </w:pPr>
+    </w:lvl>
+    <w:lvl w:ilvl="6" w:tplc="0409000F" w:tentative="1">
+      <w:start w:val="1"/>
+      <w:numFmt w:val="decimal"/>
+      <w:lvlText w:val="%7."/>
+      <w:lvlJc w:val="left"/>
+      <w:pPr>
+        <w:ind w:left="5040" w:hanging="360"/>
+      </w:pPr>
+    </w:lvl>
+    <w:lvl w:ilvl="7" w:tplc="04090019" w:tentative="1">
+      <w:start w:val="1"/>
+      <w:numFmt w:val="lowerLetter"/>
+      <w:lvlText w:val="%8."/>
+      <w:lvlJc w:val="left"/>
+      <w:pPr>
+        <w:ind w:left="5760" w:hanging="360"/>
+      </w:pPr>
+    </w:lvl>
+    <w:lvl w:ilvl="8" w:tplc="0409001B" w:tentative="1">
+      <w:start w:val="1"/>
+      <w:numFmt w:val="lowerRoman"/>
+      <w:lvlText w:val="%9."/>
+      <w:lvlJc w:val="right"/>
+      <w:pPr>
+        <w:ind w:left="6480" w:hanging="180"/>
+      </w:pPr>
+    </w:lvl>
+  </w:abstractNum>
+  <w:abstractNum w:abstractNumId="2" w15:restartNumberingAfterBreak="0">
     <w:nsid w:val="29EF65DF"/>
     <w:multiLevelType w:val="multilevel"/>
     <w:tmpl w:val="25348C34"/>
@@ -5460,7 +6489,7 @@
       </w:rPr>
     </w:lvl>
   </w:abstractNum>
-  <w:abstractNum w:abstractNumId="2" w15:restartNumberingAfterBreak="0">
+  <w:abstractNum w:abstractNumId="3" w15:restartNumberingAfterBreak="0">
     <w:nsid w:val="32CD0E73"/>
     <w:multiLevelType w:val="hybridMultilevel"/>
     <w:tmpl w:val="8920105C"/>
@@ -5549,7 +6578,233 @@
       </w:pPr>
     </w:lvl>
   </w:abstractNum>
-  <w:abstractNum w:abstractNumId="3" w15:restartNumberingAfterBreak="0">
+  <w:abstractNum w:abstractNumId="4" w15:restartNumberingAfterBreak="0">
+    <w:nsid w:val="3A645CD7"/>
+    <w:multiLevelType w:val="hybridMultilevel"/>
+    <w:tmpl w:val="D4264F38"/>
+    <w:lvl w:ilvl="0" w:tplc="0C0A000F">
+      <w:start w:val="1"/>
+      <w:numFmt w:val="decimal"/>
+      <w:lvlText w:val="%1."/>
+      <w:lvlJc w:val="left"/>
+      <w:pPr>
+        <w:ind w:left="720" w:hanging="360"/>
+      </w:pPr>
+      <w:rPr>
+        <w:rFonts w:hint="default"/>
+      </w:rPr>
+    </w:lvl>
+    <w:lvl w:ilvl="1" w:tplc="04090003" w:tentative="1">
+      <w:start w:val="1"/>
+      <w:numFmt w:val="bullet"/>
+      <w:lvlText w:val="o"/>
+      <w:lvlJc w:val="left"/>
+      <w:pPr>
+        <w:ind w:left="1440" w:hanging="360"/>
+      </w:pPr>
+      <w:rPr>
+        <w:rFonts w:ascii="Courier New" w:hAnsi="Courier New" w:cs="Courier New" w:hint="default"/>
+      </w:rPr>
+    </w:lvl>
+    <w:lvl w:ilvl="2" w:tplc="04090005" w:tentative="1">
+      <w:start w:val="1"/>
+      <w:numFmt w:val="bullet"/>
+      <w:lvlText w:val=""/>
+      <w:lvlJc w:val="left"/>
+      <w:pPr>
+        <w:ind w:left="2160" w:hanging="360"/>
+      </w:pPr>
+      <w:rPr>
+        <w:rFonts w:ascii="Wingdings" w:hAnsi="Wingdings" w:hint="default"/>
+      </w:rPr>
+    </w:lvl>
+    <w:lvl w:ilvl="3" w:tplc="04090001" w:tentative="1">
+      <w:start w:val="1"/>
+      <w:numFmt w:val="bullet"/>
+      <w:lvlText w:val=""/>
+      <w:lvlJc w:val="left"/>
+      <w:pPr>
+        <w:ind w:left="2880" w:hanging="360"/>
+      </w:pPr>
+      <w:rPr>
+        <w:rFonts w:ascii="Symbol" w:hAnsi="Symbol" w:hint="default"/>
+      </w:rPr>
+    </w:lvl>
+    <w:lvl w:ilvl="4" w:tplc="04090003" w:tentative="1">
+      <w:start w:val="1"/>
+      <w:numFmt w:val="bullet"/>
+      <w:lvlText w:val="o"/>
+      <w:lvlJc w:val="left"/>
+      <w:pPr>
+        <w:ind w:left="3600" w:hanging="360"/>
+      </w:pPr>
+      <w:rPr>
+        <w:rFonts w:ascii="Courier New" w:hAnsi="Courier New" w:cs="Courier New" w:hint="default"/>
+      </w:rPr>
+    </w:lvl>
+    <w:lvl w:ilvl="5" w:tplc="04090005" w:tentative="1">
+      <w:start w:val="1"/>
+      <w:numFmt w:val="bullet"/>
+      <w:lvlText w:val=""/>
+      <w:lvlJc w:val="left"/>
+      <w:pPr>
+        <w:ind w:left="4320" w:hanging="360"/>
+      </w:pPr>
+      <w:rPr>
+        <w:rFonts w:ascii="Wingdings" w:hAnsi="Wingdings" w:hint="default"/>
+      </w:rPr>
+    </w:lvl>
+    <w:lvl w:ilvl="6" w:tplc="04090001" w:tentative="1">
+      <w:start w:val="1"/>
+      <w:numFmt w:val="bullet"/>
+      <w:lvlText w:val=""/>
+      <w:lvlJc w:val="left"/>
+      <w:pPr>
+        <w:ind w:left="5040" w:hanging="360"/>
+      </w:pPr>
+      <w:rPr>
+        <w:rFonts w:ascii="Symbol" w:hAnsi="Symbol" w:hint="default"/>
+      </w:rPr>
+    </w:lvl>
+    <w:lvl w:ilvl="7" w:tplc="04090003" w:tentative="1">
+      <w:start w:val="1"/>
+      <w:numFmt w:val="bullet"/>
+      <w:lvlText w:val="o"/>
+      <w:lvlJc w:val="left"/>
+      <w:pPr>
+        <w:ind w:left="5760" w:hanging="360"/>
+      </w:pPr>
+      <w:rPr>
+        <w:rFonts w:ascii="Courier New" w:hAnsi="Courier New" w:cs="Courier New" w:hint="default"/>
+      </w:rPr>
+    </w:lvl>
+    <w:lvl w:ilvl="8" w:tplc="04090005" w:tentative="1">
+      <w:start w:val="1"/>
+      <w:numFmt w:val="bullet"/>
+      <w:lvlText w:val=""/>
+      <w:lvlJc w:val="left"/>
+      <w:pPr>
+        <w:ind w:left="6480" w:hanging="360"/>
+      </w:pPr>
+      <w:rPr>
+        <w:rFonts w:ascii="Wingdings" w:hAnsi="Wingdings" w:hint="default"/>
+      </w:rPr>
+    </w:lvl>
+  </w:abstractNum>
+  <w:abstractNum w:abstractNumId="5" w15:restartNumberingAfterBreak="0">
+    <w:nsid w:val="40AB190B"/>
+    <w:multiLevelType w:val="hybridMultilevel"/>
+    <w:tmpl w:val="C6786936"/>
+    <w:lvl w:ilvl="0" w:tplc="04090001">
+      <w:start w:val="1"/>
+      <w:numFmt w:val="bullet"/>
+      <w:lvlText w:val=""/>
+      <w:lvlJc w:val="left"/>
+      <w:pPr>
+        <w:ind w:left="720" w:hanging="360"/>
+      </w:pPr>
+      <w:rPr>
+        <w:rFonts w:ascii="Symbol" w:hAnsi="Symbol" w:hint="default"/>
+      </w:rPr>
+    </w:lvl>
+    <w:lvl w:ilvl="1" w:tplc="04090003" w:tentative="1">
+      <w:start w:val="1"/>
+      <w:numFmt w:val="bullet"/>
+      <w:lvlText w:val="o"/>
+      <w:lvlJc w:val="left"/>
+      <w:pPr>
+        <w:ind w:left="1440" w:hanging="360"/>
+      </w:pPr>
+      <w:rPr>
+        <w:rFonts w:ascii="Courier New" w:hAnsi="Courier New" w:cs="Courier New" w:hint="default"/>
+      </w:rPr>
+    </w:lvl>
+    <w:lvl w:ilvl="2" w:tplc="04090005" w:tentative="1">
+      <w:start w:val="1"/>
+      <w:numFmt w:val="bullet"/>
+      <w:lvlText w:val=""/>
+      <w:lvlJc w:val="left"/>
+      <w:pPr>
+        <w:ind w:left="2160" w:hanging="360"/>
+      </w:pPr>
+      <w:rPr>
+        <w:rFonts w:ascii="Wingdings" w:hAnsi="Wingdings" w:hint="default"/>
+      </w:rPr>
+    </w:lvl>
+    <w:lvl w:ilvl="3" w:tplc="04090001" w:tentative="1">
+      <w:start w:val="1"/>
+      <w:numFmt w:val="bullet"/>
+      <w:lvlText w:val=""/>
+      <w:lvlJc w:val="left"/>
+      <w:pPr>
+        <w:ind w:left="2880" w:hanging="360"/>
+      </w:pPr>
+      <w:rPr>
+        <w:rFonts w:ascii="Symbol" w:hAnsi="Symbol" w:hint="default"/>
+      </w:rPr>
+    </w:lvl>
+    <w:lvl w:ilvl="4" w:tplc="04090003" w:tentative="1">
+      <w:start w:val="1"/>
+      <w:numFmt w:val="bullet"/>
+      <w:lvlText w:val="o"/>
+      <w:lvlJc w:val="left"/>
+      <w:pPr>
+        <w:ind w:left="3600" w:hanging="360"/>
+      </w:pPr>
+      <w:rPr>
+        <w:rFonts w:ascii="Courier New" w:hAnsi="Courier New" w:cs="Courier New" w:hint="default"/>
+      </w:rPr>
+    </w:lvl>
+    <w:lvl w:ilvl="5" w:tplc="04090005" w:tentative="1">
+      <w:start w:val="1"/>
+      <w:numFmt w:val="bullet"/>
+      <w:lvlText w:val=""/>
+      <w:lvlJc w:val="left"/>
+      <w:pPr>
+        <w:ind w:left="4320" w:hanging="360"/>
+      </w:pPr>
+      <w:rPr>
+        <w:rFonts w:ascii="Wingdings" w:hAnsi="Wingdings" w:hint="default"/>
+      </w:rPr>
+    </w:lvl>
+    <w:lvl w:ilvl="6" w:tplc="04090001" w:tentative="1">
+      <w:start w:val="1"/>
+      <w:numFmt w:val="bullet"/>
+      <w:lvlText w:val=""/>
+      <w:lvlJc w:val="left"/>
+      <w:pPr>
+        <w:ind w:left="5040" w:hanging="360"/>
+      </w:pPr>
+      <w:rPr>
+        <w:rFonts w:ascii="Symbol" w:hAnsi="Symbol" w:hint="default"/>
+      </w:rPr>
+    </w:lvl>
+    <w:lvl w:ilvl="7" w:tplc="04090003" w:tentative="1">
+      <w:start w:val="1"/>
+      <w:numFmt w:val="bullet"/>
+      <w:lvlText w:val="o"/>
+      <w:lvlJc w:val="left"/>
+      <w:pPr>
+        <w:ind w:left="5760" w:hanging="360"/>
+      </w:pPr>
+      <w:rPr>
+        <w:rFonts w:ascii="Courier New" w:hAnsi="Courier New" w:cs="Courier New" w:hint="default"/>
+      </w:rPr>
+    </w:lvl>
+    <w:lvl w:ilvl="8" w:tplc="04090005" w:tentative="1">
+      <w:start w:val="1"/>
+      <w:numFmt w:val="bullet"/>
+      <w:lvlText w:val=""/>
+      <w:lvlJc w:val="left"/>
+      <w:pPr>
+        <w:ind w:left="6480" w:hanging="360"/>
+      </w:pPr>
+      <w:rPr>
+        <w:rFonts w:ascii="Wingdings" w:hAnsi="Wingdings" w:hint="default"/>
+      </w:rPr>
+    </w:lvl>
+  </w:abstractNum>
+  <w:abstractNum w:abstractNumId="6" w15:restartNumberingAfterBreak="0">
     <w:nsid w:val="4C454960"/>
     <w:multiLevelType w:val="hybridMultilevel"/>
     <w:tmpl w:val="8920105C"/>
@@ -5638,7 +6893,7 @@
       </w:pPr>
     </w:lvl>
   </w:abstractNum>
-  <w:abstractNum w:abstractNumId="4" w15:restartNumberingAfterBreak="0">
+  <w:abstractNum w:abstractNumId="7" w15:restartNumberingAfterBreak="0">
     <w:nsid w:val="682D51CD"/>
     <w:multiLevelType w:val="hybridMultilevel"/>
     <w:tmpl w:val="8920105C"/>
@@ -5728,19 +6983,28 @@
     </w:lvl>
   </w:abstractNum>
   <w:num w:numId="1">
-    <w:abstractNumId w:val="1"/>
+    <w:abstractNumId w:val="2"/>
   </w:num>
   <w:num w:numId="2">
     <w:abstractNumId w:val="0"/>
   </w:num>
   <w:num w:numId="3">
-    <w:abstractNumId w:val="4"/>
+    <w:abstractNumId w:val="7"/>
   </w:num>
   <w:num w:numId="4">
+    <w:abstractNumId w:val="6"/>
+  </w:num>
+  <w:num w:numId="5">
     <w:abstractNumId w:val="3"/>
   </w:num>
-  <w:num w:numId="5">
-    <w:abstractNumId w:val="2"/>
+  <w:num w:numId="6">
+    <w:abstractNumId w:val="1"/>
+  </w:num>
+  <w:num w:numId="7">
+    <w:abstractNumId w:val="5"/>
+  </w:num>
+  <w:num w:numId="8">
+    <w:abstractNumId w:val="4"/>
   </w:num>
 </w:numbering>
 </file>
@@ -6747,7 +8011,7 @@
 </file>
 
 <file path=customXml/itemProps1.xml><?xml version="1.0" encoding="utf-8"?>
-<ds:datastoreItem xmlns:ds="http://schemas.openxmlformats.org/officeDocument/2006/customXml" ds:itemID="{B69DF5EE-82D9-4CA0-9A87-A41E9AF901DC}">
+<ds:datastoreItem xmlns:ds="http://schemas.openxmlformats.org/officeDocument/2006/customXml" ds:itemID="{B07433EE-F5B8-477C-8A09-BD47AA3DE0C7}">
   <ds:schemaRefs>
     <ds:schemaRef ds:uri="http://schemas.openxmlformats.org/officeDocument/2006/bibliography"/>
   </ds:schemaRefs>

</xml_diff>